<commit_message>
increase line spacing, reduce font size, remove bullets
</commit_message>
<xml_diff>
--- a/NicholasVadivelu_DSResume.docx
+++ b/NicholasVadivelu_DSResume.docx
@@ -28,12 +28,12 @@
           </w:tcPr>
           <w:p>
             <w:pPr>
-              <w:spacing w:after="120"/>
-              <w:rPr>
-                <w:b/>
-                <w:bCs/>
-                <w:sz w:val="10"/>
-                <w:szCs w:val="10"/>
+              <w:spacing w:after="120" w:line="276" w:lineRule="auto"/>
+              <w:rPr>
+                <w:b/>
+                <w:bCs/>
+                <w:sz w:val="4"/>
+                <w:szCs w:val="4"/>
               </w:rPr>
             </w:pPr>
             <w:r>
@@ -68,7 +68,7 @@
           </w:tcPr>
           <w:p>
             <w:pPr>
-              <w:spacing w:after="120"/>
+              <w:spacing w:after="120" w:line="276" w:lineRule="auto"/>
               <w:jc w:val="right"/>
             </w:pPr>
             <w:hyperlink r:id="rId6" w:history="1">
@@ -151,6 +151,7 @@
           </w:tcPr>
           <w:p>
             <w:pPr>
+              <w:spacing w:line="276" w:lineRule="auto"/>
               <w:rPr>
                 <w:sz w:val="24"/>
                 <w:szCs w:val="24"/>
@@ -175,7 +176,7 @@
               <w:tabs>
                 <w:tab w:val="right" w:pos="9555"/>
               </w:tabs>
-              <w:spacing w:after="80"/>
+              <w:spacing w:after="80" w:line="276" w:lineRule="auto"/>
               <w:rPr>
                 <w:i/>
                 <w:iCs/>
@@ -187,15 +188,15 @@
               <w:rPr>
                 <w:b/>
                 <w:bCs/>
-                <w:sz w:val="28"/>
-                <w:szCs w:val="28"/>
+                <w:sz w:val="24"/>
+                <w:szCs w:val="24"/>
               </w:rPr>
               <w:t>Uber ATG</w:t>
             </w:r>
             <w:r>
               <w:rPr>
-                <w:sz w:val="28"/>
-                <w:szCs w:val="28"/>
+                <w:sz w:val="24"/>
+                <w:szCs w:val="24"/>
               </w:rPr>
               <w:t xml:space="preserve"> · Research Intern</w:t>
             </w:r>
@@ -228,34 +229,45 @@
           <w:p>
             <w:pPr>
               <w:pStyle w:val="ListParagraph"/>
-              <w:numPr>
-                <w:ilvl w:val="0"/>
-                <w:numId w:val="4"/>
-              </w:numPr>
-              <w:spacing w:after="80"/>
+              <w:spacing w:after="80" w:line="276" w:lineRule="auto"/>
+              <w:ind w:left="227"/>
               <w:contextualSpacing w:val="0"/>
               <w:rPr>
                 <w:b/>
                 <w:bCs/>
+                <w:sz w:val="21"/>
+                <w:szCs w:val="21"/>
               </w:rPr>
             </w:pPr>
             <w:r>
+              <w:rPr>
+                <w:sz w:val="21"/>
+                <w:szCs w:val="21"/>
+              </w:rPr>
               <w:t xml:space="preserve">Improved </w:t>
             </w:r>
             <w:r>
               <w:rPr>
                 <w:b/>
                 <w:bCs/>
+                <w:sz w:val="21"/>
+                <w:szCs w:val="21"/>
               </w:rPr>
               <w:t>object detection by</w:t>
             </w:r>
             <w:r>
+              <w:rPr>
+                <w:sz w:val="21"/>
+                <w:szCs w:val="21"/>
+              </w:rPr>
               <w:t xml:space="preserve"> </w:t>
             </w:r>
             <w:r>
               <w:rPr>
                 <w:b/>
                 <w:bCs/>
+                <w:sz w:val="21"/>
+                <w:szCs w:val="21"/>
               </w:rPr>
               <w:t>9</w:t>
             </w:r>
@@ -263,32 +275,54 @@
               <w:rPr>
                 <w:b/>
                 <w:bCs/>
+                <w:sz w:val="21"/>
+                <w:szCs w:val="21"/>
               </w:rPr>
               <w:t>0%</w:t>
             </w:r>
             <w:r>
+              <w:rPr>
+                <w:sz w:val="21"/>
+                <w:szCs w:val="21"/>
+              </w:rPr>
               <w:t xml:space="preserve"> </w:t>
             </w:r>
             <w:r>
+              <w:rPr>
+                <w:sz w:val="21"/>
+                <w:szCs w:val="21"/>
+              </w:rPr>
               <w:t xml:space="preserve">(AP) </w:t>
             </w:r>
             <w:r>
+              <w:rPr>
+                <w:sz w:val="21"/>
+                <w:szCs w:val="21"/>
+              </w:rPr>
               <w:t xml:space="preserve">and </w:t>
             </w:r>
             <w:r>
               <w:rPr>
                 <w:b/>
                 <w:bCs/>
+                <w:sz w:val="21"/>
+                <w:szCs w:val="21"/>
               </w:rPr>
               <w:t>motion forecasting by</w:t>
             </w:r>
             <w:r>
+              <w:rPr>
+                <w:sz w:val="21"/>
+                <w:szCs w:val="21"/>
+              </w:rPr>
               <w:t xml:space="preserve"> </w:t>
             </w:r>
             <w:r>
               <w:rPr>
                 <w:b/>
                 <w:bCs/>
+                <w:sz w:val="21"/>
+                <w:szCs w:val="21"/>
               </w:rPr>
               <w:t>22%</w:t>
             </w:r>
@@ -296,65 +330,108 @@
               <w:rPr>
                 <w:b/>
                 <w:bCs/>
+                <w:sz w:val="21"/>
+                <w:szCs w:val="21"/>
               </w:rPr>
               <w:t xml:space="preserve"> </w:t>
             </w:r>
             <w:r>
+              <w:rPr>
+                <w:sz w:val="21"/>
+                <w:szCs w:val="21"/>
+              </w:rPr>
               <w:t>(L2)</w:t>
             </w:r>
             <w:r>
+              <w:rPr>
+                <w:sz w:val="21"/>
+                <w:szCs w:val="21"/>
+              </w:rPr>
               <w:t xml:space="preserve"> of a </w:t>
             </w:r>
             <w:r>
+              <w:rPr>
+                <w:sz w:val="21"/>
+                <w:szCs w:val="21"/>
+              </w:rPr>
               <w:t>self-driving</w:t>
             </w:r>
             <w:r>
+              <w:rPr>
+                <w:sz w:val="21"/>
+                <w:szCs w:val="21"/>
+              </w:rPr>
               <w:t xml:space="preserve"> neural net</w:t>
             </w:r>
             <w:r>
+              <w:rPr>
+                <w:sz w:val="21"/>
+                <w:szCs w:val="21"/>
+              </w:rPr>
               <w:t xml:space="preserve"> under realist</w:t>
             </w:r>
             <w:r>
+              <w:rPr>
+                <w:sz w:val="21"/>
+                <w:szCs w:val="21"/>
+              </w:rPr>
               <w:t>ic positional error</w:t>
             </w:r>
             <w:r>
+              <w:rPr>
+                <w:sz w:val="21"/>
+                <w:szCs w:val="21"/>
+              </w:rPr>
               <w:t xml:space="preserve">, significantly improving safety </w:t>
             </w:r>
             <w:r>
+              <w:rPr>
+                <w:sz w:val="21"/>
+                <w:szCs w:val="21"/>
+              </w:rPr>
               <w:t>for future riders</w:t>
             </w:r>
           </w:p>
           <w:p>
             <w:pPr>
               <w:pStyle w:val="ListParagraph"/>
-              <w:numPr>
-                <w:ilvl w:val="0"/>
-                <w:numId w:val="4"/>
-              </w:numPr>
-              <w:spacing w:after="80"/>
+              <w:spacing w:after="80" w:line="276" w:lineRule="auto"/>
+              <w:ind w:left="227"/>
               <w:contextualSpacing w:val="0"/>
               <w:rPr>
                 <w:b/>
                 <w:bCs/>
+                <w:sz w:val="21"/>
+                <w:szCs w:val="21"/>
               </w:rPr>
             </w:pPr>
             <w:r>
+              <w:rPr>
+                <w:sz w:val="21"/>
+                <w:szCs w:val="21"/>
+              </w:rPr>
               <w:t xml:space="preserve">Wrote a </w:t>
             </w:r>
             <w:r>
               <w:rPr>
                 <w:b/>
                 <w:bCs/>
+                <w:sz w:val="21"/>
+                <w:szCs w:val="21"/>
               </w:rPr>
               <w:t>first author paper</w:t>
             </w:r>
             <w:r>
+              <w:rPr>
+                <w:sz w:val="21"/>
+                <w:szCs w:val="21"/>
+              </w:rPr>
               <w:t xml:space="preserve"> on the learned positional error correction system (under review)</w:t>
             </w:r>
           </w:p>
           <w:p>
             <w:pPr>
-              <w:spacing w:after="120"/>
+              <w:spacing w:after="120" w:line="276" w:lineRule="auto"/>
               <w:rPr>
                 <w:sz w:val="2"/>
                 <w:szCs w:val="2"/>
@@ -366,7 +443,7 @@
               <w:tabs>
                 <w:tab w:val="right" w:pos="9555"/>
               </w:tabs>
-              <w:spacing w:after="80"/>
+              <w:spacing w:after="80" w:line="276" w:lineRule="auto"/>
               <w:rPr>
                 <w:sz w:val="28"/>
                 <w:szCs w:val="28"/>
@@ -376,31 +453,17 @@
               <w:rPr>
                 <w:b/>
                 <w:bCs/>
-                <w:sz w:val="28"/>
-                <w:szCs w:val="28"/>
+                <w:sz w:val="24"/>
+                <w:szCs w:val="24"/>
               </w:rPr>
               <w:t xml:space="preserve">Google Brain </w:t>
             </w:r>
             <w:r>
               <w:rPr>
-                <w:sz w:val="28"/>
-                <w:szCs w:val="28"/>
-              </w:rPr>
-              <w:t xml:space="preserve">· </w:t>
-            </w:r>
-            <w:r>
-              <w:rPr>
-                <w:sz w:val="28"/>
-                <w:szCs w:val="28"/>
-              </w:rPr>
-              <w:t>Software Engineering</w:t>
-            </w:r>
-            <w:r>
-              <w:rPr>
-                <w:sz w:val="28"/>
-                <w:szCs w:val="28"/>
-              </w:rPr>
-              <w:t xml:space="preserve"> Intern</w:t>
+                <w:sz w:val="24"/>
+                <w:szCs w:val="24"/>
+              </w:rPr>
+              <w:t>· Software Engineering Intern</w:t>
             </w:r>
             <w:r>
               <w:rPr>
@@ -422,94 +485,169 @@
           <w:p>
             <w:pPr>
               <w:pStyle w:val="ListParagraph"/>
-              <w:numPr>
-                <w:ilvl w:val="0"/>
-                <w:numId w:val="4"/>
-              </w:numPr>
-              <w:spacing w:after="80"/>
+              <w:spacing w:after="80" w:line="276" w:lineRule="auto"/>
+              <w:ind w:left="227"/>
               <w:contextualSpacing w:val="0"/>
+              <w:rPr>
+                <w:sz w:val="21"/>
+                <w:szCs w:val="21"/>
+              </w:rPr>
             </w:pPr>
             <w:r>
+              <w:rPr>
+                <w:sz w:val="21"/>
+                <w:szCs w:val="21"/>
+              </w:rPr>
               <w:t xml:space="preserve">Unlocked K-FAC for </w:t>
             </w:r>
             <w:r>
               <w:rPr>
                 <w:b/>
                 <w:bCs/>
+                <w:sz w:val="21"/>
+                <w:szCs w:val="21"/>
               </w:rPr>
               <w:t>over 370,000 users</w:t>
             </w:r>
             <w:r>
+              <w:rPr>
+                <w:sz w:val="21"/>
+                <w:szCs w:val="21"/>
+              </w:rPr>
               <w:t xml:space="preserve"> by implementing </w:t>
             </w:r>
             <w:r>
+              <w:rPr>
+                <w:sz w:val="21"/>
+                <w:szCs w:val="21"/>
+              </w:rPr>
               <w:t xml:space="preserve">and open sourcing </w:t>
             </w:r>
             <w:r>
+              <w:rPr>
+                <w:sz w:val="21"/>
+                <w:szCs w:val="21"/>
+              </w:rPr>
               <w:t>automatic support for arbitrary</w:t>
             </w:r>
             <w:r>
+              <w:rPr>
+                <w:sz w:val="21"/>
+                <w:szCs w:val="21"/>
+              </w:rPr>
               <w:t xml:space="preserve"> </w:t>
             </w:r>
             <w:r>
+              <w:rPr>
+                <w:sz w:val="21"/>
+                <w:szCs w:val="21"/>
+              </w:rPr>
               <w:t>neural network</w:t>
             </w:r>
             <w:r>
+              <w:rPr>
+                <w:sz w:val="21"/>
+                <w:szCs w:val="21"/>
+              </w:rPr>
               <w:t xml:space="preserve"> architectures and </w:t>
             </w:r>
             <w:r>
+              <w:rPr>
+                <w:sz w:val="21"/>
+                <w:szCs w:val="21"/>
+              </w:rPr>
               <w:t>integrat</w:t>
             </w:r>
             <w:r>
+              <w:rPr>
+                <w:sz w:val="21"/>
+                <w:szCs w:val="21"/>
+              </w:rPr>
               <w:t>ing</w:t>
             </w:r>
             <w:r>
+              <w:rPr>
+                <w:sz w:val="21"/>
+                <w:szCs w:val="21"/>
+              </w:rPr>
               <w:t xml:space="preserve"> it</w:t>
             </w:r>
             <w:r>
+              <w:rPr>
+                <w:sz w:val="21"/>
+                <w:szCs w:val="21"/>
+              </w:rPr>
               <w:t xml:space="preserve"> into the </w:t>
             </w:r>
             <w:proofErr w:type="spellStart"/>
             <w:r>
+              <w:rPr>
+                <w:sz w:val="21"/>
+                <w:szCs w:val="21"/>
+              </w:rPr>
               <w:t>Keras</w:t>
             </w:r>
             <w:proofErr w:type="spellEnd"/>
             <w:r>
+              <w:rPr>
+                <w:sz w:val="21"/>
+                <w:szCs w:val="21"/>
+              </w:rPr>
               <w:t xml:space="preserve"> ecosystem</w:t>
             </w:r>
           </w:p>
           <w:p>
             <w:pPr>
               <w:pStyle w:val="ListParagraph"/>
-              <w:numPr>
-                <w:ilvl w:val="0"/>
-                <w:numId w:val="4"/>
-              </w:numPr>
-              <w:spacing w:after="80"/>
+              <w:spacing w:after="80" w:line="276" w:lineRule="auto"/>
+              <w:ind w:left="227"/>
               <w:contextualSpacing w:val="0"/>
+              <w:rPr>
+                <w:sz w:val="21"/>
+                <w:szCs w:val="21"/>
+              </w:rPr>
             </w:pPr>
             <w:r>
-              <w:t>E</w:t>
-            </w:r>
-            <w:r>
-              <w:t>nable</w:t>
-            </w:r>
-            <w:r>
+              <w:rPr>
+                <w:sz w:val="21"/>
+                <w:szCs w:val="21"/>
+              </w:rPr>
+              <w:t>Enable</w:t>
+            </w:r>
+            <w:r>
+              <w:rPr>
+                <w:sz w:val="21"/>
+                <w:szCs w:val="21"/>
+              </w:rPr>
               <w:t>d</w:t>
             </w:r>
             <w:r>
+              <w:rPr>
+                <w:sz w:val="21"/>
+                <w:szCs w:val="21"/>
+              </w:rPr>
               <w:t xml:space="preserve"> </w:t>
             </w:r>
             <w:r>
+              <w:rPr>
+                <w:sz w:val="21"/>
+                <w:szCs w:val="21"/>
+              </w:rPr>
               <w:t>simple</w:t>
             </w:r>
             <w:r>
+              <w:rPr>
+                <w:sz w:val="21"/>
+                <w:szCs w:val="21"/>
+              </w:rPr>
               <w:t xml:space="preserve"> </w:t>
             </w:r>
             <w:r>
               <w:rPr>
                 <w:b/>
                 <w:bCs/>
+                <w:sz w:val="21"/>
+                <w:szCs w:val="21"/>
               </w:rPr>
               <w:t>multi-node</w:t>
             </w:r>
@@ -517,6 +655,8 @@
               <w:rPr>
                 <w:b/>
                 <w:bCs/>
+                <w:sz w:val="21"/>
+                <w:szCs w:val="21"/>
               </w:rPr>
               <w:t>,</w:t>
             </w:r>
@@ -524,6 +664,8 @@
               <w:rPr>
                 <w:b/>
                 <w:bCs/>
+                <w:sz w:val="21"/>
+                <w:szCs w:val="21"/>
               </w:rPr>
               <w:t xml:space="preserve"> </w:t>
             </w:r>
@@ -531,79 +673,141 @@
               <w:rPr>
                 <w:b/>
                 <w:bCs/>
+                <w:sz w:val="21"/>
+                <w:szCs w:val="21"/>
               </w:rPr>
               <w:t>multi-GPU/TPU training</w:t>
             </w:r>
             <w:r>
+              <w:rPr>
+                <w:sz w:val="21"/>
+                <w:szCs w:val="21"/>
+              </w:rPr>
               <w:t xml:space="preserve"> for users</w:t>
             </w:r>
             <w:r>
+              <w:rPr>
+                <w:sz w:val="21"/>
+                <w:szCs w:val="21"/>
+              </w:rPr>
               <w:t xml:space="preserve"> by </w:t>
             </w:r>
             <w:r>
+              <w:rPr>
+                <w:sz w:val="21"/>
+                <w:szCs w:val="21"/>
+              </w:rPr>
               <w:t>incorporating</w:t>
             </w:r>
             <w:r>
+              <w:rPr>
+                <w:sz w:val="21"/>
+                <w:szCs w:val="21"/>
+              </w:rPr>
               <w:t xml:space="preserve"> </w:t>
             </w:r>
             <w:r>
               <w:rPr>
                 <w:b/>
                 <w:bCs/>
+                <w:sz w:val="21"/>
+                <w:szCs w:val="21"/>
               </w:rPr>
               <w:t>TensorFlow's</w:t>
             </w:r>
             <w:r>
+              <w:rPr>
+                <w:sz w:val="21"/>
+                <w:szCs w:val="21"/>
+              </w:rPr>
               <w:t xml:space="preserve"> Distribution Strategy</w:t>
             </w:r>
             <w:r>
+              <w:rPr>
+                <w:sz w:val="21"/>
+                <w:szCs w:val="21"/>
+              </w:rPr>
               <w:t xml:space="preserve"> and efficient</w:t>
             </w:r>
             <w:r>
-              <w:t xml:space="preserve"> </w:t>
-            </w:r>
-            <w:r>
-              <w:t>distributed operation placement</w:t>
+              <w:rPr>
+                <w:sz w:val="21"/>
+                <w:szCs w:val="21"/>
+              </w:rPr>
+              <w:t xml:space="preserve"> distributed operation placement</w:t>
             </w:r>
           </w:p>
           <w:p>
             <w:pPr>
               <w:pStyle w:val="ListParagraph"/>
-              <w:numPr>
-                <w:ilvl w:val="0"/>
-                <w:numId w:val="4"/>
-              </w:numPr>
-              <w:spacing w:after="80"/>
+              <w:spacing w:after="80" w:line="276" w:lineRule="auto"/>
+              <w:ind w:left="227"/>
               <w:contextualSpacing w:val="0"/>
+              <w:rPr>
+                <w:sz w:val="21"/>
+                <w:szCs w:val="21"/>
+              </w:rPr>
             </w:pPr>
             <w:r>
+              <w:rPr>
+                <w:sz w:val="21"/>
+                <w:szCs w:val="21"/>
+              </w:rPr>
               <w:t>Designed</w:t>
             </w:r>
             <w:r>
+              <w:rPr>
+                <w:sz w:val="21"/>
+                <w:szCs w:val="21"/>
+              </w:rPr>
               <w:t xml:space="preserve">, </w:t>
             </w:r>
             <w:r>
+              <w:rPr>
+                <w:sz w:val="21"/>
+                <w:szCs w:val="21"/>
+              </w:rPr>
               <w:t>created</w:t>
             </w:r>
             <w:r>
+              <w:rPr>
+                <w:sz w:val="21"/>
+                <w:szCs w:val="21"/>
+              </w:rPr>
               <w:t>, and</w:t>
             </w:r>
             <w:r>
+              <w:rPr>
+                <w:sz w:val="21"/>
+                <w:szCs w:val="21"/>
+              </w:rPr>
               <w:t xml:space="preserve"> </w:t>
             </w:r>
             <w:r>
+              <w:rPr>
+                <w:sz w:val="21"/>
+                <w:szCs w:val="21"/>
+              </w:rPr>
               <w:t xml:space="preserve">open-sourced </w:t>
             </w:r>
             <w:r>
+              <w:rPr>
+                <w:sz w:val="21"/>
+                <w:szCs w:val="21"/>
+              </w:rPr>
               <w:t>idiomatic, reproducible training recipes for users</w:t>
             </w:r>
             <w:r>
+              <w:rPr>
+                <w:sz w:val="21"/>
+                <w:szCs w:val="21"/>
+              </w:rPr>
               <w:t>, carefully considering hyperparameter ranges, baselines, datasets, and models</w:t>
             </w:r>
           </w:p>
           <w:p>
             <w:pPr>
-              <w:spacing w:after="80"/>
+              <w:spacing w:after="80" w:line="276" w:lineRule="auto"/>
               <w:rPr>
                 <w:sz w:val="2"/>
                 <w:szCs w:val="2"/>
@@ -615,7 +819,7 @@
               <w:tabs>
                 <w:tab w:val="right" w:pos="9555"/>
               </w:tabs>
-              <w:spacing w:after="80"/>
+              <w:spacing w:after="80" w:line="276" w:lineRule="auto"/>
               <w:rPr>
                 <w:i/>
                 <w:iCs/>
@@ -627,24 +831,17 @@
               <w:rPr>
                 <w:b/>
                 <w:bCs/>
-                <w:sz w:val="28"/>
-                <w:szCs w:val="28"/>
+                <w:sz w:val="24"/>
+                <w:szCs w:val="24"/>
               </w:rPr>
               <w:t>NVIDIA</w:t>
             </w:r>
             <w:r>
               <w:rPr>
-                <w:sz w:val="28"/>
-                <w:szCs w:val="28"/>
-              </w:rPr>
-              <w:t xml:space="preserve"> · </w:t>
-            </w:r>
-            <w:r>
-              <w:rPr>
-                <w:sz w:val="28"/>
-                <w:szCs w:val="28"/>
-              </w:rPr>
-              <w:t>Performance Software Engineering Intern</w:t>
+                <w:sz w:val="24"/>
+                <w:szCs w:val="24"/>
+              </w:rPr>
+              <w:t xml:space="preserve"> · Performance Software Engineering Intern</w:t>
             </w:r>
             <w:r>
               <w:rPr>
@@ -684,24 +881,35 @@
           <w:p>
             <w:pPr>
               <w:pStyle w:val="ListParagraph"/>
-              <w:numPr>
-                <w:ilvl w:val="0"/>
-                <w:numId w:val="4"/>
-              </w:numPr>
-              <w:spacing w:after="80"/>
+              <w:spacing w:after="80" w:line="276" w:lineRule="auto"/>
+              <w:ind w:left="227"/>
               <w:contextualSpacing w:val="0"/>
+              <w:rPr>
+                <w:sz w:val="21"/>
+                <w:szCs w:val="21"/>
+              </w:rPr>
             </w:pPr>
             <w:r>
+              <w:rPr>
+                <w:sz w:val="21"/>
+                <w:szCs w:val="21"/>
+              </w:rPr>
               <w:t xml:space="preserve">Optimizing sparse </w:t>
             </w:r>
             <w:r>
               <w:rPr>
                 <w:b/>
                 <w:bCs/>
+                <w:sz w:val="21"/>
+                <w:szCs w:val="21"/>
               </w:rPr>
               <w:t>BERT</w:t>
             </w:r>
             <w:r>
+              <w:rPr>
+                <w:sz w:val="21"/>
+                <w:szCs w:val="21"/>
+              </w:rPr>
               <w:t xml:space="preserve"> inference performance for </w:t>
             </w:r>
             <w:proofErr w:type="spellStart"/>
@@ -709,37 +917,55 @@
               <w:rPr>
                 <w:b/>
                 <w:bCs/>
+                <w:sz w:val="21"/>
+                <w:szCs w:val="21"/>
               </w:rPr>
               <w:t>TensorRT</w:t>
             </w:r>
             <w:proofErr w:type="spellEnd"/>
             <w:r>
+              <w:rPr>
+                <w:sz w:val="21"/>
+                <w:szCs w:val="21"/>
+              </w:rPr>
               <w:t xml:space="preserve"> in </w:t>
             </w:r>
             <w:r>
               <w:rPr>
                 <w:b/>
                 <w:bCs/>
+                <w:sz w:val="21"/>
+                <w:szCs w:val="21"/>
               </w:rPr>
               <w:t>C++</w:t>
             </w:r>
             <w:r>
+              <w:rPr>
+                <w:sz w:val="21"/>
+                <w:szCs w:val="21"/>
+              </w:rPr>
               <w:t xml:space="preserve">, enabling a potential </w:t>
             </w:r>
             <w:r>
               <w:rPr>
                 <w:b/>
                 <w:bCs/>
+                <w:sz w:val="21"/>
+                <w:szCs w:val="21"/>
               </w:rPr>
               <w:t>50% reduction</w:t>
             </w:r>
             <w:r>
+              <w:rPr>
+                <w:sz w:val="21"/>
+                <w:szCs w:val="21"/>
+              </w:rPr>
               <w:t xml:space="preserve"> in inference time, memory usage, and power usage for customers</w:t>
             </w:r>
           </w:p>
           <w:p>
             <w:pPr>
-              <w:spacing w:after="80"/>
+              <w:spacing w:after="80" w:line="276" w:lineRule="auto"/>
               <w:rPr>
                 <w:sz w:val="2"/>
                 <w:szCs w:val="5"/>
@@ -751,7 +977,7 @@
               <w:tabs>
                 <w:tab w:val="right" w:pos="9555"/>
               </w:tabs>
-              <w:spacing w:after="80"/>
+              <w:spacing w:after="80" w:line="276" w:lineRule="auto"/>
               <w:rPr>
                 <w:i/>
                 <w:iCs/>
@@ -761,31 +987,17 @@
               <w:rPr>
                 <w:b/>
                 <w:bCs/>
-                <w:sz w:val="28"/>
-                <w:szCs w:val="28"/>
+                <w:sz w:val="24"/>
+                <w:szCs w:val="24"/>
               </w:rPr>
               <w:t xml:space="preserve">John Hancock Financial </w:t>
             </w:r>
             <w:r>
               <w:rPr>
-                <w:sz w:val="28"/>
-                <w:szCs w:val="28"/>
-              </w:rPr>
-              <w:t xml:space="preserve">· </w:t>
-            </w:r>
-            <w:r>
-              <w:rPr>
-                <w:sz w:val="28"/>
-                <w:szCs w:val="28"/>
-              </w:rPr>
-              <w:t xml:space="preserve">Data Science </w:t>
-            </w:r>
-            <w:r>
-              <w:rPr>
-                <w:sz w:val="28"/>
-                <w:szCs w:val="28"/>
-              </w:rPr>
-              <w:t>Intern</w:t>
+                <w:sz w:val="24"/>
+                <w:szCs w:val="24"/>
+              </w:rPr>
+              <w:t>· Data Science Intern</w:t>
             </w:r>
             <w:r>
               <w:rPr>
@@ -807,97 +1019,156 @@
           <w:p>
             <w:pPr>
               <w:pStyle w:val="ListParagraph"/>
-              <w:numPr>
-                <w:ilvl w:val="0"/>
-                <w:numId w:val="3"/>
-              </w:numPr>
               <w:tabs>
                 <w:tab w:val="right" w:pos="8920"/>
               </w:tabs>
-              <w:spacing w:after="80"/>
+              <w:spacing w:after="80" w:line="276" w:lineRule="auto"/>
+              <w:ind w:left="227"/>
               <w:contextualSpacing w:val="0"/>
+              <w:rPr>
+                <w:sz w:val="21"/>
+                <w:szCs w:val="21"/>
+              </w:rPr>
             </w:pPr>
             <w:r>
-              <w:t>Achieved a</w:t>
-            </w:r>
-            <w:r>
+              <w:rPr>
+                <w:sz w:val="21"/>
+                <w:szCs w:val="21"/>
+              </w:rPr>
+              <w:t xml:space="preserve">Achieved a </w:t>
+            </w:r>
+            <w:r>
+              <w:rPr>
+                <w:b/>
+                <w:bCs/>
+                <w:sz w:val="21"/>
+                <w:szCs w:val="21"/>
+              </w:rPr>
+              <w:t>fraud detection rate of</w:t>
+            </w:r>
+            <w:r>
+              <w:rPr>
+                <w:sz w:val="21"/>
+                <w:szCs w:val="21"/>
+              </w:rPr>
               <w:t xml:space="preserve"> </w:t>
             </w:r>
             <w:r>
               <w:rPr>
                 <w:b/>
                 <w:bCs/>
-              </w:rPr>
-              <w:t>fraud detection rate of</w:t>
-            </w:r>
-            <w:r>
+                <w:sz w:val="21"/>
+                <w:szCs w:val="21"/>
+              </w:rPr>
+              <w:t>63%</w:t>
+            </w:r>
+            <w:r>
+              <w:rPr>
+                <w:sz w:val="21"/>
+                <w:szCs w:val="21"/>
+              </w:rPr>
               <w:t xml:space="preserve"> </w:t>
             </w:r>
             <w:r>
               <w:rPr>
-                <w:b/>
-                <w:bCs/>
-              </w:rPr>
-              <w:t>63%</w:t>
-            </w:r>
-            <w:r>
+                <w:sz w:val="21"/>
+                <w:szCs w:val="21"/>
+              </w:rPr>
+              <w:t>through</w:t>
+            </w:r>
+            <w:r>
+              <w:rPr>
+                <w:sz w:val="21"/>
+                <w:szCs w:val="21"/>
+              </w:rPr>
               <w:t xml:space="preserve"> </w:t>
             </w:r>
             <w:r>
-              <w:t>through</w:t>
-            </w:r>
-            <w:r>
+              <w:rPr>
+                <w:sz w:val="21"/>
+                <w:szCs w:val="21"/>
+              </w:rPr>
+              <w:t>designing</w:t>
+            </w:r>
+            <w:r>
+              <w:rPr>
+                <w:sz w:val="21"/>
+                <w:szCs w:val="21"/>
+              </w:rPr>
               <w:t xml:space="preserve"> </w:t>
             </w:r>
             <w:r>
-              <w:t>designing</w:t>
-            </w:r>
-            <w:r>
+              <w:rPr>
+                <w:sz w:val="21"/>
+                <w:szCs w:val="21"/>
+              </w:rPr>
+              <w:t>an</w:t>
+            </w:r>
+            <w:r>
+              <w:rPr>
+                <w:sz w:val="21"/>
+                <w:szCs w:val="21"/>
+              </w:rPr>
               <w:t xml:space="preserve"> </w:t>
             </w:r>
             <w:r>
-              <w:t>an</w:t>
-            </w:r>
-            <w:r>
-              <w:t xml:space="preserve"> </w:t>
-            </w:r>
-            <w:r>
+              <w:rPr>
+                <w:sz w:val="21"/>
+                <w:szCs w:val="21"/>
+              </w:rPr>
               <w:t>unsupervised ML model</w:t>
             </w:r>
           </w:p>
           <w:p>
             <w:pPr>
               <w:pStyle w:val="ListParagraph"/>
-              <w:numPr>
-                <w:ilvl w:val="0"/>
-                <w:numId w:val="3"/>
-              </w:numPr>
               <w:tabs>
                 <w:tab w:val="right" w:pos="8920"/>
               </w:tabs>
-              <w:spacing w:after="80"/>
+              <w:spacing w:after="80" w:line="276" w:lineRule="auto"/>
+              <w:ind w:left="227"/>
               <w:contextualSpacing w:val="0"/>
+              <w:rPr>
+                <w:sz w:val="21"/>
+                <w:szCs w:val="21"/>
+              </w:rPr>
             </w:pPr>
             <w:r>
+              <w:rPr>
+                <w:sz w:val="21"/>
+                <w:szCs w:val="21"/>
+              </w:rPr>
               <w:t xml:space="preserve">Deployed 25 fraud identifying rules in </w:t>
             </w:r>
             <w:r>
               <w:rPr>
                 <w:b/>
                 <w:bCs/>
+                <w:sz w:val="21"/>
+                <w:szCs w:val="21"/>
               </w:rPr>
               <w:t>SQL</w:t>
             </w:r>
             <w:r>
+              <w:rPr>
+                <w:sz w:val="21"/>
+                <w:szCs w:val="21"/>
+              </w:rPr>
               <w:t xml:space="preserve">, </w:t>
             </w:r>
             <w:r>
+              <w:rPr>
+                <w:sz w:val="21"/>
+                <w:szCs w:val="21"/>
+              </w:rPr>
               <w:t xml:space="preserve">which </w:t>
             </w:r>
             <w:r>
               <w:rPr>
                 <w:b/>
                 <w:bCs/>
+                <w:sz w:val="21"/>
+                <w:szCs w:val="21"/>
               </w:rPr>
               <w:t>evaluat</w:t>
             </w:r>
@@ -905,6 +1176,8 @@
               <w:rPr>
                 <w:b/>
                 <w:bCs/>
+                <w:sz w:val="21"/>
+                <w:szCs w:val="21"/>
               </w:rPr>
               <w:t>ed</w:t>
             </w:r>
@@ -912,6 +1185,8 @@
               <w:rPr>
                 <w:b/>
                 <w:bCs/>
+                <w:sz w:val="21"/>
+                <w:szCs w:val="21"/>
               </w:rPr>
               <w:t xml:space="preserve"> 20</w:t>
             </w:r>
@@ -919,6 +1194,8 @@
               <w:rPr>
                 <w:b/>
                 <w:bCs/>
+                <w:sz w:val="21"/>
+                <w:szCs w:val="21"/>
               </w:rPr>
               <w:t>,</w:t>
             </w:r>
@@ -926,16 +1203,24 @@
               <w:rPr>
                 <w:b/>
                 <w:bCs/>
+                <w:sz w:val="21"/>
+                <w:szCs w:val="21"/>
               </w:rPr>
               <w:t xml:space="preserve">000+ </w:t>
             </w:r>
             <w:r>
+              <w:rPr>
+                <w:sz w:val="21"/>
+                <w:szCs w:val="21"/>
+              </w:rPr>
               <w:t>and</w:t>
             </w:r>
             <w:r>
               <w:rPr>
                 <w:b/>
                 <w:bCs/>
+                <w:sz w:val="21"/>
+                <w:szCs w:val="21"/>
               </w:rPr>
               <w:t xml:space="preserve"> flagg</w:t>
             </w:r>
@@ -943,6 +1228,8 @@
               <w:rPr>
                 <w:b/>
                 <w:bCs/>
+                <w:sz w:val="21"/>
+                <w:szCs w:val="21"/>
               </w:rPr>
               <w:t>ed</w:t>
             </w:r>
@@ -950,6 +1237,8 @@
               <w:rPr>
                 <w:b/>
                 <w:bCs/>
+                <w:sz w:val="21"/>
+                <w:szCs w:val="21"/>
               </w:rPr>
               <w:t xml:space="preserve"> 100+ claims</w:t>
             </w:r>
@@ -957,33 +1246,46 @@
           <w:p>
             <w:pPr>
               <w:pStyle w:val="ListParagraph"/>
-              <w:numPr>
-                <w:ilvl w:val="0"/>
-                <w:numId w:val="3"/>
-              </w:numPr>
               <w:tabs>
                 <w:tab w:val="right" w:pos="8920"/>
               </w:tabs>
-              <w:spacing w:after="80"/>
+              <w:spacing w:after="80" w:line="276" w:lineRule="auto"/>
+              <w:ind w:left="227"/>
               <w:contextualSpacing w:val="0"/>
+              <w:rPr>
+                <w:sz w:val="21"/>
+                <w:szCs w:val="21"/>
+              </w:rPr>
             </w:pPr>
             <w:r>
+              <w:rPr>
+                <w:sz w:val="21"/>
+                <w:szCs w:val="21"/>
+              </w:rPr>
               <w:t xml:space="preserve">Worked closely with clinicians to extract features from </w:t>
             </w:r>
             <w:r>
               <w:rPr>
                 <w:b/>
                 <w:bCs/>
+                <w:sz w:val="21"/>
+                <w:szCs w:val="21"/>
               </w:rPr>
               <w:t>5 new data sources</w:t>
             </w:r>
             <w:r>
+              <w:rPr>
+                <w:sz w:val="21"/>
+                <w:szCs w:val="21"/>
+              </w:rPr>
               <w:t xml:space="preserve"> using </w:t>
             </w:r>
             <w:r>
               <w:rPr>
                 <w:b/>
                 <w:bCs/>
+                <w:sz w:val="21"/>
+                <w:szCs w:val="21"/>
               </w:rPr>
               <w:t>p</w:t>
             </w:r>
@@ -991,6 +1293,8 @@
               <w:rPr>
                 <w:b/>
                 <w:bCs/>
+                <w:sz w:val="21"/>
+                <w:szCs w:val="21"/>
               </w:rPr>
               <w:t>andas</w:t>
             </w:r>
@@ -1000,7 +1304,7 @@
               <w:tabs>
                 <w:tab w:val="right" w:pos="9555"/>
               </w:tabs>
-              <w:spacing w:after="80"/>
+              <w:spacing w:after="80" w:line="276" w:lineRule="auto"/>
               <w:rPr>
                 <w:sz w:val="2"/>
                 <w:szCs w:val="2"/>
@@ -1012,7 +1316,7 @@
               <w:tabs>
                 <w:tab w:val="right" w:pos="9555"/>
               </w:tabs>
-              <w:spacing w:after="80"/>
+              <w:spacing w:after="80" w:line="276" w:lineRule="auto"/>
               <w:rPr>
                 <w:i/>
                 <w:iCs/>
@@ -1024,24 +1328,17 @@
               <w:rPr>
                 <w:b/>
                 <w:bCs/>
-                <w:sz w:val="28"/>
-                <w:szCs w:val="28"/>
+                <w:sz w:val="24"/>
+                <w:szCs w:val="24"/>
               </w:rPr>
               <w:t xml:space="preserve">Sunnybrook Research Institute </w:t>
             </w:r>
             <w:r>
               <w:rPr>
-                <w:sz w:val="28"/>
-                <w:szCs w:val="28"/>
-              </w:rPr>
-              <w:t xml:space="preserve">· </w:t>
-            </w:r>
-            <w:r>
-              <w:rPr>
-                <w:sz w:val="28"/>
-                <w:szCs w:val="28"/>
-              </w:rPr>
-              <w:t>Software Developer Intern</w:t>
+                <w:sz w:val="24"/>
+                <w:szCs w:val="24"/>
+              </w:rPr>
+              <w:t>· Software Developer Intern</w:t>
             </w:r>
             <w:r>
               <w:rPr>
@@ -1081,42 +1378,67 @@
           <w:p>
             <w:pPr>
               <w:pStyle w:val="ListParagraph"/>
-              <w:numPr>
-                <w:ilvl w:val="0"/>
-                <w:numId w:val="6"/>
-              </w:numPr>
               <w:tabs>
                 <w:tab w:val="right" w:pos="9395"/>
               </w:tabs>
-              <w:spacing w:after="80"/>
+              <w:spacing w:after="80" w:line="276" w:lineRule="auto"/>
+              <w:ind w:left="227"/>
               <w:contextualSpacing w:val="0"/>
+              <w:rPr>
+                <w:sz w:val="21"/>
+                <w:szCs w:val="21"/>
+              </w:rPr>
             </w:pPr>
             <w:r>
+              <w:rPr>
+                <w:sz w:val="21"/>
+                <w:szCs w:val="21"/>
+              </w:rPr>
               <w:t xml:space="preserve">Improved MRI segmentation accuracy by </w:t>
             </w:r>
             <w:r>
               <w:rPr>
                 <w:b/>
                 <w:bCs/>
+                <w:sz w:val="21"/>
+                <w:szCs w:val="21"/>
               </w:rPr>
               <w:t>up to 80%</w:t>
             </w:r>
             <w:r>
+              <w:rPr>
+                <w:sz w:val="21"/>
+                <w:szCs w:val="21"/>
+              </w:rPr>
               <w:t xml:space="preserve"> </w:t>
             </w:r>
             <w:r>
+              <w:rPr>
+                <w:sz w:val="21"/>
+                <w:szCs w:val="21"/>
+              </w:rPr>
               <w:t xml:space="preserve">and reduced </w:t>
             </w:r>
             <w:r>
+              <w:rPr>
+                <w:sz w:val="21"/>
+                <w:szCs w:val="21"/>
+              </w:rPr>
               <w:t xml:space="preserve">time to contour MRI scans from </w:t>
             </w:r>
             <w:r>
+              <w:rPr>
+                <w:sz w:val="21"/>
+                <w:szCs w:val="21"/>
+              </w:rPr>
               <w:t>~</w:t>
             </w:r>
             <w:r>
               <w:rPr>
                 <w:b/>
                 <w:bCs/>
+                <w:sz w:val="21"/>
+                <w:szCs w:val="21"/>
               </w:rPr>
               <w:t xml:space="preserve">5 hrs to </w:t>
             </w:r>
@@ -1124,6 +1446,8 @@
               <w:rPr>
                 <w:b/>
                 <w:bCs/>
+                <w:sz w:val="21"/>
+                <w:szCs w:val="21"/>
               </w:rPr>
               <w:t>~</w:t>
             </w:r>
@@ -1131,19 +1455,37 @@
               <w:rPr>
                 <w:b/>
                 <w:bCs/>
+                <w:sz w:val="21"/>
+                <w:szCs w:val="21"/>
               </w:rPr>
               <w:t xml:space="preserve">40 mins </w:t>
             </w:r>
             <w:r>
+              <w:rPr>
+                <w:sz w:val="21"/>
+                <w:szCs w:val="21"/>
+              </w:rPr>
               <w:t xml:space="preserve">by </w:t>
             </w:r>
             <w:r>
+              <w:rPr>
+                <w:sz w:val="21"/>
+                <w:szCs w:val="21"/>
+              </w:rPr>
               <w:t xml:space="preserve">implementing techniques like watershed, </w:t>
             </w:r>
             <w:r>
+              <w:rPr>
+                <w:sz w:val="21"/>
+                <w:szCs w:val="21"/>
+              </w:rPr>
               <w:t xml:space="preserve">clustering, </w:t>
             </w:r>
             <w:r>
+              <w:rPr>
+                <w:sz w:val="21"/>
+                <w:szCs w:val="21"/>
+              </w:rPr>
               <w:t>and more</w:t>
             </w:r>
           </w:p>
@@ -1152,10 +1494,10 @@
               <w:tabs>
                 <w:tab w:val="right" w:pos="9395"/>
               </w:tabs>
-              <w:spacing w:after="80"/>
-              <w:rPr>
-                <w:sz w:val="12"/>
-                <w:szCs w:val="12"/>
+              <w:spacing w:after="80" w:line="276" w:lineRule="auto"/>
+              <w:rPr>
+                <w:sz w:val="2"/>
+                <w:szCs w:val="2"/>
               </w:rPr>
             </w:pPr>
           </w:p>
@@ -1178,6 +1520,7 @@
           </w:tcPr>
           <w:p>
             <w:pPr>
+              <w:spacing w:line="276" w:lineRule="auto"/>
               <w:rPr>
                 <w:sz w:val="28"/>
                 <w:szCs w:val="28"/>
@@ -1223,58 +1566,74 @@
               <w:tabs>
                 <w:tab w:val="right" w:pos="9395"/>
               </w:tabs>
-              <w:spacing w:after="120"/>
+              <w:spacing w:after="120" w:line="276" w:lineRule="auto"/>
             </w:pPr>
             <w:proofErr w:type="spellStart"/>
             <w:r>
               <w:rPr>
                 <w:b/>
                 <w:bCs/>
+                <w:sz w:val="23"/>
+                <w:szCs w:val="23"/>
+              </w:rPr>
+              <w:t>PyTorch</w:t>
+            </w:r>
+            <w:proofErr w:type="spellEnd"/>
+            <w:r>
+              <w:rPr>
+                <w:b/>
+                <w:bCs/>
+                <w:sz w:val="23"/>
+                <w:szCs w:val="23"/>
+              </w:rPr>
+              <w:t xml:space="preserve"> Ignite:</w:t>
+            </w:r>
+            <w:r>
+              <w:rPr>
+                <w:b/>
+                <w:bCs/>
                 <w:sz w:val="24"/>
                 <w:szCs w:val="24"/>
               </w:rPr>
-              <w:t>PyTorch</w:t>
-            </w:r>
-            <w:proofErr w:type="spellEnd"/>
-            <w:r>
-              <w:rPr>
-                <w:b/>
-                <w:bCs/>
-                <w:sz w:val="24"/>
-                <w:szCs w:val="24"/>
-              </w:rPr>
-              <w:t xml:space="preserve"> Ignite</w:t>
-            </w:r>
-            <w:r>
-              <w:rPr>
-                <w:b/>
-                <w:bCs/>
-                <w:sz w:val="24"/>
-                <w:szCs w:val="24"/>
-              </w:rPr>
-              <w:t xml:space="preserve">: </w:t>
-            </w:r>
-            <w:r>
+              <w:t xml:space="preserve"> </w:t>
+            </w:r>
+            <w:r>
+              <w:rPr>
+                <w:sz w:val="21"/>
+                <w:szCs w:val="21"/>
+              </w:rPr>
               <w:t xml:space="preserve">Improved performance by </w:t>
             </w:r>
             <w:r>
               <w:rPr>
                 <w:b/>
                 <w:bCs/>
+                <w:sz w:val="21"/>
+                <w:szCs w:val="21"/>
               </w:rPr>
               <w:t>up to 63%</w:t>
             </w:r>
             <w:r>
+              <w:rPr>
+                <w:sz w:val="21"/>
+                <w:szCs w:val="21"/>
+              </w:rPr>
               <w:t xml:space="preserve"> by designing and implementing </w:t>
             </w:r>
             <w:r>
               <w:rPr>
                 <w:b/>
                 <w:bCs/>
+                <w:sz w:val="21"/>
+                <w:szCs w:val="21"/>
               </w:rPr>
               <w:t>async updates for distributed metrics</w:t>
             </w:r>
             <w:r>
+              <w:rPr>
+                <w:sz w:val="21"/>
+                <w:szCs w:val="21"/>
+              </w:rPr>
               <w:t xml:space="preserve"> with tests and documentation</w:t>
             </w:r>
           </w:p>
@@ -1283,10 +1642,10 @@
               <w:tabs>
                 <w:tab w:val="right" w:pos="9395"/>
               </w:tabs>
-              <w:spacing w:after="120"/>
-              <w:rPr>
-                <w:sz w:val="12"/>
-                <w:szCs w:val="12"/>
+              <w:spacing w:after="120" w:line="276" w:lineRule="auto"/>
+              <w:rPr>
+                <w:sz w:val="2"/>
+                <w:szCs w:val="2"/>
               </w:rPr>
             </w:pPr>
           </w:p>
@@ -1309,6 +1668,7 @@
           </w:tcPr>
           <w:p>
             <w:pPr>
+              <w:spacing w:line="276" w:lineRule="auto"/>
               <w:rPr>
                 <w:sz w:val="24"/>
                 <w:szCs w:val="24"/>
@@ -1333,7 +1693,7 @@
               <w:tabs>
                 <w:tab w:val="right" w:pos="9395"/>
               </w:tabs>
-              <w:spacing w:after="120"/>
+              <w:spacing w:after="120" w:line="276" w:lineRule="auto"/>
               <w:rPr>
                 <w:b/>
                 <w:bCs/>
@@ -1343,8 +1703,8 @@
               <w:rPr>
                 <w:b/>
                 <w:bCs/>
-                <w:sz w:val="24"/>
-                <w:szCs w:val="24"/>
+                <w:sz w:val="23"/>
+                <w:szCs w:val="23"/>
               </w:rPr>
               <w:t xml:space="preserve">Data Science Club </w:t>
             </w:r>
@@ -1352,8 +1712,8 @@
               <w:rPr>
                 <w:b/>
                 <w:bCs/>
-                <w:sz w:val="24"/>
-                <w:szCs w:val="24"/>
+                <w:sz w:val="23"/>
+                <w:szCs w:val="23"/>
               </w:rPr>
               <w:t>Lectures</w:t>
             </w:r>
@@ -1361,75 +1721,107 @@
               <w:rPr>
                 <w:b/>
                 <w:bCs/>
-                <w:sz w:val="24"/>
-                <w:szCs w:val="24"/>
+                <w:sz w:val="23"/>
+                <w:szCs w:val="23"/>
               </w:rPr>
               <w:t>:</w:t>
             </w:r>
             <w:r>
-              <w:t xml:space="preserve"> Designed and presented workshops about neural networks in </w:t>
-            </w:r>
-            <w:r>
-              <w:rPr>
-                <w:b/>
-                <w:bCs/>
+              <w:t xml:space="preserve"> </w:t>
+            </w:r>
+            <w:r>
+              <w:rPr>
+                <w:sz w:val="21"/>
+                <w:szCs w:val="21"/>
+              </w:rPr>
+              <w:t xml:space="preserve">Designed and presented workshops about neural networks in </w:t>
+            </w:r>
+            <w:r>
+              <w:rPr>
+                <w:b/>
+                <w:bCs/>
+                <w:sz w:val="21"/>
+                <w:szCs w:val="21"/>
               </w:rPr>
               <w:t>TensorFlow</w:t>
             </w:r>
             <w:r>
+              <w:rPr>
+                <w:sz w:val="21"/>
+                <w:szCs w:val="21"/>
+              </w:rPr>
               <w:t>,</w:t>
             </w:r>
             <w:r>
               <w:rPr>
                 <w:b/>
                 <w:bCs/>
+                <w:sz w:val="21"/>
+                <w:szCs w:val="21"/>
               </w:rPr>
               <w:t xml:space="preserve"> </w:t>
             </w:r>
             <w:r>
+              <w:rPr>
+                <w:sz w:val="21"/>
+                <w:szCs w:val="21"/>
+              </w:rPr>
               <w:t xml:space="preserve">machine learning in </w:t>
             </w:r>
             <w:r>
               <w:rPr>
                 <w:b/>
                 <w:bCs/>
+                <w:sz w:val="21"/>
+                <w:szCs w:val="21"/>
               </w:rPr>
               <w:t>scikit-learn</w:t>
             </w:r>
             <w:r>
+              <w:rPr>
+                <w:sz w:val="21"/>
+                <w:szCs w:val="21"/>
+              </w:rPr>
               <w:t>,</w:t>
             </w:r>
             <w:r>
               <w:rPr>
                 <w:b/>
                 <w:bCs/>
+                <w:sz w:val="21"/>
+                <w:szCs w:val="21"/>
               </w:rPr>
               <w:t xml:space="preserve"> </w:t>
             </w:r>
             <w:r>
+              <w:rPr>
+                <w:sz w:val="21"/>
+                <w:szCs w:val="21"/>
+              </w:rPr>
               <w:t xml:space="preserve">and data cleaning in </w:t>
             </w:r>
             <w:r>
               <w:rPr>
                 <w:b/>
                 <w:bCs/>
-              </w:rPr>
-              <w:t>p</w:t>
-            </w:r>
-            <w:r>
-              <w:rPr>
-                <w:b/>
-                <w:bCs/>
-              </w:rPr>
-              <w:t>andas</w:t>
-            </w:r>
-            <w:r>
+                <w:sz w:val="21"/>
+                <w:szCs w:val="21"/>
+              </w:rPr>
+              <w:t>pandas</w:t>
+            </w:r>
+            <w:r>
+              <w:rPr>
+                <w:sz w:val="21"/>
+                <w:szCs w:val="21"/>
+              </w:rPr>
               <w:t xml:space="preserve"> for </w:t>
             </w:r>
             <w:r>
               <w:rPr>
                 <w:b/>
                 <w:bCs/>
+                <w:sz w:val="21"/>
+                <w:szCs w:val="21"/>
               </w:rPr>
               <w:t>300+ students</w:t>
             </w:r>
@@ -1439,75 +1831,91 @@
               <w:tabs>
                 <w:tab w:val="right" w:pos="9395"/>
               </w:tabs>
-              <w:spacing w:after="120"/>
+              <w:spacing w:after="120" w:line="276" w:lineRule="auto"/>
             </w:pPr>
             <w:proofErr w:type="spellStart"/>
             <w:r>
               <w:rPr>
                 <w:b/>
                 <w:bCs/>
+                <w:sz w:val="23"/>
+                <w:szCs w:val="23"/>
+              </w:rPr>
+              <w:t>WATonomous</w:t>
+            </w:r>
+            <w:proofErr w:type="spellEnd"/>
+            <w:r>
+              <w:rPr>
+                <w:b/>
+                <w:bCs/>
+                <w:sz w:val="23"/>
+                <w:szCs w:val="23"/>
+              </w:rPr>
+              <w:t xml:space="preserve"> </w:t>
+            </w:r>
+            <w:r>
+              <w:rPr>
+                <w:b/>
+                <w:bCs/>
+                <w:sz w:val="23"/>
+                <w:szCs w:val="23"/>
+              </w:rPr>
+              <w:t>Design Team</w:t>
+            </w:r>
+            <w:r>
+              <w:rPr>
+                <w:b/>
+                <w:bCs/>
+                <w:sz w:val="23"/>
+                <w:szCs w:val="23"/>
+              </w:rPr>
+              <w:t>:</w:t>
+            </w:r>
+            <w:r>
+              <w:rPr>
                 <w:sz w:val="24"/>
                 <w:szCs w:val="24"/>
               </w:rPr>
-              <w:t>WATonomous</w:t>
+              <w:t xml:space="preserve"> </w:t>
+            </w:r>
+            <w:r>
+              <w:rPr>
+                <w:sz w:val="21"/>
+                <w:szCs w:val="21"/>
+              </w:rPr>
+              <w:t>Implemented real</w:t>
+            </w:r>
+            <w:r>
+              <w:rPr>
+                <w:sz w:val="21"/>
+                <w:szCs w:val="21"/>
+              </w:rPr>
+              <w:t>-</w:t>
+            </w:r>
+            <w:r>
+              <w:rPr>
+                <w:sz w:val="21"/>
+                <w:szCs w:val="21"/>
+              </w:rPr>
+              <w:t xml:space="preserve">time object detection in </w:t>
+            </w:r>
+            <w:proofErr w:type="spellStart"/>
+            <w:r>
+              <w:rPr>
+                <w:b/>
+                <w:bCs/>
+                <w:sz w:val="21"/>
+                <w:szCs w:val="21"/>
+              </w:rPr>
+              <w:t>Tensorflow</w:t>
             </w:r>
             <w:proofErr w:type="spellEnd"/>
             <w:r>
               <w:rPr>
                 <w:b/>
                 <w:bCs/>
-                <w:sz w:val="24"/>
-                <w:szCs w:val="24"/>
-              </w:rPr>
-              <w:t xml:space="preserve"> </w:t>
-            </w:r>
-            <w:r>
-              <w:rPr>
-                <w:b/>
-                <w:bCs/>
-                <w:sz w:val="24"/>
-                <w:szCs w:val="24"/>
-              </w:rPr>
-              <w:t>Design Team</w:t>
-            </w:r>
-            <w:r>
-              <w:rPr>
-                <w:b/>
-                <w:bCs/>
-                <w:sz w:val="24"/>
-                <w:szCs w:val="24"/>
-              </w:rPr>
-              <w:t>:</w:t>
-            </w:r>
-            <w:r>
-              <w:rPr>
-                <w:sz w:val="24"/>
-                <w:szCs w:val="24"/>
-              </w:rPr>
-              <w:t xml:space="preserve"> </w:t>
-            </w:r>
-            <w:r>
-              <w:t>Implemented real</w:t>
-            </w:r>
-            <w:r>
-              <w:t>-</w:t>
-            </w:r>
-            <w:r>
-              <w:t xml:space="preserve">time object detection in </w:t>
-            </w:r>
-            <w:proofErr w:type="spellStart"/>
-            <w:r>
-              <w:rPr>
-                <w:b/>
-                <w:bCs/>
-              </w:rPr>
-              <w:t>Tensorflow</w:t>
-            </w:r>
-            <w:proofErr w:type="spellEnd"/>
-            <w:r>
-              <w:rPr>
-                <w:b/>
-                <w:bCs/>
+                <w:sz w:val="21"/>
+                <w:szCs w:val="21"/>
               </w:rPr>
               <w:t>, OpenCV</w:t>
             </w:r>
@@ -1517,12 +1925,12 @@
               <w:tabs>
                 <w:tab w:val="right" w:pos="9395"/>
               </w:tabs>
-              <w:spacing w:after="120"/>
-              <w:rPr>
-                <w:b/>
-                <w:bCs/>
-                <w:sz w:val="12"/>
-                <w:szCs w:val="12"/>
+              <w:spacing w:after="120" w:line="276" w:lineRule="auto"/>
+              <w:rPr>
+                <w:b/>
+                <w:bCs/>
+                <w:sz w:val="2"/>
+                <w:szCs w:val="2"/>
               </w:rPr>
             </w:pPr>
           </w:p>
@@ -1545,6 +1953,7 @@
           </w:tcPr>
           <w:p>
             <w:pPr>
+              <w:spacing w:line="276" w:lineRule="auto"/>
               <w:rPr>
                 <w:sz w:val="28"/>
                 <w:szCs w:val="28"/>
@@ -1569,12 +1978,41 @@
               <w:tabs>
                 <w:tab w:val="right" w:pos="9395"/>
               </w:tabs>
-              <w:spacing w:after="120"/>
+              <w:spacing w:after="120" w:line="276" w:lineRule="auto"/>
               <w:rPr>
                 <w:b/>
                 <w:bCs/>
               </w:rPr>
             </w:pPr>
+            <w:r>
+              <w:rPr>
+                <w:b/>
+                <w:bCs/>
+                <w:sz w:val="23"/>
+                <w:szCs w:val="23"/>
+              </w:rPr>
+              <w:t xml:space="preserve">Competitive </w:t>
+            </w:r>
+            <w:proofErr w:type="spellStart"/>
+            <w:r>
+              <w:rPr>
+                <w:b/>
+                <w:bCs/>
+                <w:sz w:val="23"/>
+                <w:szCs w:val="23"/>
+              </w:rPr>
+              <w:t>Pokemon</w:t>
+            </w:r>
+            <w:proofErr w:type="spellEnd"/>
+            <w:r>
+              <w:rPr>
+                <w:b/>
+                <w:bCs/>
+                <w:sz w:val="23"/>
+                <w:szCs w:val="23"/>
+              </w:rPr>
+              <w:t xml:space="preserve"> Analysis:</w:t>
+            </w:r>
             <w:r>
               <w:rPr>
                 <w:b/>
@@ -1582,80 +2020,85 @@
                 <w:sz w:val="24"/>
                 <w:szCs w:val="24"/>
               </w:rPr>
-              <w:t xml:space="preserve">Competitive </w:t>
+              <w:t xml:space="preserve"> </w:t>
+            </w:r>
+            <w:r>
+              <w:rPr>
+                <w:sz w:val="21"/>
+                <w:szCs w:val="21"/>
+              </w:rPr>
+              <w:t xml:space="preserve">Scraped, visualized, analyzed, and modeled </w:t>
             </w:r>
             <w:proofErr w:type="spellStart"/>
             <w:r>
               <w:rPr>
-                <w:b/>
-                <w:bCs/>
-                <w:sz w:val="24"/>
-                <w:szCs w:val="24"/>
+                <w:sz w:val="21"/>
+                <w:szCs w:val="21"/>
               </w:rPr>
               <w:t>Pokemon</w:t>
             </w:r>
             <w:proofErr w:type="spellEnd"/>
             <w:r>
               <w:rPr>
-                <w:b/>
-                <w:bCs/>
-                <w:sz w:val="24"/>
-                <w:szCs w:val="24"/>
-              </w:rPr>
-              <w:t xml:space="preserve"> Analysis</w:t>
-            </w:r>
-            <w:r>
-              <w:rPr>
-                <w:b/>
-                <w:bCs/>
-                <w:sz w:val="24"/>
-                <w:szCs w:val="24"/>
-              </w:rPr>
-              <w:t xml:space="preserve">: </w:t>
-            </w:r>
-            <w:r>
-              <w:t xml:space="preserve">Scraped, visualized, analyzed, and modeled </w:t>
+                <w:sz w:val="21"/>
+                <w:szCs w:val="21"/>
+              </w:rPr>
+              <w:t xml:space="preserve"> data with random forests, boosting trees, and </w:t>
             </w:r>
             <w:proofErr w:type="spellStart"/>
             <w:r>
-              <w:t>Pokemon</w:t>
+              <w:rPr>
+                <w:sz w:val="21"/>
+                <w:szCs w:val="21"/>
+              </w:rPr>
+              <w:t>markov</w:t>
             </w:r>
             <w:proofErr w:type="spellEnd"/>
             <w:r>
-              <w:t xml:space="preserve"> data with random forests, boosting trees, and </w:t>
-            </w:r>
-            <w:proofErr w:type="spellStart"/>
-            <w:r>
-              <w:t>markov</w:t>
-            </w:r>
-            <w:proofErr w:type="spellEnd"/>
-            <w:r>
+              <w:rPr>
+                <w:sz w:val="21"/>
+                <w:szCs w:val="21"/>
+              </w:rPr>
               <w:t xml:space="preserve"> chains in </w:t>
             </w:r>
             <w:r>
               <w:rPr>
                 <w:b/>
                 <w:bCs/>
+                <w:sz w:val="21"/>
+                <w:szCs w:val="21"/>
               </w:rPr>
               <w:t>pandas</w:t>
             </w:r>
             <w:r>
+              <w:rPr>
+                <w:sz w:val="21"/>
+                <w:szCs w:val="21"/>
+              </w:rPr>
               <w:t xml:space="preserve">, </w:t>
             </w:r>
             <w:r>
               <w:rPr>
                 <w:b/>
                 <w:bCs/>
+                <w:sz w:val="21"/>
+                <w:szCs w:val="21"/>
               </w:rPr>
               <w:t>scikit-learn</w:t>
             </w:r>
             <w:r>
+              <w:rPr>
+                <w:sz w:val="21"/>
+                <w:szCs w:val="21"/>
+              </w:rPr>
               <w:t xml:space="preserve">, and </w:t>
             </w:r>
             <w:r>
               <w:rPr>
                 <w:b/>
                 <w:bCs/>
+                <w:sz w:val="21"/>
+                <w:szCs w:val="21"/>
               </w:rPr>
               <w:t>matplotlib</w:t>
             </w:r>
@@ -1665,7 +2108,7 @@
               <w:tabs>
                 <w:tab w:val="right" w:pos="9395"/>
               </w:tabs>
-              <w:spacing w:after="120"/>
+              <w:spacing w:after="120" w:line="276" w:lineRule="auto"/>
               <w:rPr>
                 <w:vertAlign w:val="subscript"/>
               </w:rPr>
@@ -1674,19 +2117,10 @@
               <w:rPr>
                 <w:b/>
                 <w:bCs/>
-                <w:sz w:val="24"/>
-                <w:szCs w:val="24"/>
-              </w:rPr>
-              <w:t>Thrive Life Simulator</w:t>
-            </w:r>
-            <w:r>
-              <w:rPr>
-                <w:b/>
-                <w:bCs/>
-                <w:sz w:val="24"/>
-                <w:szCs w:val="24"/>
-              </w:rPr>
-              <w:t>:</w:t>
+                <w:sz w:val="23"/>
+                <w:szCs w:val="23"/>
+              </w:rPr>
+              <w:t>Thrive Life Simulator:</w:t>
             </w:r>
             <w:r>
               <w:rPr>
@@ -1746,8 +2180,17 @@
               <w:tabs>
                 <w:tab w:val="right" w:pos="9395"/>
               </w:tabs>
-              <w:spacing w:after="120"/>
+              <w:spacing w:after="120" w:line="276" w:lineRule="auto"/>
             </w:pPr>
+            <w:r>
+              <w:rPr>
+                <w:b/>
+                <w:bCs/>
+                <w:sz w:val="23"/>
+                <w:szCs w:val="23"/>
+              </w:rPr>
+              <w:t>Kaggle - Quora Insincere Questions Competition:</w:t>
+            </w:r>
             <w:r>
               <w:rPr>
                 <w:b/>
@@ -1755,56 +2198,57 @@
                 <w:sz w:val="24"/>
                 <w:szCs w:val="24"/>
               </w:rPr>
-              <w:t>Kaggle - Quora Insincere Questions</w:t>
-            </w:r>
-            <w:r>
-              <w:rPr>
-                <w:b/>
-                <w:bCs/>
-                <w:sz w:val="24"/>
-                <w:szCs w:val="24"/>
-              </w:rPr>
-              <w:t xml:space="preserve"> Competition</w:t>
-            </w:r>
-            <w:r>
-              <w:rPr>
-                <w:b/>
-                <w:bCs/>
-                <w:sz w:val="24"/>
-                <w:szCs w:val="24"/>
-              </w:rPr>
-              <w:t xml:space="preserve">: </w:t>
-            </w:r>
-            <w:r>
-              <w:t xml:space="preserve">Achieved an F1 score of 0.669 using an </w:t>
-            </w:r>
-            <w:r>
-              <w:t>LSTM</w:t>
-            </w:r>
-            <w:r>
-              <w:t xml:space="preserve"> with </w:t>
+              <w:t xml:space="preserve"> </w:t>
+            </w:r>
+            <w:r>
+              <w:rPr>
+                <w:sz w:val="21"/>
+                <w:szCs w:val="21"/>
+              </w:rPr>
+              <w:t xml:space="preserve">Achieved an F1 score of 0.669 using an LSTM with </w:t>
             </w:r>
             <w:proofErr w:type="spellStart"/>
             <w:r>
+              <w:rPr>
+                <w:sz w:val="21"/>
+                <w:szCs w:val="21"/>
+              </w:rPr>
               <w:t>GloVe</w:t>
             </w:r>
             <w:proofErr w:type="spellEnd"/>
             <w:r>
-              <w:t xml:space="preserve"> embeddings</w:t>
-            </w:r>
-            <w:r>
-              <w:t xml:space="preserve"> after </w:t>
-            </w:r>
-            <w:r>
+              <w:rPr>
+                <w:sz w:val="21"/>
+                <w:szCs w:val="21"/>
+              </w:rPr>
+              <w:t xml:space="preserve"> embeddings after </w:t>
+            </w:r>
+            <w:r>
+              <w:rPr>
+                <w:sz w:val="21"/>
+                <w:szCs w:val="21"/>
+              </w:rPr>
               <w:softHyphen/>
             </w:r>
             <w:r>
+              <w:rPr>
+                <w:sz w:val="21"/>
+                <w:szCs w:val="21"/>
+              </w:rPr>
               <w:softHyphen/>
             </w:r>
             <w:r>
+              <w:rPr>
+                <w:sz w:val="21"/>
+                <w:szCs w:val="21"/>
+              </w:rPr>
               <w:softHyphen/>
             </w:r>
             <w:r>
+              <w:rPr>
+                <w:sz w:val="21"/>
+                <w:szCs w:val="21"/>
+              </w:rPr>
               <w:t>training for the 2-hour limit</w:t>
             </w:r>
           </w:p>
@@ -1813,10 +2257,10 @@
               <w:tabs>
                 <w:tab w:val="right" w:pos="9395"/>
               </w:tabs>
-              <w:spacing w:after="120"/>
-              <w:rPr>
-                <w:sz w:val="12"/>
-                <w:szCs w:val="12"/>
+              <w:spacing w:after="120" w:line="276" w:lineRule="auto"/>
+              <w:rPr>
+                <w:sz w:val="2"/>
+                <w:szCs w:val="2"/>
               </w:rPr>
             </w:pPr>
           </w:p>
@@ -1842,6 +2286,7 @@
           </w:tcPr>
           <w:p>
             <w:pPr>
+              <w:spacing w:line="276" w:lineRule="auto"/>
               <w:rPr>
                 <w:sz w:val="32"/>
                 <w:szCs w:val="32"/>
@@ -1866,7 +2311,7 @@
               <w:tabs>
                 <w:tab w:val="right" w:pos="9555"/>
               </w:tabs>
-              <w:spacing w:after="80"/>
+              <w:spacing w:afterLines="40" w:after="96"/>
               <w:rPr>
                 <w:i/>
                 <w:iCs/>
@@ -1878,43 +2323,36 @@
               <w:rPr>
                 <w:b/>
                 <w:bCs/>
-                <w:sz w:val="28"/>
-                <w:szCs w:val="28"/>
+                <w:sz w:val="24"/>
+                <w:szCs w:val="24"/>
               </w:rPr>
               <w:t xml:space="preserve">University of Waterloo </w:t>
             </w:r>
             <w:r>
               <w:rPr>
-                <w:sz w:val="28"/>
-                <w:szCs w:val="28"/>
-              </w:rPr>
-              <w:t>·</w:t>
-            </w:r>
-            <w:r>
-              <w:rPr>
-                <w:sz w:val="28"/>
-                <w:szCs w:val="28"/>
-              </w:rPr>
-              <w:t xml:space="preserve"> Computer Science &amp; Statistics</w:t>
-            </w:r>
-            <w:r>
-              <w:rPr>
-                <w:sz w:val="28"/>
-                <w:szCs w:val="28"/>
+                <w:sz w:val="24"/>
+                <w:szCs w:val="24"/>
+              </w:rPr>
+              <w:t>· Computer Science &amp; Statistics</w:t>
+            </w:r>
+            <w:r>
+              <w:rPr>
+                <w:sz w:val="24"/>
+                <w:szCs w:val="24"/>
               </w:rPr>
               <w:t xml:space="preserve"> (B</w:t>
             </w:r>
             <w:r>
               <w:rPr>
-                <w:sz w:val="28"/>
-                <w:szCs w:val="28"/>
+                <w:sz w:val="24"/>
+                <w:szCs w:val="24"/>
               </w:rPr>
               <w:t>.</w:t>
             </w:r>
             <w:r>
               <w:rPr>
-                <w:sz w:val="28"/>
-                <w:szCs w:val="28"/>
+                <w:sz w:val="24"/>
+                <w:szCs w:val="24"/>
               </w:rPr>
               <w:t xml:space="preserve"> Math)</w:t>
             </w:r>
@@ -1942,6 +2380,52 @@
                 <w:szCs w:val="20"/>
               </w:rPr>
               <w:t>2</w:t>
+            </w:r>
+          </w:p>
+          <w:p>
+            <w:pPr>
+              <w:pStyle w:val="ListParagraph"/>
+              <w:spacing w:after="80" w:line="276" w:lineRule="auto"/>
+              <w:ind w:left="227"/>
+              <w:contextualSpacing w:val="0"/>
+              <w:rPr>
+                <w:sz w:val="20"/>
+                <w:szCs w:val="20"/>
+              </w:rPr>
+            </w:pPr>
+            <w:r>
+              <w:rPr>
+                <w:sz w:val="20"/>
+                <w:szCs w:val="20"/>
+              </w:rPr>
+              <w:t>Cumulative GPA: 3.94/4.00 - Dean's List</w:t>
+            </w:r>
+          </w:p>
+          <w:p>
+            <w:pPr>
+              <w:pStyle w:val="ListParagraph"/>
+              <w:spacing w:after="80" w:line="276" w:lineRule="auto"/>
+              <w:ind w:left="227"/>
+              <w:contextualSpacing w:val="0"/>
+              <w:rPr>
+                <w:sz w:val="20"/>
+                <w:szCs w:val="20"/>
+              </w:rPr>
+            </w:pPr>
+            <w:r>
+              <w:rPr>
+                <w:sz w:val="20"/>
+                <w:szCs w:val="20"/>
+              </w:rPr>
+              <w:t>Research (Prof. Lin Tan): Proposed and implemented deep learning methods to identify bugs in code</w:t>
+            </w:r>
+            <w:r>
+              <w:rPr>
+                <w:sz w:val="20"/>
+                <w:szCs w:val="20"/>
+              </w:rPr>
+              <w:br/>
+              <w:t>Research (Prof. Pascal Poupart): Investigated practical second order optimization methods for NNs</w:t>
             </w:r>
           </w:p>
           <w:p>
@@ -1949,63 +2433,37 @@
               <w:tabs>
                 <w:tab w:val="right" w:pos="8920"/>
               </w:tabs>
-              <w:spacing w:after="120"/>
+              <w:spacing w:afterLines="40" w:after="96" w:line="276" w:lineRule="auto"/>
               <w:rPr>
                 <w:sz w:val="20"/>
                 <w:szCs w:val="20"/>
               </w:rPr>
             </w:pPr>
-            <w:r>
-              <w:rPr>
-                <w:sz w:val="20"/>
-                <w:szCs w:val="20"/>
-              </w:rPr>
-              <w:t>Cumulative GPA: 3.94/4.00 - Dean's List</w:t>
-            </w:r>
           </w:p>
           <w:p>
             <w:pPr>
               <w:pStyle w:val="ListParagraph"/>
               <w:numPr>
                 <w:ilvl w:val="0"/>
-                <w:numId w:val="8"/>
+                <w:numId w:val="9"/>
               </w:numPr>
               <w:tabs>
                 <w:tab w:val="right" w:pos="8920"/>
               </w:tabs>
-              <w:spacing w:after="120"/>
-              <w:rPr>
-                <w:sz w:val="21"/>
-                <w:szCs w:val="21"/>
-              </w:rPr>
-            </w:pPr>
-            <w:r>
+              <w:spacing w:afterLines="40" w:after="96" w:line="276" w:lineRule="auto"/>
+              <w:ind w:left="357" w:hanging="357"/>
+              <w:contextualSpacing w:val="0"/>
               <w:rPr>
                 <w:sz w:val="20"/>
                 <w:szCs w:val="20"/>
               </w:rPr>
-              <w:t xml:space="preserve">Research (Prof. Lin Tan): </w:t>
-            </w:r>
+            </w:pPr>
             <w:r>
               <w:rPr>
                 <w:sz w:val="20"/>
                 <w:szCs w:val="20"/>
               </w:rPr>
-              <w:t xml:space="preserve">Proposed and implemented deep learning methods to </w:t>
-            </w:r>
-            <w:r>
-              <w:rPr>
-                <w:sz w:val="20"/>
-                <w:szCs w:val="20"/>
-              </w:rPr>
-              <w:t>identify</w:t>
-            </w:r>
-            <w:r>
-              <w:rPr>
-                <w:sz w:val="20"/>
-                <w:szCs w:val="20"/>
-              </w:rPr>
-              <w:t xml:space="preserve"> bugs in code</w:t>
+              <w:t>Cumulative GPA: 3.94/4.00 - Dean's List</w:t>
             </w:r>
           </w:p>
           <w:p>
@@ -2013,53 +2471,52 @@
               <w:pStyle w:val="ListParagraph"/>
               <w:numPr>
                 <w:ilvl w:val="0"/>
-                <w:numId w:val="8"/>
+                <w:numId w:val="9"/>
               </w:numPr>
               <w:tabs>
                 <w:tab w:val="right" w:pos="8920"/>
               </w:tabs>
-              <w:spacing w:after="120"/>
-              <w:rPr>
-                <w:sz w:val="21"/>
-                <w:szCs w:val="21"/>
-              </w:rPr>
-            </w:pPr>
-            <w:r>
+              <w:spacing w:afterLines="40" w:after="96" w:line="276" w:lineRule="auto"/>
+              <w:ind w:left="357" w:hanging="357"/>
+              <w:contextualSpacing w:val="0"/>
               <w:rPr>
                 <w:sz w:val="20"/>
                 <w:szCs w:val="20"/>
               </w:rPr>
-              <w:t xml:space="preserve">Research (Prof. </w:t>
-            </w:r>
+            </w:pPr>
             <w:r>
               <w:rPr>
                 <w:sz w:val="20"/>
                 <w:szCs w:val="20"/>
               </w:rPr>
-              <w:t>Pascal Poupart</w:t>
+              <w:t>Research (Prof. Lin Tan): Proposed and implemented deep learning methods to identify bugs in code</w:t>
             </w:r>
             <w:r>
               <w:rPr>
                 <w:sz w:val="20"/>
                 <w:szCs w:val="20"/>
               </w:rPr>
-              <w:t>):</w:t>
+              <w:br/>
             </w:r>
             <w:r>
               <w:rPr>
                 <w:sz w:val="20"/>
                 <w:szCs w:val="20"/>
               </w:rPr>
-              <w:t xml:space="preserve"> Investigated practical second order optimization methods for NNs</w:t>
+              <w:t>Research (Prof. Pascal Poupart): Investigated practical second order optimization methods for NNs</w:t>
             </w:r>
           </w:p>
         </w:tc>
       </w:tr>
     </w:tbl>
-    <w:p/>
+    <w:p>
+      <w:pPr>
+        <w:spacing w:line="276" w:lineRule="auto"/>
+      </w:pPr>
+    </w:p>
     <w:sectPr>
       <w:pgSz w:w="12240" w:h="15840"/>
-      <w:pgMar w:top="454" w:right="680" w:bottom="454" w:left="680" w:header="709" w:footer="709" w:gutter="0"/>
+      <w:pgMar w:top="397" w:right="680" w:bottom="397" w:left="680" w:header="709" w:footer="709" w:gutter="0"/>
       <w:cols w:space="708"/>
       <w:docGrid w:linePitch="360"/>
     </w:sectPr>
@@ -2070,6 +2527,119 @@
 <file path=word/numbering.xml><?xml version="1.0" encoding="utf-8"?>
 <w:numbering xmlns:wpc="http://schemas.microsoft.com/office/word/2010/wordprocessingCanvas" xmlns:cx="http://schemas.microsoft.com/office/drawing/2014/chartex" xmlns:cx1="http://schemas.microsoft.com/office/drawing/2015/9/8/chartex" xmlns:cx2="http://schemas.microsoft.com/office/drawing/2015/10/21/chartex" xmlns:cx3="http://schemas.microsoft.com/office/drawing/2016/5/9/chartex" xmlns:cx4="http://schemas.microsoft.com/office/drawing/2016/5/10/chartex" xmlns:cx5="http://schemas.microsoft.com/office/drawing/2016/5/11/chartex" xmlns:cx6="http://schemas.microsoft.com/office/drawing/2016/5/12/chartex" xmlns:cx7="http://schemas.microsoft.com/office/drawing/2016/5/13/chartex" xmlns:cx8="http://schemas.microsoft.com/office/drawing/2016/5/14/chartex" xmlns:mc="http://schemas.openxmlformats.org/markup-compatibility/2006" xmlns:aink="http://schemas.microsoft.com/office/drawing/2016/ink" xmlns:am3d="http://schemas.microsoft.com/office/drawing/2017/model3d" xmlns:o="urn:schemas-microsoft-com:office:office" xmlns:r="http://schemas.openxmlformats.org/officeDocument/2006/relationships" xmlns:m="http://schemas.openxmlformats.org/officeDocument/2006/math" xmlns:v="urn:schemas-microsoft-com:vml" xmlns:wp14="http://schemas.microsoft.com/office/word/2010/wordprocessingDrawing" xmlns:wp="http://schemas.openxmlformats.org/drawingml/2006/wordprocessingDrawing" xmlns:w10="urn:schemas-microsoft-com:office:word" xmlns:w="http://schemas.openxmlformats.org/wordprocessingml/2006/main" xmlns:w14="http://schemas.microsoft.com/office/word/2010/wordml" xmlns:w15="http://schemas.microsoft.com/office/word/2012/wordml" xmlns:w16cex="http://schemas.microsoft.com/office/word/2018/wordml/cex" xmlns:w16cid="http://schemas.microsoft.com/office/word/2016/wordml/cid" xmlns:w16="http://schemas.microsoft.com/office/word/2018/wordml" xmlns:w16se="http://schemas.microsoft.com/office/word/2015/wordml/symex" xmlns:wpg="http://schemas.microsoft.com/office/word/2010/wordprocessingGroup" xmlns:wpi="http://schemas.microsoft.com/office/word/2010/wordprocessingInk" xmlns:wne="http://schemas.microsoft.com/office/word/2006/wordml" xmlns:wps="http://schemas.microsoft.com/office/word/2010/wordprocessingShape" mc:Ignorable="w14 w15 w16se w16cid w16 w16cex wp14">
   <w:abstractNum w:abstractNumId="0" w15:restartNumberingAfterBreak="0">
+    <w:nsid w:val="08281D79"/>
+    <w:multiLevelType w:val="hybridMultilevel"/>
+    <w:tmpl w:val="B6F20E32"/>
+    <w:lvl w:ilvl="0" w:tplc="10090001">
+      <w:start w:val="1"/>
+      <w:numFmt w:val="bullet"/>
+      <w:lvlText w:val=""/>
+      <w:lvlJc w:val="left"/>
+      <w:pPr>
+        <w:ind w:left="360" w:hanging="360"/>
+      </w:pPr>
+      <w:rPr>
+        <w:rFonts w:ascii="Symbol" w:hAnsi="Symbol" w:hint="default"/>
+      </w:rPr>
+    </w:lvl>
+    <w:lvl w:ilvl="1" w:tplc="10090003" w:tentative="1">
+      <w:start w:val="1"/>
+      <w:numFmt w:val="bullet"/>
+      <w:lvlText w:val="o"/>
+      <w:lvlJc w:val="left"/>
+      <w:pPr>
+        <w:ind w:left="1080" w:hanging="360"/>
+      </w:pPr>
+      <w:rPr>
+        <w:rFonts w:ascii="Courier New" w:hAnsi="Courier New" w:cs="Courier New" w:hint="default"/>
+      </w:rPr>
+    </w:lvl>
+    <w:lvl w:ilvl="2" w:tplc="10090005" w:tentative="1">
+      <w:start w:val="1"/>
+      <w:numFmt w:val="bullet"/>
+      <w:lvlText w:val=""/>
+      <w:lvlJc w:val="left"/>
+      <w:pPr>
+        <w:ind w:left="1800" w:hanging="360"/>
+      </w:pPr>
+      <w:rPr>
+        <w:rFonts w:ascii="Wingdings" w:hAnsi="Wingdings" w:hint="default"/>
+      </w:rPr>
+    </w:lvl>
+    <w:lvl w:ilvl="3" w:tplc="10090001" w:tentative="1">
+      <w:start w:val="1"/>
+      <w:numFmt w:val="bullet"/>
+      <w:lvlText w:val=""/>
+      <w:lvlJc w:val="left"/>
+      <w:pPr>
+        <w:ind w:left="2520" w:hanging="360"/>
+      </w:pPr>
+      <w:rPr>
+        <w:rFonts w:ascii="Symbol" w:hAnsi="Symbol" w:hint="default"/>
+      </w:rPr>
+    </w:lvl>
+    <w:lvl w:ilvl="4" w:tplc="10090003" w:tentative="1">
+      <w:start w:val="1"/>
+      <w:numFmt w:val="bullet"/>
+      <w:lvlText w:val="o"/>
+      <w:lvlJc w:val="left"/>
+      <w:pPr>
+        <w:ind w:left="3240" w:hanging="360"/>
+      </w:pPr>
+      <w:rPr>
+        <w:rFonts w:ascii="Courier New" w:hAnsi="Courier New" w:cs="Courier New" w:hint="default"/>
+      </w:rPr>
+    </w:lvl>
+    <w:lvl w:ilvl="5" w:tplc="10090005" w:tentative="1">
+      <w:start w:val="1"/>
+      <w:numFmt w:val="bullet"/>
+      <w:lvlText w:val=""/>
+      <w:lvlJc w:val="left"/>
+      <w:pPr>
+        <w:ind w:left="3960" w:hanging="360"/>
+      </w:pPr>
+      <w:rPr>
+        <w:rFonts w:ascii="Wingdings" w:hAnsi="Wingdings" w:hint="default"/>
+      </w:rPr>
+    </w:lvl>
+    <w:lvl w:ilvl="6" w:tplc="10090001" w:tentative="1">
+      <w:start w:val="1"/>
+      <w:numFmt w:val="bullet"/>
+      <w:lvlText w:val=""/>
+      <w:lvlJc w:val="left"/>
+      <w:pPr>
+        <w:ind w:left="4680" w:hanging="360"/>
+      </w:pPr>
+      <w:rPr>
+        <w:rFonts w:ascii="Symbol" w:hAnsi="Symbol" w:hint="default"/>
+      </w:rPr>
+    </w:lvl>
+    <w:lvl w:ilvl="7" w:tplc="10090003" w:tentative="1">
+      <w:start w:val="1"/>
+      <w:numFmt w:val="bullet"/>
+      <w:lvlText w:val="o"/>
+      <w:lvlJc w:val="left"/>
+      <w:pPr>
+        <w:ind w:left="5400" w:hanging="360"/>
+      </w:pPr>
+      <w:rPr>
+        <w:rFonts w:ascii="Courier New" w:hAnsi="Courier New" w:cs="Courier New" w:hint="default"/>
+      </w:rPr>
+    </w:lvl>
+    <w:lvl w:ilvl="8" w:tplc="10090005" w:tentative="1">
+      <w:start w:val="1"/>
+      <w:numFmt w:val="bullet"/>
+      <w:lvlText w:val=""/>
+      <w:lvlJc w:val="left"/>
+      <w:pPr>
+        <w:ind w:left="6120" w:hanging="360"/>
+      </w:pPr>
+      <w:rPr>
+        <w:rFonts w:ascii="Wingdings" w:hAnsi="Wingdings" w:hint="default"/>
+      </w:rPr>
+    </w:lvl>
+  </w:abstractNum>
+  <w:abstractNum w:abstractNumId="1" w15:restartNumberingAfterBreak="0">
     <w:nsid w:val="0FEE578A"/>
     <w:multiLevelType w:val="hybridMultilevel"/>
     <w:tmpl w:val="4FF4D3FA"/>
@@ -2182,7 +2752,7 @@
       </w:rPr>
     </w:lvl>
   </w:abstractNum>
-  <w:abstractNum w:abstractNumId="1" w15:restartNumberingAfterBreak="0">
+  <w:abstractNum w:abstractNumId="2" w15:restartNumberingAfterBreak="0">
     <w:nsid w:val="10A95EFD"/>
     <w:multiLevelType w:val="hybridMultilevel"/>
     <w:tmpl w:val="A1A4A7EA"/>
@@ -2295,7 +2865,7 @@
       </w:rPr>
     </w:lvl>
   </w:abstractNum>
-  <w:abstractNum w:abstractNumId="2" w15:restartNumberingAfterBreak="0">
+  <w:abstractNum w:abstractNumId="3" w15:restartNumberingAfterBreak="0">
     <w:nsid w:val="2D403B42"/>
     <w:multiLevelType w:val="hybridMultilevel"/>
     <w:tmpl w:val="035A117A"/>
@@ -2408,7 +2978,7 @@
       </w:rPr>
     </w:lvl>
   </w:abstractNum>
-  <w:abstractNum w:abstractNumId="3" w15:restartNumberingAfterBreak="0">
+  <w:abstractNum w:abstractNumId="4" w15:restartNumberingAfterBreak="0">
     <w:nsid w:val="333B23CF"/>
     <w:multiLevelType w:val="multilevel"/>
     <w:tmpl w:val="CD0E0C8E"/>
@@ -2557,7 +3127,7 @@
       </w:rPr>
     </w:lvl>
   </w:abstractNum>
-  <w:abstractNum w:abstractNumId="4" w15:restartNumberingAfterBreak="0">
+  <w:abstractNum w:abstractNumId="5" w15:restartNumberingAfterBreak="0">
     <w:nsid w:val="5B453267"/>
     <w:multiLevelType w:val="hybridMultilevel"/>
     <w:tmpl w:val="BAA61CC4"/>
@@ -2670,7 +3240,7 @@
       </w:rPr>
     </w:lvl>
   </w:abstractNum>
-  <w:abstractNum w:abstractNumId="5" w15:restartNumberingAfterBreak="0">
+  <w:abstractNum w:abstractNumId="6" w15:restartNumberingAfterBreak="0">
     <w:nsid w:val="62313E79"/>
     <w:multiLevelType w:val="hybridMultilevel"/>
     <w:tmpl w:val="C6A07B80"/>
@@ -2783,7 +3353,7 @@
       </w:rPr>
     </w:lvl>
   </w:abstractNum>
-  <w:abstractNum w:abstractNumId="6" w15:restartNumberingAfterBreak="0">
+  <w:abstractNum w:abstractNumId="7" w15:restartNumberingAfterBreak="0">
     <w:nsid w:val="653C7339"/>
     <w:multiLevelType w:val="hybridMultilevel"/>
     <w:tmpl w:val="2820D4AE"/>
@@ -2896,7 +3466,7 @@
       </w:rPr>
     </w:lvl>
   </w:abstractNum>
-  <w:abstractNum w:abstractNumId="7" w15:restartNumberingAfterBreak="0">
+  <w:abstractNum w:abstractNumId="8" w15:restartNumberingAfterBreak="0">
     <w:nsid w:val="79504A45"/>
     <w:multiLevelType w:val="hybridMultilevel"/>
     <w:tmpl w:val="15A81E80"/>
@@ -3010,28 +3580,31 @@
     </w:lvl>
   </w:abstractNum>
   <w:num w:numId="1">
+    <w:abstractNumId w:val="4"/>
+  </w:num>
+  <w:num w:numId="2">
+    <w:abstractNumId w:val="1"/>
+  </w:num>
+  <w:num w:numId="3">
     <w:abstractNumId w:val="3"/>
   </w:num>
-  <w:num w:numId="2">
-    <w:abstractNumId w:val="0"/>
-  </w:num>
-  <w:num w:numId="3">
+  <w:num w:numId="4">
     <w:abstractNumId w:val="2"/>
   </w:num>
-  <w:num w:numId="4">
-    <w:abstractNumId w:val="1"/>
+  <w:num w:numId="5">
+    <w:abstractNumId w:val="7"/>
   </w:num>
-  <w:num w:numId="5">
+  <w:num w:numId="6">
     <w:abstractNumId w:val="6"/>
   </w:num>
-  <w:num w:numId="6">
+  <w:num w:numId="7">
     <w:abstractNumId w:val="5"/>
   </w:num>
-  <w:num w:numId="7">
-    <w:abstractNumId w:val="4"/>
+  <w:num w:numId="8">
+    <w:abstractNumId w:val="8"/>
   </w:num>
-  <w:num w:numId="8">
-    <w:abstractNumId w:val="7"/>
+  <w:num w:numId="9">
+    <w:abstractNumId w:val="0"/>
   </w:num>
 </w:numbering>
 </file>
@@ -3442,6 +4015,7 @@
   <w:style w:type="character" w:default="1" w:styleId="DefaultParagraphFont">
     <w:name w:val="Default Paragraph Font"/>
     <w:uiPriority w:val="1"/>
+    <w:semiHidden/>
     <w:unhideWhenUsed/>
   </w:style>
   <w:style w:type="table" w:default="1" w:styleId="TableNormal">

</xml_diff>

<commit_message>
increase spacing between exp and oss
</commit_message>
<xml_diff>
--- a/NicholasVadivelu_DSResume.docx
+++ b/NicholasVadivelu_DSResume.docx
@@ -675,10 +675,6 @@
               <w:t xml:space="preserve">Optimizing sparse </w:t>
             </w:r>
             <w:r>
-              <w:rPr>
-                <w:b/>
-                <w:bCs/>
-              </w:rPr>
               <w:t>BERT</w:t>
             </w:r>
             <w:r>
@@ -1113,8 +1109,8 @@
               </w:tabs>
               <w:spacing w:after="80" w:line="276" w:lineRule="auto"/>
               <w:rPr>
-                <w:sz w:val="4"/>
-                <w:szCs w:val="4"/>
+                <w:sz w:val="8"/>
+                <w:szCs w:val="8"/>
               </w:rPr>
             </w:pPr>
           </w:p>

</xml_diff>

<commit_message>
add colour, update descriptions
</commit_message>
<xml_diff>
--- a/NicholasVadivelu_DSResume.docx
+++ b/NicholasVadivelu_DSResume.docx
@@ -32,8 +32,8 @@
               <w:rPr>
                 <w:b/>
                 <w:bCs/>
-                <w:sz w:val="2"/>
-                <w:szCs w:val="2"/>
+                <w:sz w:val="8"/>
+                <w:szCs w:val="8"/>
               </w:rPr>
             </w:pPr>
             <w:r>
@@ -186,19 +186,38 @@
             </w:pPr>
             <w:r>
               <w:rPr>
-                <w:b/>
-                <w:bCs/>
+                <w:rFonts w:ascii="Roboto Black" w:hAnsi="Roboto Black"/>
+                <w:color w:val="2F5496" w:themeColor="accent1" w:themeShade="BF"/>
                 <w:sz w:val="24"/>
                 <w:szCs w:val="24"/>
               </w:rPr>
-              <w:t>Uber ATG</w:t>
-            </w:r>
-            <w:r>
-              <w:rPr>
+              <w:t xml:space="preserve">Uber ATG </w:t>
+            </w:r>
+            <w:r>
+              <w:rPr>
+                <w:rFonts w:ascii="Roboto Black" w:hAnsi="Roboto Black"/>
+                <w:b/>
+                <w:bCs/>
                 <w:sz w:val="24"/>
                 <w:szCs w:val="24"/>
               </w:rPr>
-              <w:t xml:space="preserve"> · Research Intern</w:t>
+              <w:t>·</w:t>
+            </w:r>
+            <w:r>
+              <w:rPr>
+                <w:b/>
+                <w:bCs/>
+                <w:sz w:val="24"/>
+                <w:szCs w:val="24"/>
+              </w:rPr>
+              <w:t xml:space="preserve"> </w:t>
+            </w:r>
+            <w:r>
+              <w:rPr>
+                <w:sz w:val="24"/>
+                <w:szCs w:val="24"/>
+              </w:rPr>
+              <w:t>Research Intern</w:t>
             </w:r>
             <w:r>
               <w:rPr>
@@ -238,25 +257,39 @@
               <w:rPr>
                 <w:b/>
                 <w:bCs/>
+                <w:sz w:val="21"/>
+                <w:szCs w:val="21"/>
               </w:rPr>
             </w:pPr>
             <w:r>
+              <w:rPr>
+                <w:sz w:val="21"/>
+                <w:szCs w:val="21"/>
+              </w:rPr>
               <w:t xml:space="preserve">Improved </w:t>
             </w:r>
             <w:r>
               <w:rPr>
                 <w:b/>
                 <w:bCs/>
+                <w:sz w:val="21"/>
+                <w:szCs w:val="21"/>
               </w:rPr>
               <w:t>object detection by</w:t>
             </w:r>
             <w:r>
+              <w:rPr>
+                <w:sz w:val="21"/>
+                <w:szCs w:val="21"/>
+              </w:rPr>
               <w:t xml:space="preserve"> </w:t>
             </w:r>
             <w:r>
               <w:rPr>
                 <w:b/>
                 <w:bCs/>
+                <w:sz w:val="21"/>
+                <w:szCs w:val="21"/>
               </w:rPr>
               <w:t>9</w:t>
             </w:r>
@@ -264,32 +297,54 @@
               <w:rPr>
                 <w:b/>
                 <w:bCs/>
+                <w:sz w:val="21"/>
+                <w:szCs w:val="21"/>
               </w:rPr>
               <w:t>0%</w:t>
             </w:r>
             <w:r>
+              <w:rPr>
+                <w:sz w:val="21"/>
+                <w:szCs w:val="21"/>
+              </w:rPr>
               <w:t xml:space="preserve"> </w:t>
             </w:r>
             <w:r>
+              <w:rPr>
+                <w:sz w:val="21"/>
+                <w:szCs w:val="21"/>
+              </w:rPr>
               <w:t xml:space="preserve">(AP) </w:t>
             </w:r>
             <w:r>
+              <w:rPr>
+                <w:sz w:val="21"/>
+                <w:szCs w:val="21"/>
+              </w:rPr>
               <w:t xml:space="preserve">and </w:t>
             </w:r>
             <w:r>
               <w:rPr>
                 <w:b/>
                 <w:bCs/>
+                <w:sz w:val="21"/>
+                <w:szCs w:val="21"/>
               </w:rPr>
               <w:t>motion forecasting by</w:t>
             </w:r>
             <w:r>
+              <w:rPr>
+                <w:sz w:val="21"/>
+                <w:szCs w:val="21"/>
+              </w:rPr>
               <w:t xml:space="preserve"> </w:t>
             </w:r>
             <w:r>
               <w:rPr>
                 <w:b/>
                 <w:bCs/>
+                <w:sz w:val="21"/>
+                <w:szCs w:val="21"/>
               </w:rPr>
               <w:t>22%</w:t>
             </w:r>
@@ -297,31 +352,65 @@
               <w:rPr>
                 <w:b/>
                 <w:bCs/>
+                <w:sz w:val="21"/>
+                <w:szCs w:val="21"/>
               </w:rPr>
               <w:t xml:space="preserve"> </w:t>
             </w:r>
             <w:r>
+              <w:rPr>
+                <w:sz w:val="21"/>
+                <w:szCs w:val="21"/>
+              </w:rPr>
               <w:t>(L2)</w:t>
             </w:r>
             <w:r>
+              <w:rPr>
+                <w:sz w:val="21"/>
+                <w:szCs w:val="21"/>
+              </w:rPr>
               <w:t xml:space="preserve"> of a </w:t>
             </w:r>
             <w:r>
+              <w:rPr>
+                <w:sz w:val="21"/>
+                <w:szCs w:val="21"/>
+              </w:rPr>
               <w:t>self-driving</w:t>
             </w:r>
             <w:r>
+              <w:rPr>
+                <w:sz w:val="21"/>
+                <w:szCs w:val="21"/>
+              </w:rPr>
               <w:t xml:space="preserve"> neural net</w:t>
             </w:r>
             <w:r>
+              <w:rPr>
+                <w:sz w:val="21"/>
+                <w:szCs w:val="21"/>
+              </w:rPr>
               <w:t xml:space="preserve"> under realist</w:t>
             </w:r>
             <w:r>
+              <w:rPr>
+                <w:sz w:val="21"/>
+                <w:szCs w:val="21"/>
+              </w:rPr>
               <w:t>ic positional error</w:t>
             </w:r>
             <w:r>
+              <w:rPr>
+                <w:sz w:val="21"/>
+                <w:szCs w:val="21"/>
+              </w:rPr>
               <w:t xml:space="preserve">, significantly improving safety </w:t>
             </w:r>
             <w:r>
+              <w:rPr>
+                <w:sz w:val="21"/>
+                <w:szCs w:val="21"/>
+              </w:rPr>
               <w:t>for future riders</w:t>
             </w:r>
           </w:p>
@@ -337,20 +426,69 @@
               <w:rPr>
                 <w:b/>
                 <w:bCs/>
+                <w:sz w:val="21"/>
+                <w:szCs w:val="21"/>
               </w:rPr>
             </w:pPr>
             <w:r>
+              <w:rPr>
+                <w:sz w:val="21"/>
+                <w:szCs w:val="21"/>
+              </w:rPr>
               <w:t xml:space="preserve">Wrote a </w:t>
             </w:r>
             <w:r>
               <w:rPr>
                 <w:b/>
                 <w:bCs/>
+                <w:sz w:val="21"/>
+                <w:szCs w:val="21"/>
               </w:rPr>
               <w:t>first author paper</w:t>
             </w:r>
             <w:r>
-              <w:t xml:space="preserve"> on the learned positional error correction system (under review)</w:t>
+              <w:rPr>
+                <w:sz w:val="21"/>
+                <w:szCs w:val="21"/>
+              </w:rPr>
+              <w:t xml:space="preserve"> on the learned positional error correction</w:t>
+            </w:r>
+            <w:r>
+              <w:rPr>
+                <w:sz w:val="21"/>
+                <w:szCs w:val="21"/>
+              </w:rPr>
+              <w:t xml:space="preserve"> system</w:t>
+            </w:r>
+            <w:r>
+              <w:rPr>
+                <w:sz w:val="21"/>
+                <w:szCs w:val="21"/>
+              </w:rPr>
+              <w:t xml:space="preserve"> (under review</w:t>
+            </w:r>
+            <w:r>
+              <w:rPr>
+                <w:sz w:val="21"/>
+                <w:szCs w:val="21"/>
+              </w:rPr>
+              <w:t xml:space="preserve"> at </w:t>
+            </w:r>
+            <w:proofErr w:type="spellStart"/>
+            <w:r>
+              <w:rPr>
+                <w:sz w:val="21"/>
+                <w:szCs w:val="21"/>
+              </w:rPr>
+              <w:t>CoRL</w:t>
+            </w:r>
+            <w:proofErr w:type="spellEnd"/>
+            <w:r>
+              <w:rPr>
+                <w:sz w:val="21"/>
+                <w:szCs w:val="21"/>
+              </w:rPr>
+              <w:t>)</w:t>
             </w:r>
           </w:p>
           <w:p>
@@ -375,19 +513,40 @@
             </w:pPr>
             <w:r>
               <w:rPr>
-                <w:b/>
-                <w:bCs/>
+                <w:rFonts w:ascii="Roboto Black" w:hAnsi="Roboto Black"/>
+                <w:color w:val="2F5496" w:themeColor="accent1" w:themeShade="BF"/>
                 <w:sz w:val="24"/>
                 <w:szCs w:val="24"/>
               </w:rPr>
-              <w:t xml:space="preserve">Google Brain </w:t>
-            </w:r>
-            <w:r>
-              <w:rPr>
+              <w:t>Google Brain</w:t>
+            </w:r>
+            <w:r>
+              <w:rPr>
+                <w:rFonts w:ascii="Roboto Black" w:hAnsi="Roboto Black"/>
+                <w:b/>
+                <w:bCs/>
+                <w:color w:val="2F5496" w:themeColor="accent1" w:themeShade="BF"/>
                 <w:sz w:val="24"/>
                 <w:szCs w:val="24"/>
               </w:rPr>
-              <w:t>· Software Engineering Intern</w:t>
+              <w:t xml:space="preserve"> </w:t>
+            </w:r>
+            <w:r>
+              <w:rPr>
+                <w:rFonts w:ascii="Roboto Black" w:hAnsi="Roboto Black"/>
+                <w:b/>
+                <w:bCs/>
+                <w:sz w:val="24"/>
+                <w:szCs w:val="24"/>
+              </w:rPr>
+              <w:t>·</w:t>
+            </w:r>
+            <w:r>
+              <w:rPr>
+                <w:sz w:val="24"/>
+                <w:szCs w:val="24"/>
+              </w:rPr>
+              <w:t xml:space="preserve"> Software Engineering Intern</w:t>
             </w:r>
             <w:r>
               <w:rPr>
@@ -415,53 +574,111 @@
               </w:numPr>
               <w:spacing w:after="80" w:line="276" w:lineRule="auto"/>
               <w:contextualSpacing w:val="0"/>
+              <w:rPr>
+                <w:sz w:val="21"/>
+                <w:szCs w:val="21"/>
+              </w:rPr>
             </w:pPr>
             <w:r>
+              <w:rPr>
+                <w:sz w:val="21"/>
+                <w:szCs w:val="21"/>
+              </w:rPr>
               <w:t xml:space="preserve">Unlocked K-FAC for </w:t>
             </w:r>
             <w:r>
               <w:rPr>
                 <w:b/>
                 <w:bCs/>
+                <w:sz w:val="21"/>
+                <w:szCs w:val="21"/>
               </w:rPr>
               <w:t>over 370,000 users</w:t>
             </w:r>
             <w:r>
+              <w:rPr>
+                <w:sz w:val="21"/>
+                <w:szCs w:val="21"/>
+              </w:rPr>
               <w:t xml:space="preserve"> by implementing </w:t>
             </w:r>
             <w:r>
+              <w:rPr>
+                <w:sz w:val="21"/>
+                <w:szCs w:val="21"/>
+              </w:rPr>
               <w:t xml:space="preserve">and open sourcing </w:t>
             </w:r>
             <w:r>
+              <w:rPr>
+                <w:sz w:val="21"/>
+                <w:szCs w:val="21"/>
+              </w:rPr>
               <w:t>automatic support for arbitrary</w:t>
             </w:r>
             <w:r>
+              <w:rPr>
+                <w:sz w:val="21"/>
+                <w:szCs w:val="21"/>
+              </w:rPr>
               <w:t xml:space="preserve"> </w:t>
             </w:r>
             <w:r>
+              <w:rPr>
+                <w:sz w:val="21"/>
+                <w:szCs w:val="21"/>
+              </w:rPr>
               <w:t>neural network</w:t>
             </w:r>
             <w:r>
+              <w:rPr>
+                <w:sz w:val="21"/>
+                <w:szCs w:val="21"/>
+              </w:rPr>
               <w:t xml:space="preserve"> architectures and </w:t>
             </w:r>
             <w:r>
+              <w:rPr>
+                <w:sz w:val="21"/>
+                <w:szCs w:val="21"/>
+              </w:rPr>
               <w:t>integrat</w:t>
             </w:r>
             <w:r>
+              <w:rPr>
+                <w:sz w:val="21"/>
+                <w:szCs w:val="21"/>
+              </w:rPr>
               <w:t>ing</w:t>
             </w:r>
             <w:r>
+              <w:rPr>
+                <w:sz w:val="21"/>
+                <w:szCs w:val="21"/>
+              </w:rPr>
               <w:t xml:space="preserve"> it</w:t>
             </w:r>
             <w:r>
+              <w:rPr>
+                <w:sz w:val="21"/>
+                <w:szCs w:val="21"/>
+              </w:rPr>
               <w:t xml:space="preserve"> into the </w:t>
             </w:r>
             <w:proofErr w:type="spellStart"/>
             <w:r>
+              <w:rPr>
+                <w:sz w:val="21"/>
+                <w:szCs w:val="21"/>
+              </w:rPr>
               <w:t>Keras</w:t>
             </w:r>
             <w:proofErr w:type="spellEnd"/>
             <w:r>
+              <w:rPr>
+                <w:sz w:val="21"/>
+                <w:szCs w:val="21"/>
+              </w:rPr>
               <w:t xml:space="preserve"> ecosystem</w:t>
             </w:r>
           </w:p>
@@ -474,29 +691,52 @@
               </w:numPr>
               <w:spacing w:after="80" w:line="276" w:lineRule="auto"/>
               <w:contextualSpacing w:val="0"/>
+              <w:rPr>
+                <w:sz w:val="21"/>
+                <w:szCs w:val="21"/>
+              </w:rPr>
             </w:pPr>
             <w:r>
-              <w:t>E</w:t>
-            </w:r>
-            <w:r>
-              <w:t>nable</w:t>
-            </w:r>
-            <w:r>
+              <w:rPr>
+                <w:sz w:val="21"/>
+                <w:szCs w:val="21"/>
+              </w:rPr>
+              <w:t>Enable</w:t>
+            </w:r>
+            <w:r>
+              <w:rPr>
+                <w:sz w:val="21"/>
+                <w:szCs w:val="21"/>
+              </w:rPr>
               <w:t>d</w:t>
             </w:r>
             <w:r>
+              <w:rPr>
+                <w:sz w:val="21"/>
+                <w:szCs w:val="21"/>
+              </w:rPr>
               <w:t xml:space="preserve"> </w:t>
             </w:r>
             <w:r>
+              <w:rPr>
+                <w:sz w:val="21"/>
+                <w:szCs w:val="21"/>
+              </w:rPr>
               <w:t>simple</w:t>
             </w:r>
             <w:r>
+              <w:rPr>
+                <w:sz w:val="21"/>
+                <w:szCs w:val="21"/>
+              </w:rPr>
               <w:t xml:space="preserve"> </w:t>
             </w:r>
             <w:r>
               <w:rPr>
                 <w:b/>
                 <w:bCs/>
+                <w:sz w:val="21"/>
+                <w:szCs w:val="21"/>
               </w:rPr>
               <w:t>multi-node</w:t>
             </w:r>
@@ -504,6 +744,8 @@
               <w:rPr>
                 <w:b/>
                 <w:bCs/>
+                <w:sz w:val="21"/>
+                <w:szCs w:val="21"/>
               </w:rPr>
               <w:t>,</w:t>
             </w:r>
@@ -511,6 +753,8 @@
               <w:rPr>
                 <w:b/>
                 <w:bCs/>
+                <w:sz w:val="21"/>
+                <w:szCs w:val="21"/>
               </w:rPr>
               <w:t xml:space="preserve"> </w:t>
             </w:r>
@@ -518,39 +762,68 @@
               <w:rPr>
                 <w:b/>
                 <w:bCs/>
+                <w:sz w:val="21"/>
+                <w:szCs w:val="21"/>
               </w:rPr>
               <w:t>multi-GPU/TPU training</w:t>
             </w:r>
             <w:r>
+              <w:rPr>
+                <w:sz w:val="21"/>
+                <w:szCs w:val="21"/>
+              </w:rPr>
               <w:t xml:space="preserve"> for users</w:t>
             </w:r>
             <w:r>
+              <w:rPr>
+                <w:sz w:val="21"/>
+                <w:szCs w:val="21"/>
+              </w:rPr>
               <w:t xml:space="preserve"> by </w:t>
             </w:r>
             <w:r>
+              <w:rPr>
+                <w:sz w:val="21"/>
+                <w:szCs w:val="21"/>
+              </w:rPr>
               <w:t>incorporating</w:t>
             </w:r>
             <w:r>
+              <w:rPr>
+                <w:sz w:val="21"/>
+                <w:szCs w:val="21"/>
+              </w:rPr>
               <w:t xml:space="preserve"> </w:t>
             </w:r>
             <w:r>
               <w:rPr>
                 <w:b/>
                 <w:bCs/>
+                <w:sz w:val="21"/>
+                <w:szCs w:val="21"/>
               </w:rPr>
               <w:t>TensorFlow's</w:t>
             </w:r>
             <w:r>
+              <w:rPr>
+                <w:sz w:val="21"/>
+                <w:szCs w:val="21"/>
+              </w:rPr>
               <w:t xml:space="preserve"> Distribution Strategy</w:t>
             </w:r>
             <w:r>
+              <w:rPr>
+                <w:sz w:val="21"/>
+                <w:szCs w:val="21"/>
+              </w:rPr>
               <w:t xml:space="preserve"> and efficient</w:t>
             </w:r>
             <w:r>
-              <w:t xml:space="preserve"> </w:t>
-            </w:r>
-            <w:r>
-              <w:t>distributed operation placement</w:t>
+              <w:rPr>
+                <w:sz w:val="21"/>
+                <w:szCs w:val="21"/>
+              </w:rPr>
+              <w:t xml:space="preserve"> distributed operation placement</w:t>
             </w:r>
           </w:p>
           <w:p>
@@ -562,30 +835,80 @@
               </w:numPr>
               <w:spacing w:after="80" w:line="276" w:lineRule="auto"/>
               <w:contextualSpacing w:val="0"/>
+              <w:rPr>
+                <w:sz w:val="21"/>
+                <w:szCs w:val="21"/>
+              </w:rPr>
             </w:pPr>
             <w:r>
+              <w:rPr>
+                <w:sz w:val="21"/>
+                <w:szCs w:val="21"/>
+              </w:rPr>
               <w:t>Designed</w:t>
             </w:r>
             <w:r>
+              <w:rPr>
+                <w:sz w:val="21"/>
+                <w:szCs w:val="21"/>
+              </w:rPr>
               <w:t xml:space="preserve">, </w:t>
             </w:r>
             <w:r>
+              <w:rPr>
+                <w:sz w:val="21"/>
+                <w:szCs w:val="21"/>
+              </w:rPr>
               <w:t>created</w:t>
             </w:r>
             <w:r>
+              <w:rPr>
+                <w:sz w:val="21"/>
+                <w:szCs w:val="21"/>
+              </w:rPr>
               <w:t>, and</w:t>
             </w:r>
             <w:r>
+              <w:rPr>
+                <w:sz w:val="21"/>
+                <w:szCs w:val="21"/>
+              </w:rPr>
               <w:t xml:space="preserve"> </w:t>
             </w:r>
             <w:r>
+              <w:rPr>
+                <w:sz w:val="21"/>
+                <w:szCs w:val="21"/>
+              </w:rPr>
               <w:t xml:space="preserve">open-sourced </w:t>
             </w:r>
             <w:r>
+              <w:rPr>
+                <w:sz w:val="21"/>
+                <w:szCs w:val="21"/>
+              </w:rPr>
               <w:t>idiomatic, reproducible training recipes for users</w:t>
             </w:r>
             <w:r>
-              <w:t>, carefully considering hyperparameter ranges, baselines, datasets, and models</w:t>
+              <w:rPr>
+                <w:sz w:val="21"/>
+                <w:szCs w:val="21"/>
+              </w:rPr>
+              <w:t xml:space="preserve"> </w:t>
+            </w:r>
+            <w:r>
+              <w:rPr>
+                <w:sz w:val="21"/>
+                <w:szCs w:val="21"/>
+              </w:rPr>
+              <w:t xml:space="preserve">while </w:t>
+            </w:r>
+            <w:r>
+              <w:rPr>
+                <w:sz w:val="21"/>
+                <w:szCs w:val="21"/>
+              </w:rPr>
+              <w:t>carefully considering hyperparameter ranges, baselines, datasets, and models</w:t>
             </w:r>
           </w:p>
           <w:p>
@@ -612,19 +935,29 @@
             </w:pPr>
             <w:r>
               <w:rPr>
-                <w:b/>
-                <w:bCs/>
+                <w:rFonts w:ascii="Roboto Black" w:hAnsi="Roboto Black"/>
+                <w:color w:val="2F5496" w:themeColor="accent1" w:themeShade="BF"/>
                 <w:sz w:val="24"/>
                 <w:szCs w:val="24"/>
               </w:rPr>
-              <w:t>NVIDIA</w:t>
-            </w:r>
-            <w:r>
-              <w:rPr>
+              <w:t xml:space="preserve">NVIDIA </w:t>
+            </w:r>
+            <w:r>
+              <w:rPr>
+                <w:rFonts w:ascii="Roboto Black" w:hAnsi="Roboto Black"/>
+                <w:b/>
+                <w:bCs/>
                 <w:sz w:val="24"/>
                 <w:szCs w:val="24"/>
               </w:rPr>
-              <w:t xml:space="preserve"> · Performance Software Engineering Intern</w:t>
+              <w:t>·</w:t>
+            </w:r>
+            <w:r>
+              <w:rPr>
+                <w:sz w:val="24"/>
+                <w:szCs w:val="24"/>
+              </w:rPr>
+              <w:t xml:space="preserve"> Performance Software Engineering Intern</w:t>
             </w:r>
             <w:r>
               <w:rPr>
@@ -670,46 +1003,66 @@
               </w:numPr>
               <w:spacing w:after="80" w:line="276" w:lineRule="auto"/>
               <w:contextualSpacing w:val="0"/>
+              <w:rPr>
+                <w:sz w:val="21"/>
+                <w:szCs w:val="21"/>
+              </w:rPr>
             </w:pPr>
             <w:r>
-              <w:t xml:space="preserve">Optimizing sparse </w:t>
-            </w:r>
-            <w:r>
-              <w:t>BERT</w:t>
-            </w:r>
-            <w:r>
-              <w:t xml:space="preserve"> inference performance for </w:t>
+              <w:rPr>
+                <w:sz w:val="21"/>
+                <w:szCs w:val="21"/>
+              </w:rPr>
+              <w:t xml:space="preserve">Optimizing sparse BERT inference performance for </w:t>
             </w:r>
             <w:proofErr w:type="spellStart"/>
             <w:r>
               <w:rPr>
                 <w:b/>
                 <w:bCs/>
+                <w:sz w:val="21"/>
+                <w:szCs w:val="21"/>
               </w:rPr>
               <w:t>TensorRT</w:t>
             </w:r>
             <w:proofErr w:type="spellEnd"/>
             <w:r>
+              <w:rPr>
+                <w:sz w:val="21"/>
+                <w:szCs w:val="21"/>
+              </w:rPr>
               <w:t xml:space="preserve"> in </w:t>
             </w:r>
             <w:r>
               <w:rPr>
                 <w:b/>
                 <w:bCs/>
+                <w:sz w:val="21"/>
+                <w:szCs w:val="21"/>
               </w:rPr>
               <w:t>C++</w:t>
             </w:r>
             <w:r>
+              <w:rPr>
+                <w:sz w:val="21"/>
+                <w:szCs w:val="21"/>
+              </w:rPr>
               <w:t xml:space="preserve">, enabling a potential </w:t>
             </w:r>
             <w:r>
               <w:rPr>
                 <w:b/>
                 <w:bCs/>
+                <w:sz w:val="21"/>
+                <w:szCs w:val="21"/>
               </w:rPr>
               <w:t>50% reduction</w:t>
             </w:r>
             <w:r>
+              <w:rPr>
+                <w:sz w:val="21"/>
+                <w:szCs w:val="21"/>
+              </w:rPr>
               <w:t xml:space="preserve"> in inference time, memory usage, and power usage for customers</w:t>
             </w:r>
           </w:p>
@@ -735,19 +1088,40 @@
             </w:pPr>
             <w:r>
               <w:rPr>
-                <w:b/>
-                <w:bCs/>
+                <w:rFonts w:ascii="Roboto Black" w:hAnsi="Roboto Black"/>
+                <w:color w:val="2F5496" w:themeColor="accent1" w:themeShade="BF"/>
                 <w:sz w:val="24"/>
                 <w:szCs w:val="24"/>
               </w:rPr>
-              <w:t xml:space="preserve">John Hancock Financial </w:t>
-            </w:r>
-            <w:r>
-              <w:rPr>
+              <w:t>John Hancock Financial</w:t>
+            </w:r>
+            <w:r>
+              <w:rPr>
+                <w:rFonts w:ascii="Roboto Black" w:hAnsi="Roboto Black"/>
+                <w:b/>
+                <w:bCs/>
+                <w:color w:val="2F5496" w:themeColor="accent1" w:themeShade="BF"/>
                 <w:sz w:val="24"/>
                 <w:szCs w:val="24"/>
               </w:rPr>
-              <w:t>· Data Science Intern</w:t>
+              <w:t xml:space="preserve"> </w:t>
+            </w:r>
+            <w:r>
+              <w:rPr>
+                <w:rFonts w:ascii="Roboto Black" w:hAnsi="Roboto Black"/>
+                <w:b/>
+                <w:bCs/>
+                <w:sz w:val="24"/>
+                <w:szCs w:val="24"/>
+              </w:rPr>
+              <w:t>·</w:t>
+            </w:r>
+            <w:r>
+              <w:rPr>
+                <w:sz w:val="24"/>
+                <w:szCs w:val="24"/>
+              </w:rPr>
+              <w:t xml:space="preserve"> Data Science Intern</w:t>
             </w:r>
             <w:r>
               <w:rPr>
@@ -778,52 +1152,97 @@
               </w:tabs>
               <w:spacing w:after="80" w:line="276" w:lineRule="auto"/>
               <w:contextualSpacing w:val="0"/>
+              <w:rPr>
+                <w:sz w:val="21"/>
+                <w:szCs w:val="21"/>
+              </w:rPr>
             </w:pPr>
             <w:r>
-              <w:t>Achieved a</w:t>
-            </w:r>
-            <w:r>
+              <w:rPr>
+                <w:sz w:val="21"/>
+                <w:szCs w:val="21"/>
+              </w:rPr>
+              <w:t xml:space="preserve">Achieved a </w:t>
+            </w:r>
+            <w:r>
+              <w:rPr>
+                <w:b/>
+                <w:bCs/>
+                <w:sz w:val="21"/>
+                <w:szCs w:val="21"/>
+              </w:rPr>
+              <w:t>fraud detection rate of</w:t>
+            </w:r>
+            <w:r>
+              <w:rPr>
+                <w:sz w:val="21"/>
+                <w:szCs w:val="21"/>
+              </w:rPr>
               <w:t xml:space="preserve"> </w:t>
             </w:r>
             <w:r>
               <w:rPr>
                 <w:b/>
                 <w:bCs/>
-              </w:rPr>
-              <w:t>fraud detection rate of</w:t>
-            </w:r>
-            <w:r>
+                <w:sz w:val="21"/>
+                <w:szCs w:val="21"/>
+              </w:rPr>
+              <w:t>63%</w:t>
+            </w:r>
+            <w:r>
+              <w:rPr>
+                <w:sz w:val="21"/>
+                <w:szCs w:val="21"/>
+              </w:rPr>
               <w:t xml:space="preserve"> </w:t>
             </w:r>
             <w:r>
               <w:rPr>
-                <w:b/>
-                <w:bCs/>
-              </w:rPr>
-              <w:t>63%</w:t>
-            </w:r>
-            <w:r>
+                <w:sz w:val="21"/>
+                <w:szCs w:val="21"/>
+              </w:rPr>
+              <w:t>through</w:t>
+            </w:r>
+            <w:r>
+              <w:rPr>
+                <w:sz w:val="21"/>
+                <w:szCs w:val="21"/>
+              </w:rPr>
               <w:t xml:space="preserve"> </w:t>
             </w:r>
             <w:r>
-              <w:t>through</w:t>
-            </w:r>
-            <w:r>
+              <w:rPr>
+                <w:sz w:val="21"/>
+                <w:szCs w:val="21"/>
+              </w:rPr>
+              <w:t>designing</w:t>
+            </w:r>
+            <w:r>
+              <w:rPr>
+                <w:sz w:val="21"/>
+                <w:szCs w:val="21"/>
+              </w:rPr>
               <w:t xml:space="preserve"> </w:t>
             </w:r>
             <w:r>
-              <w:t>designing</w:t>
-            </w:r>
-            <w:r>
+              <w:rPr>
+                <w:sz w:val="21"/>
+                <w:szCs w:val="21"/>
+              </w:rPr>
+              <w:t>an</w:t>
+            </w:r>
+            <w:r>
+              <w:rPr>
+                <w:sz w:val="21"/>
+                <w:szCs w:val="21"/>
+              </w:rPr>
               <w:t xml:space="preserve"> </w:t>
             </w:r>
             <w:r>
-              <w:t>an</w:t>
-            </w:r>
-            <w:r>
-              <w:t xml:space="preserve"> </w:t>
-            </w:r>
-            <w:r>
+              <w:rPr>
+                <w:sz w:val="21"/>
+                <w:szCs w:val="21"/>
+              </w:rPr>
               <w:t>unsupervised ML model</w:t>
             </w:r>
           </w:p>
@@ -839,81 +1258,108 @@
               </w:tabs>
               <w:spacing w:after="80" w:line="276" w:lineRule="auto"/>
               <w:contextualSpacing w:val="0"/>
+              <w:rPr>
+                <w:sz w:val="21"/>
+                <w:szCs w:val="21"/>
+              </w:rPr>
             </w:pPr>
             <w:r>
+              <w:rPr>
+                <w:sz w:val="21"/>
+                <w:szCs w:val="21"/>
+              </w:rPr>
               <w:t xml:space="preserve">Deployed 25 fraud identifying rules in </w:t>
             </w:r>
             <w:r>
               <w:rPr>
                 <w:b/>
                 <w:bCs/>
+                <w:sz w:val="21"/>
+                <w:szCs w:val="21"/>
               </w:rPr>
               <w:t>SQL</w:t>
             </w:r>
             <w:r>
-              <w:t xml:space="preserve">, </w:t>
-            </w:r>
-            <w:r>
-              <w:t xml:space="preserve">which </w:t>
-            </w:r>
-            <w:r>
-              <w:rPr>
-                <w:b/>
-                <w:bCs/>
-              </w:rPr>
-              <w:t>evaluat</w:t>
-            </w:r>
-            <w:r>
-              <w:rPr>
-                <w:b/>
-                <w:bCs/>
-              </w:rPr>
-              <w:t>ed</w:t>
-            </w:r>
-            <w:r>
-              <w:rPr>
-                <w:b/>
-                <w:bCs/>
-              </w:rPr>
-              <w:t xml:space="preserve"> 20</w:t>
-            </w:r>
-            <w:r>
-              <w:rPr>
-                <w:b/>
-                <w:bCs/>
-              </w:rPr>
-              <w:t>,</w:t>
-            </w:r>
-            <w:r>
-              <w:rPr>
-                <w:b/>
-                <w:bCs/>
-              </w:rPr>
-              <w:t xml:space="preserve">000+ </w:t>
-            </w:r>
-            <w:r>
-              <w:t>and</w:t>
-            </w:r>
-            <w:r>
-              <w:rPr>
-                <w:b/>
-                <w:bCs/>
-              </w:rPr>
-              <w:t xml:space="preserve"> flagg</w:t>
-            </w:r>
-            <w:r>
-              <w:rPr>
-                <w:b/>
-                <w:bCs/>
-              </w:rPr>
-              <w:t>ed</w:t>
-            </w:r>
-            <w:r>
-              <w:rPr>
-                <w:b/>
-                <w:bCs/>
-              </w:rPr>
-              <w:t xml:space="preserve"> 100+ claims</w:t>
+              <w:rPr>
+                <w:b/>
+                <w:bCs/>
+                <w:sz w:val="21"/>
+                <w:szCs w:val="21"/>
+              </w:rPr>
+              <w:t xml:space="preserve"> </w:t>
+            </w:r>
+            <w:r>
+              <w:rPr>
+                <w:sz w:val="21"/>
+                <w:szCs w:val="21"/>
+              </w:rPr>
+              <w:t xml:space="preserve">that </w:t>
+            </w:r>
+            <w:r>
+              <w:rPr>
+                <w:b/>
+                <w:bCs/>
+                <w:sz w:val="21"/>
+                <w:szCs w:val="21"/>
+              </w:rPr>
+              <w:t>correctly</w:t>
+            </w:r>
+            <w:r>
+              <w:rPr>
+                <w:sz w:val="21"/>
+                <w:szCs w:val="21"/>
+              </w:rPr>
+              <w:t xml:space="preserve"> </w:t>
+            </w:r>
+            <w:r>
+              <w:rPr>
+                <w:b/>
+                <w:bCs/>
+                <w:sz w:val="21"/>
+                <w:szCs w:val="21"/>
+              </w:rPr>
+              <w:t xml:space="preserve">flagged 100+ </w:t>
+            </w:r>
+            <w:r>
+              <w:rPr>
+                <w:b/>
+                <w:bCs/>
+                <w:sz w:val="21"/>
+                <w:szCs w:val="21"/>
+              </w:rPr>
+              <w:t>out of</w:t>
+            </w:r>
+            <w:r>
+              <w:rPr>
+                <w:b/>
+                <w:bCs/>
+                <w:sz w:val="21"/>
+                <w:szCs w:val="21"/>
+              </w:rPr>
+              <w:t xml:space="preserve"> </w:t>
+            </w:r>
+            <w:r>
+              <w:rPr>
+                <w:b/>
+                <w:bCs/>
+                <w:sz w:val="21"/>
+                <w:szCs w:val="21"/>
+              </w:rPr>
+              <w:t>20,000+</w:t>
+            </w:r>
+            <w:r>
+              <w:rPr>
+                <w:sz w:val="21"/>
+                <w:szCs w:val="21"/>
+              </w:rPr>
+              <w:t xml:space="preserve"> </w:t>
+            </w:r>
+            <w:r>
+              <w:rPr>
+                <w:sz w:val="21"/>
+                <w:szCs w:val="21"/>
+              </w:rPr>
+              <w:t>claims</w:t>
             </w:r>
           </w:p>
           <w:p>
@@ -928,24 +1374,40 @@
               </w:tabs>
               <w:spacing w:after="80" w:line="276" w:lineRule="auto"/>
               <w:contextualSpacing w:val="0"/>
+              <w:rPr>
+                <w:sz w:val="21"/>
+                <w:szCs w:val="21"/>
+              </w:rPr>
             </w:pPr>
             <w:r>
+              <w:rPr>
+                <w:sz w:val="21"/>
+                <w:szCs w:val="21"/>
+              </w:rPr>
               <w:t xml:space="preserve">Worked closely with clinicians to extract features from </w:t>
             </w:r>
             <w:r>
               <w:rPr>
                 <w:b/>
                 <w:bCs/>
+                <w:sz w:val="21"/>
+                <w:szCs w:val="21"/>
               </w:rPr>
               <w:t>5 new data sources</w:t>
             </w:r>
             <w:r>
+              <w:rPr>
+                <w:sz w:val="21"/>
+                <w:szCs w:val="21"/>
+              </w:rPr>
               <w:t xml:space="preserve"> using </w:t>
             </w:r>
             <w:r>
               <w:rPr>
                 <w:b/>
                 <w:bCs/>
+                <w:sz w:val="21"/>
+                <w:szCs w:val="21"/>
               </w:rPr>
               <w:t>p</w:t>
             </w:r>
@@ -953,6 +1415,8 @@
               <w:rPr>
                 <w:b/>
                 <w:bCs/>
+                <w:sz w:val="21"/>
+                <w:szCs w:val="21"/>
               </w:rPr>
               <w:t>andas</w:t>
             </w:r>
@@ -984,19 +1448,40 @@
             </w:pPr>
             <w:r>
               <w:rPr>
-                <w:b/>
-                <w:bCs/>
+                <w:rFonts w:ascii="Roboto Black" w:hAnsi="Roboto Black"/>
+                <w:color w:val="2F5496" w:themeColor="accent1" w:themeShade="BF"/>
                 <w:sz w:val="24"/>
                 <w:szCs w:val="24"/>
               </w:rPr>
-              <w:t xml:space="preserve">Sunnybrook Research Institute </w:t>
-            </w:r>
-            <w:r>
-              <w:rPr>
+              <w:t>Sunnybrook Research Institute</w:t>
+            </w:r>
+            <w:r>
+              <w:rPr>
+                <w:rFonts w:ascii="Roboto Black" w:hAnsi="Roboto Black"/>
+                <w:b/>
+                <w:bCs/>
+                <w:color w:val="2F5496" w:themeColor="accent1" w:themeShade="BF"/>
                 <w:sz w:val="24"/>
                 <w:szCs w:val="24"/>
               </w:rPr>
-              <w:t>· Software Developer Intern</w:t>
+              <w:t xml:space="preserve"> </w:t>
+            </w:r>
+            <w:r>
+              <w:rPr>
+                <w:rFonts w:ascii="Roboto Black" w:hAnsi="Roboto Black"/>
+                <w:b/>
+                <w:bCs/>
+                <w:sz w:val="24"/>
+                <w:szCs w:val="24"/>
+              </w:rPr>
+              <w:t>·</w:t>
+            </w:r>
+            <w:r>
+              <w:rPr>
+                <w:sz w:val="24"/>
+                <w:szCs w:val="24"/>
+              </w:rPr>
+              <w:t xml:space="preserve"> Software Developer Intern</w:t>
             </w:r>
             <w:r>
               <w:rPr>
@@ -1045,33 +1530,61 @@
               </w:tabs>
               <w:spacing w:after="80" w:line="276" w:lineRule="auto"/>
               <w:contextualSpacing w:val="0"/>
+              <w:rPr>
+                <w:sz w:val="21"/>
+                <w:szCs w:val="21"/>
+              </w:rPr>
             </w:pPr>
             <w:r>
+              <w:rPr>
+                <w:sz w:val="21"/>
+                <w:szCs w:val="21"/>
+              </w:rPr>
               <w:t xml:space="preserve">Improved MRI segmentation accuracy by </w:t>
             </w:r>
             <w:r>
               <w:rPr>
                 <w:b/>
                 <w:bCs/>
+                <w:sz w:val="21"/>
+                <w:szCs w:val="21"/>
               </w:rPr>
               <w:t>up to 80%</w:t>
             </w:r>
             <w:r>
+              <w:rPr>
+                <w:sz w:val="21"/>
+                <w:szCs w:val="21"/>
+              </w:rPr>
               <w:t xml:space="preserve"> </w:t>
             </w:r>
             <w:r>
+              <w:rPr>
+                <w:sz w:val="21"/>
+                <w:szCs w:val="21"/>
+              </w:rPr>
               <w:t xml:space="preserve">and reduced </w:t>
             </w:r>
             <w:r>
+              <w:rPr>
+                <w:sz w:val="21"/>
+                <w:szCs w:val="21"/>
+              </w:rPr>
               <w:t xml:space="preserve">time to contour MRI scans from </w:t>
             </w:r>
             <w:r>
+              <w:rPr>
+                <w:sz w:val="21"/>
+                <w:szCs w:val="21"/>
+              </w:rPr>
               <w:t>~</w:t>
             </w:r>
             <w:r>
               <w:rPr>
                 <w:b/>
                 <w:bCs/>
+                <w:sz w:val="21"/>
+                <w:szCs w:val="21"/>
               </w:rPr>
               <w:t xml:space="preserve">5 hrs to </w:t>
             </w:r>
@@ -1079,6 +1592,8 @@
               <w:rPr>
                 <w:b/>
                 <w:bCs/>
+                <w:sz w:val="21"/>
+                <w:szCs w:val="21"/>
               </w:rPr>
               <w:t>~</w:t>
             </w:r>
@@ -1086,20 +1601,59 @@
               <w:rPr>
                 <w:b/>
                 <w:bCs/>
+                <w:sz w:val="21"/>
+                <w:szCs w:val="21"/>
               </w:rPr>
               <w:t xml:space="preserve">40 mins </w:t>
             </w:r>
             <w:r>
+              <w:rPr>
+                <w:sz w:val="21"/>
+                <w:szCs w:val="21"/>
+              </w:rPr>
               <w:t xml:space="preserve">by </w:t>
             </w:r>
             <w:r>
-              <w:t xml:space="preserve">implementing techniques like watershed, </w:t>
-            </w:r>
-            <w:r>
-              <w:t xml:space="preserve">clustering, </w:t>
-            </w:r>
-            <w:r>
-              <w:t>and more</w:t>
+              <w:rPr>
+                <w:sz w:val="21"/>
+                <w:szCs w:val="21"/>
+              </w:rPr>
+              <w:t xml:space="preserve">implementing techniques </w:t>
+            </w:r>
+            <w:r>
+              <w:rPr>
+                <w:sz w:val="21"/>
+                <w:szCs w:val="21"/>
+              </w:rPr>
+              <w:t>including</w:t>
+            </w:r>
+            <w:r>
+              <w:rPr>
+                <w:sz w:val="21"/>
+                <w:szCs w:val="21"/>
+              </w:rPr>
+              <w:t xml:space="preserve"> watershed</w:t>
+            </w:r>
+            <w:r>
+              <w:rPr>
+                <w:sz w:val="21"/>
+                <w:szCs w:val="21"/>
+              </w:rPr>
+              <w:t xml:space="preserve"> and</w:t>
+            </w:r>
+            <w:r>
+              <w:rPr>
+                <w:sz w:val="21"/>
+                <w:szCs w:val="21"/>
+              </w:rPr>
+              <w:t xml:space="preserve"> </w:t>
+            </w:r>
+            <w:r>
+              <w:rPr>
+                <w:sz w:val="21"/>
+                <w:szCs w:val="21"/>
+              </w:rPr>
+              <w:t>clustering</w:t>
             </w:r>
           </w:p>
           <w:p>
@@ -1109,8 +1663,8 @@
               </w:tabs>
               <w:spacing w:after="80" w:line="276" w:lineRule="auto"/>
               <w:rPr>
-                <w:sz w:val="8"/>
-                <w:szCs w:val="8"/>
+                <w:sz w:val="6"/>
+                <w:szCs w:val="6"/>
               </w:rPr>
             </w:pPr>
           </w:p>
@@ -1184,8 +1738,8 @@
             <w:proofErr w:type="spellStart"/>
             <w:r>
               <w:rPr>
-                <w:b/>
-                <w:bCs/>
+                <w:rFonts w:ascii="Roboto Black" w:hAnsi="Roboto Black"/>
+                <w:color w:val="2F5496" w:themeColor="accent1" w:themeShade="BF"/>
                 <w:sz w:val="23"/>
                 <w:szCs w:val="23"/>
               </w:rPr>
@@ -1194,8 +1748,8 @@
             <w:proofErr w:type="spellEnd"/>
             <w:r>
               <w:rPr>
-                <w:b/>
-                <w:bCs/>
+                <w:rFonts w:ascii="Roboto Black" w:hAnsi="Roboto Black"/>
+                <w:color w:val="2F5496" w:themeColor="accent1" w:themeShade="BF"/>
                 <w:sz w:val="23"/>
                 <w:szCs w:val="23"/>
               </w:rPr>
@@ -1205,6 +1759,7 @@
               <w:rPr>
                 <w:b/>
                 <w:bCs/>
+                <w:color w:val="2F5496" w:themeColor="accent1" w:themeShade="BF"/>
                 <w:sz w:val="24"/>
                 <w:szCs w:val="24"/>
               </w:rPr>
@@ -1231,23 +1786,37 @@
                 <w:sz w:val="21"/>
                 <w:szCs w:val="21"/>
               </w:rPr>
-              <w:t xml:space="preserve"> by designing and implementing </w:t>
-            </w:r>
-            <w:r>
-              <w:rPr>
-                <w:b/>
-                <w:bCs/>
-                <w:sz w:val="21"/>
-                <w:szCs w:val="21"/>
-              </w:rPr>
-              <w:t>async updates for distributed metrics</w:t>
-            </w:r>
-            <w:r>
-              <w:rPr>
-                <w:sz w:val="21"/>
-                <w:szCs w:val="21"/>
-              </w:rPr>
-              <w:t xml:space="preserve"> with tests and documentation</w:t>
+              <w:t xml:space="preserve"> by designing and </w:t>
+            </w:r>
+            <w:r>
+              <w:rPr>
+                <w:sz w:val="21"/>
+                <w:szCs w:val="21"/>
+              </w:rPr>
+              <w:t>implementing</w:t>
+            </w:r>
+            <w:r>
+              <w:rPr>
+                <w:b/>
+                <w:bCs/>
+                <w:sz w:val="21"/>
+                <w:szCs w:val="21"/>
+              </w:rPr>
+              <w:t xml:space="preserve"> async updates for distributed metrics</w:t>
+            </w:r>
+            <w:r>
+              <w:rPr>
+                <w:sz w:val="21"/>
+                <w:szCs w:val="21"/>
+              </w:rPr>
+              <w:t xml:space="preserve"> </w:t>
+            </w:r>
+            <w:r>
+              <w:rPr>
+                <w:sz w:val="21"/>
+                <w:szCs w:val="21"/>
+              </w:rPr>
+              <w:t>with tests and documentation</w:t>
             </w:r>
           </w:p>
           <w:p>
@@ -1314,8 +1883,8 @@
             </w:pPr>
             <w:r>
               <w:rPr>
-                <w:b/>
-                <w:bCs/>
+                <w:rFonts w:ascii="Roboto Black" w:hAnsi="Roboto Black"/>
+                <w:color w:val="2F5496" w:themeColor="accent1" w:themeShade="BF"/>
                 <w:sz w:val="23"/>
                 <w:szCs w:val="23"/>
               </w:rPr>
@@ -1323,8 +1892,8 @@
             </w:r>
             <w:r>
               <w:rPr>
-                <w:b/>
-                <w:bCs/>
+                <w:rFonts w:ascii="Roboto Black" w:hAnsi="Roboto Black"/>
+                <w:color w:val="2F5496" w:themeColor="accent1" w:themeShade="BF"/>
                 <w:sz w:val="23"/>
                 <w:szCs w:val="23"/>
               </w:rPr>
@@ -1332,14 +1901,18 @@
             </w:r>
             <w:r>
               <w:rPr>
-                <w:b/>
-                <w:bCs/>
+                <w:rFonts w:ascii="Roboto Black" w:hAnsi="Roboto Black"/>
+                <w:color w:val="2F5496" w:themeColor="accent1" w:themeShade="BF"/>
                 <w:sz w:val="23"/>
                 <w:szCs w:val="23"/>
               </w:rPr>
               <w:t>:</w:t>
             </w:r>
             <w:r>
+              <w:rPr>
+                <w:rFonts w:ascii="Roboto Black" w:hAnsi="Roboto Black"/>
+                <w:color w:val="2F5496" w:themeColor="accent1" w:themeShade="BF"/>
+              </w:rPr>
               <w:t xml:space="preserve"> </w:t>
             </w:r>
             <w:r>
@@ -1449,8 +2022,8 @@
             <w:proofErr w:type="spellStart"/>
             <w:r>
               <w:rPr>
-                <w:b/>
-                <w:bCs/>
+                <w:rFonts w:ascii="Roboto Black" w:hAnsi="Roboto Black"/>
+                <w:color w:val="2F5496" w:themeColor="accent1" w:themeShade="BF"/>
                 <w:sz w:val="23"/>
                 <w:szCs w:val="23"/>
               </w:rPr>
@@ -1459,8 +2032,8 @@
             <w:proofErr w:type="spellEnd"/>
             <w:r>
               <w:rPr>
-                <w:b/>
-                <w:bCs/>
+                <w:rFonts w:ascii="Roboto Black" w:hAnsi="Roboto Black"/>
+                <w:color w:val="2F5496" w:themeColor="accent1" w:themeShade="BF"/>
                 <w:sz w:val="23"/>
                 <w:szCs w:val="23"/>
               </w:rPr>
@@ -1468,8 +2041,8 @@
             </w:r>
             <w:r>
               <w:rPr>
-                <w:b/>
-                <w:bCs/>
+                <w:rFonts w:ascii="Roboto Black" w:hAnsi="Roboto Black"/>
+                <w:color w:val="2F5496" w:themeColor="accent1" w:themeShade="BF"/>
                 <w:sz w:val="23"/>
                 <w:szCs w:val="23"/>
               </w:rPr>
@@ -1477,8 +2050,8 @@
             </w:r>
             <w:r>
               <w:rPr>
-                <w:b/>
-                <w:bCs/>
+                <w:rFonts w:ascii="Roboto Black" w:hAnsi="Roboto Black"/>
+                <w:color w:val="2F5496" w:themeColor="accent1" w:themeShade="BF"/>
                 <w:sz w:val="23"/>
                 <w:szCs w:val="23"/>
               </w:rPr>
@@ -1486,6 +2059,7 @@
             </w:r>
             <w:r>
               <w:rPr>
+                <w:color w:val="2F5496" w:themeColor="accent1" w:themeShade="BF"/>
                 <w:sz w:val="24"/>
                 <w:szCs w:val="24"/>
               </w:rPr>
@@ -1599,8 +2173,8 @@
             </w:pPr>
             <w:r>
               <w:rPr>
-                <w:b/>
-                <w:bCs/>
+                <w:rFonts w:ascii="Roboto Black" w:hAnsi="Roboto Black"/>
+                <w:color w:val="2F5496" w:themeColor="accent1" w:themeShade="BF"/>
                 <w:sz w:val="23"/>
                 <w:szCs w:val="23"/>
               </w:rPr>
@@ -1609,8 +2183,8 @@
             <w:proofErr w:type="spellStart"/>
             <w:r>
               <w:rPr>
-                <w:b/>
-                <w:bCs/>
+                <w:rFonts w:ascii="Roboto Black" w:hAnsi="Roboto Black"/>
+                <w:color w:val="2F5496" w:themeColor="accent1" w:themeShade="BF"/>
                 <w:sz w:val="23"/>
                 <w:szCs w:val="23"/>
               </w:rPr>
@@ -1619,8 +2193,8 @@
             <w:proofErr w:type="spellEnd"/>
             <w:r>
               <w:rPr>
-                <w:b/>
-                <w:bCs/>
+                <w:rFonts w:ascii="Roboto Black" w:hAnsi="Roboto Black"/>
+                <w:color w:val="2F5496" w:themeColor="accent1" w:themeShade="BF"/>
                 <w:sz w:val="23"/>
                 <w:szCs w:val="23"/>
               </w:rPr>
@@ -1630,6 +2204,7 @@
               <w:rPr>
                 <w:b/>
                 <w:bCs/>
+                <w:color w:val="2F5496" w:themeColor="accent1" w:themeShade="BF"/>
                 <w:sz w:val="24"/>
                 <w:szCs w:val="24"/>
               </w:rPr>
@@ -1728,8 +2303,8 @@
             </w:pPr>
             <w:r>
               <w:rPr>
-                <w:b/>
-                <w:bCs/>
+                <w:rFonts w:ascii="Roboto Black" w:hAnsi="Roboto Black"/>
+                <w:color w:val="2F5496" w:themeColor="accent1" w:themeShade="BF"/>
                 <w:sz w:val="23"/>
                 <w:szCs w:val="23"/>
               </w:rPr>
@@ -1739,6 +2314,7 @@
               <w:rPr>
                 <w:b/>
                 <w:bCs/>
+                <w:color w:val="2F5496" w:themeColor="accent1" w:themeShade="BF"/>
                 <w:sz w:val="24"/>
                 <w:szCs w:val="24"/>
               </w:rPr>
@@ -1749,23 +2325,37 @@
                 <w:sz w:val="21"/>
                 <w:szCs w:val="21"/>
               </w:rPr>
-              <w:t xml:space="preserve">Wrote a </w:t>
-            </w:r>
-            <w:r>
-              <w:rPr>
-                <w:b/>
-                <w:bCs/>
-                <w:sz w:val="21"/>
-                <w:szCs w:val="21"/>
-              </w:rPr>
-              <w:t>3D ray-casting game engine</w:t>
-            </w:r>
-            <w:r>
-              <w:rPr>
-                <w:sz w:val="21"/>
-                <w:szCs w:val="21"/>
-              </w:rPr>
-              <w:t xml:space="preserve"> from scratch for a dinosaur world simulation game in </w:t>
+              <w:t>Cr</w:t>
+            </w:r>
+            <w:r>
+              <w:rPr>
+                <w:sz w:val="21"/>
+                <w:szCs w:val="21"/>
+              </w:rPr>
+              <w:t>eated</w:t>
+            </w:r>
+            <w:r>
+              <w:rPr>
+                <w:sz w:val="21"/>
+                <w:szCs w:val="21"/>
+              </w:rPr>
+              <w:t xml:space="preserve"> a </w:t>
+            </w:r>
+            <w:r>
+              <w:rPr>
+                <w:b/>
+                <w:bCs/>
+                <w:sz w:val="21"/>
+                <w:szCs w:val="21"/>
+              </w:rPr>
+              <w:t>3D ray-casting game engine from scratch</w:t>
+            </w:r>
+            <w:r>
+              <w:rPr>
+                <w:sz w:val="21"/>
+                <w:szCs w:val="21"/>
+              </w:rPr>
+              <w:t xml:space="preserve"> for a dinosaur world simulation game in </w:t>
             </w:r>
             <w:r>
               <w:rPr>
@@ -1816,8 +2406,8 @@
             </w:pPr>
             <w:r>
               <w:rPr>
-                <w:b/>
-                <w:bCs/>
+                <w:rFonts w:ascii="Roboto Black" w:hAnsi="Roboto Black"/>
+                <w:color w:val="2F5496" w:themeColor="accent1" w:themeShade="BF"/>
                 <w:sz w:val="23"/>
                 <w:szCs w:val="23"/>
               </w:rPr>
@@ -1827,6 +2417,7 @@
               <w:rPr>
                 <w:b/>
                 <w:bCs/>
+                <w:color w:val="2F5496" w:themeColor="accent1" w:themeShade="BF"/>
                 <w:sz w:val="24"/>
                 <w:szCs w:val="24"/>
               </w:rPr>
@@ -1953,19 +2544,49 @@
             </w:pPr>
             <w:r>
               <w:rPr>
-                <w:b/>
-                <w:bCs/>
+                <w:rFonts w:ascii="Roboto Black" w:hAnsi="Roboto Black"/>
+                <w:color w:val="2F5496" w:themeColor="accent1" w:themeShade="BF"/>
                 <w:sz w:val="24"/>
                 <w:szCs w:val="24"/>
               </w:rPr>
-              <w:t xml:space="preserve">University of Waterloo </w:t>
-            </w:r>
-            <w:r>
-              <w:rPr>
+              <w:t>University of Waterloo</w:t>
+            </w:r>
+            <w:r>
+              <w:rPr>
+                <w:rFonts w:ascii="Roboto Black" w:hAnsi="Roboto Black"/>
+                <w:b/>
+                <w:bCs/>
+                <w:color w:val="2F5496" w:themeColor="accent1" w:themeShade="BF"/>
                 <w:sz w:val="24"/>
                 <w:szCs w:val="24"/>
               </w:rPr>
-              <w:t>· Computer Science &amp; Statistics</w:t>
+              <w:t xml:space="preserve"> </w:t>
+            </w:r>
+            <w:r>
+              <w:rPr>
+                <w:rFonts w:ascii="Roboto Black" w:hAnsi="Roboto Black"/>
+                <w:b/>
+                <w:bCs/>
+                <w:sz w:val="24"/>
+                <w:szCs w:val="24"/>
+              </w:rPr>
+              <w:t>·</w:t>
+            </w:r>
+            <w:r>
+              <w:rPr>
+                <w:b/>
+                <w:bCs/>
+                <w:sz w:val="24"/>
+                <w:szCs w:val="24"/>
+              </w:rPr>
+              <w:t xml:space="preserve"> </w:t>
+            </w:r>
+            <w:r>
+              <w:rPr>
+                <w:sz w:val="24"/>
+                <w:szCs w:val="24"/>
+              </w:rPr>
+              <w:t>Computer Science &amp; Statistics</w:t>
             </w:r>
             <w:r>
               <w:rPr>
@@ -2009,7 +2630,25 @@
                 <w:sz w:val="20"/>
                 <w:szCs w:val="20"/>
               </w:rPr>
-              <w:t>202</w:t>
+              <w:t>2</w:t>
+            </w:r>
+            <w:r>
+              <w:rPr>
+                <w:i/>
+                <w:iCs/>
+                <w:sz w:val="20"/>
+                <w:szCs w:val="20"/>
+              </w:rPr>
+              <w:t>017 - 2</w:t>
+            </w:r>
+            <w:r>
+              <w:rPr>
+                <w:i/>
+                <w:iCs/>
+                <w:sz w:val="20"/>
+                <w:szCs w:val="20"/>
+              </w:rPr>
+              <w:t>02</w:t>
             </w:r>
             <w:r>
               <w:rPr>
@@ -2079,7 +2718,21 @@
                 <w:sz w:val="20"/>
                 <w:szCs w:val="20"/>
               </w:rPr>
-              <w:t>Research (Prof. Pascal Poupart): Investigated practical second order optimization methods for NNs</w:t>
+              <w:t xml:space="preserve">Research (Prof. Pascal Poupart): Investigated practical second order </w:t>
+            </w:r>
+            <w:r>
+              <w:rPr>
+                <w:sz w:val="20"/>
+                <w:szCs w:val="20"/>
+              </w:rPr>
+              <w:t>optimization</w:t>
+            </w:r>
+            <w:r>
+              <w:rPr>
+                <w:sz w:val="20"/>
+                <w:szCs w:val="20"/>
+              </w:rPr>
+              <w:t xml:space="preserve"> methods for NNs</w:t>
             </w:r>
           </w:p>
         </w:tc>

</xml_diff>

<commit_message>
change colour to green
</commit_message>
<xml_diff>
--- a/NicholasVadivelu_DSResume.docx
+++ b/NicholasVadivelu_DSResume.docx
@@ -187,11 +187,20 @@
             <w:r>
               <w:rPr>
                 <w:rFonts w:ascii="Roboto Black" w:hAnsi="Roboto Black"/>
+                <w:color w:val="538135" w:themeColor="accent6" w:themeShade="BF"/>
+                <w:sz w:val="24"/>
+                <w:szCs w:val="24"/>
+              </w:rPr>
+              <w:t>Uber ATG</w:t>
+            </w:r>
+            <w:r>
+              <w:rPr>
+                <w:rFonts w:ascii="Roboto Black" w:hAnsi="Roboto Black"/>
                 <w:color w:val="2F5496" w:themeColor="accent1" w:themeShade="BF"/>
                 <w:sz w:val="24"/>
                 <w:szCs w:val="24"/>
               </w:rPr>
-              <w:t xml:space="preserve">Uber ATG </w:t>
+              <w:t xml:space="preserve"> </w:t>
             </w:r>
             <w:r>
               <w:rPr>
@@ -514,7 +523,7 @@
             <w:r>
               <w:rPr>
                 <w:rFonts w:ascii="Roboto Black" w:hAnsi="Roboto Black"/>
-                <w:color w:val="2F5496" w:themeColor="accent1" w:themeShade="BF"/>
+                <w:color w:val="538135" w:themeColor="accent6" w:themeShade="BF"/>
                 <w:sz w:val="24"/>
                 <w:szCs w:val="24"/>
               </w:rPr>
@@ -525,7 +534,7 @@
                 <w:rFonts w:ascii="Roboto Black" w:hAnsi="Roboto Black"/>
                 <w:b/>
                 <w:bCs/>
-                <w:color w:val="2F5496" w:themeColor="accent1" w:themeShade="BF"/>
+                <w:color w:val="538135" w:themeColor="accent6" w:themeShade="BF"/>
                 <w:sz w:val="24"/>
                 <w:szCs w:val="24"/>
               </w:rPr>
@@ -936,7 +945,7 @@
             <w:r>
               <w:rPr>
                 <w:rFonts w:ascii="Roboto Black" w:hAnsi="Roboto Black"/>
-                <w:color w:val="2F5496" w:themeColor="accent1" w:themeShade="BF"/>
+                <w:color w:val="538135" w:themeColor="accent6" w:themeShade="BF"/>
                 <w:sz w:val="24"/>
                 <w:szCs w:val="24"/>
               </w:rPr>
@@ -1089,7 +1098,7 @@
             <w:r>
               <w:rPr>
                 <w:rFonts w:ascii="Roboto Black" w:hAnsi="Roboto Black"/>
-                <w:color w:val="2F5496" w:themeColor="accent1" w:themeShade="BF"/>
+                <w:color w:val="538135" w:themeColor="accent6" w:themeShade="BF"/>
                 <w:sz w:val="24"/>
                 <w:szCs w:val="24"/>
               </w:rPr>
@@ -1100,7 +1109,7 @@
                 <w:rFonts w:ascii="Roboto Black" w:hAnsi="Roboto Black"/>
                 <w:b/>
                 <w:bCs/>
-                <w:color w:val="2F5496" w:themeColor="accent1" w:themeShade="BF"/>
+                <w:color w:val="538135" w:themeColor="accent6" w:themeShade="BF"/>
                 <w:sz w:val="24"/>
                 <w:szCs w:val="24"/>
               </w:rPr>
@@ -1433,7 +1442,7 @@
             <w:r>
               <w:rPr>
                 <w:rFonts w:ascii="Roboto Black" w:hAnsi="Roboto Black"/>
-                <w:color w:val="2F5496" w:themeColor="accent1" w:themeShade="BF"/>
+                <w:color w:val="538135" w:themeColor="accent6" w:themeShade="BF"/>
                 <w:sz w:val="24"/>
                 <w:szCs w:val="24"/>
               </w:rPr>
@@ -1444,7 +1453,7 @@
                 <w:rFonts w:ascii="Roboto Black" w:hAnsi="Roboto Black"/>
                 <w:b/>
                 <w:bCs/>
-                <w:color w:val="2F5496" w:themeColor="accent1" w:themeShade="BF"/>
+                <w:color w:val="538135" w:themeColor="accent6" w:themeShade="BF"/>
                 <w:sz w:val="24"/>
                 <w:szCs w:val="24"/>
               </w:rPr>
@@ -1723,7 +1732,7 @@
             <w:r>
               <w:rPr>
                 <w:rFonts w:ascii="Roboto Black" w:hAnsi="Roboto Black"/>
-                <w:color w:val="2F5496" w:themeColor="accent1" w:themeShade="BF"/>
+                <w:color w:val="538135" w:themeColor="accent6" w:themeShade="BF"/>
                 <w:sz w:val="23"/>
                 <w:szCs w:val="23"/>
               </w:rPr>
@@ -1733,7 +1742,7 @@
             <w:r>
               <w:rPr>
                 <w:rFonts w:ascii="Roboto Black" w:hAnsi="Roboto Black"/>
-                <w:color w:val="2F5496" w:themeColor="accent1" w:themeShade="BF"/>
+                <w:color w:val="538135" w:themeColor="accent6" w:themeShade="BF"/>
                 <w:sz w:val="23"/>
                 <w:szCs w:val="23"/>
               </w:rPr>
@@ -1743,7 +1752,7 @@
               <w:rPr>
                 <w:b/>
                 <w:bCs/>
-                <w:color w:val="2F5496" w:themeColor="accent1" w:themeShade="BF"/>
+                <w:color w:val="538135" w:themeColor="accent6" w:themeShade="BF"/>
                 <w:sz w:val="24"/>
                 <w:szCs w:val="24"/>
               </w:rPr>
@@ -1868,7 +1877,7 @@
             <w:r>
               <w:rPr>
                 <w:rFonts w:ascii="Roboto Black" w:hAnsi="Roboto Black"/>
-                <w:color w:val="2F5496" w:themeColor="accent1" w:themeShade="BF"/>
+                <w:color w:val="538135" w:themeColor="accent6" w:themeShade="BF"/>
                 <w:sz w:val="23"/>
                 <w:szCs w:val="23"/>
               </w:rPr>
@@ -1877,7 +1886,7 @@
             <w:r>
               <w:rPr>
                 <w:rFonts w:ascii="Roboto Black" w:hAnsi="Roboto Black"/>
-                <w:color w:val="2F5496" w:themeColor="accent1" w:themeShade="BF"/>
+                <w:color w:val="538135" w:themeColor="accent6" w:themeShade="BF"/>
                 <w:sz w:val="23"/>
                 <w:szCs w:val="23"/>
               </w:rPr>
@@ -1886,7 +1895,7 @@
             <w:r>
               <w:rPr>
                 <w:rFonts w:ascii="Roboto Black" w:hAnsi="Roboto Black"/>
-                <w:color w:val="2F5496" w:themeColor="accent1" w:themeShade="BF"/>
+                <w:color w:val="538135" w:themeColor="accent6" w:themeShade="BF"/>
                 <w:sz w:val="23"/>
                 <w:szCs w:val="23"/>
               </w:rPr>
@@ -1895,7 +1904,7 @@
             <w:r>
               <w:rPr>
                 <w:rFonts w:ascii="Roboto Black" w:hAnsi="Roboto Black"/>
-                <w:color w:val="2F5496" w:themeColor="accent1" w:themeShade="BF"/>
+                <w:color w:val="538135" w:themeColor="accent6" w:themeShade="BF"/>
               </w:rPr>
               <w:t xml:space="preserve"> </w:t>
             </w:r>
@@ -2007,7 +2016,7 @@
             <w:r>
               <w:rPr>
                 <w:rFonts w:ascii="Roboto Black" w:hAnsi="Roboto Black"/>
-                <w:color w:val="2F5496" w:themeColor="accent1" w:themeShade="BF"/>
+                <w:color w:val="538135" w:themeColor="accent6" w:themeShade="BF"/>
                 <w:sz w:val="23"/>
                 <w:szCs w:val="23"/>
               </w:rPr>
@@ -2017,7 +2026,7 @@
             <w:r>
               <w:rPr>
                 <w:rFonts w:ascii="Roboto Black" w:hAnsi="Roboto Black"/>
-                <w:color w:val="2F5496" w:themeColor="accent1" w:themeShade="BF"/>
+                <w:color w:val="538135" w:themeColor="accent6" w:themeShade="BF"/>
                 <w:sz w:val="23"/>
                 <w:szCs w:val="23"/>
               </w:rPr>
@@ -2026,7 +2035,7 @@
             <w:r>
               <w:rPr>
                 <w:rFonts w:ascii="Roboto Black" w:hAnsi="Roboto Black"/>
-                <w:color w:val="2F5496" w:themeColor="accent1" w:themeShade="BF"/>
+                <w:color w:val="538135" w:themeColor="accent6" w:themeShade="BF"/>
                 <w:sz w:val="23"/>
                 <w:szCs w:val="23"/>
               </w:rPr>
@@ -2035,7 +2044,7 @@
             <w:r>
               <w:rPr>
                 <w:rFonts w:ascii="Roboto Black" w:hAnsi="Roboto Black"/>
-                <w:color w:val="2F5496" w:themeColor="accent1" w:themeShade="BF"/>
+                <w:color w:val="538135" w:themeColor="accent6" w:themeShade="BF"/>
                 <w:sz w:val="23"/>
                 <w:szCs w:val="23"/>
               </w:rPr>
@@ -2043,7 +2052,7 @@
             </w:r>
             <w:r>
               <w:rPr>
-                <w:color w:val="2F5496" w:themeColor="accent1" w:themeShade="BF"/>
+                <w:color w:val="538135" w:themeColor="accent6" w:themeShade="BF"/>
                 <w:sz w:val="24"/>
                 <w:szCs w:val="24"/>
               </w:rPr>
@@ -2158,7 +2167,7 @@
             <w:r>
               <w:rPr>
                 <w:rFonts w:ascii="Roboto Black" w:hAnsi="Roboto Black"/>
-                <w:color w:val="2F5496" w:themeColor="accent1" w:themeShade="BF"/>
+                <w:color w:val="538135" w:themeColor="accent6" w:themeShade="BF"/>
                 <w:sz w:val="23"/>
                 <w:szCs w:val="23"/>
               </w:rPr>
@@ -2168,7 +2177,7 @@
             <w:r>
               <w:rPr>
                 <w:rFonts w:ascii="Roboto Black" w:hAnsi="Roboto Black"/>
-                <w:color w:val="2F5496" w:themeColor="accent1" w:themeShade="BF"/>
+                <w:color w:val="538135" w:themeColor="accent6" w:themeShade="BF"/>
                 <w:sz w:val="23"/>
                 <w:szCs w:val="23"/>
               </w:rPr>
@@ -2178,7 +2187,7 @@
             <w:r>
               <w:rPr>
                 <w:rFonts w:ascii="Roboto Black" w:hAnsi="Roboto Black"/>
-                <w:color w:val="2F5496" w:themeColor="accent1" w:themeShade="BF"/>
+                <w:color w:val="538135" w:themeColor="accent6" w:themeShade="BF"/>
                 <w:sz w:val="23"/>
                 <w:szCs w:val="23"/>
               </w:rPr>
@@ -2188,7 +2197,7 @@
               <w:rPr>
                 <w:b/>
                 <w:bCs/>
-                <w:color w:val="2F5496" w:themeColor="accent1" w:themeShade="BF"/>
+                <w:color w:val="538135" w:themeColor="accent6" w:themeShade="BF"/>
                 <w:sz w:val="24"/>
                 <w:szCs w:val="24"/>
               </w:rPr>
@@ -2288,7 +2297,7 @@
             <w:r>
               <w:rPr>
                 <w:rFonts w:ascii="Roboto Black" w:hAnsi="Roboto Black"/>
-                <w:color w:val="2F5496" w:themeColor="accent1" w:themeShade="BF"/>
+                <w:color w:val="538135" w:themeColor="accent6" w:themeShade="BF"/>
                 <w:sz w:val="23"/>
                 <w:szCs w:val="23"/>
               </w:rPr>
@@ -2298,7 +2307,7 @@
               <w:rPr>
                 <w:b/>
                 <w:bCs/>
-                <w:color w:val="2F5496" w:themeColor="accent1" w:themeShade="BF"/>
+                <w:color w:val="538135" w:themeColor="accent6" w:themeShade="BF"/>
                 <w:sz w:val="24"/>
                 <w:szCs w:val="24"/>
               </w:rPr>
@@ -2391,7 +2400,7 @@
             <w:r>
               <w:rPr>
                 <w:rFonts w:ascii="Roboto Black" w:hAnsi="Roboto Black"/>
-                <w:color w:val="2F5496" w:themeColor="accent1" w:themeShade="BF"/>
+                <w:color w:val="538135" w:themeColor="accent6" w:themeShade="BF"/>
                 <w:sz w:val="23"/>
                 <w:szCs w:val="23"/>
               </w:rPr>
@@ -2401,7 +2410,7 @@
               <w:rPr>
                 <w:b/>
                 <w:bCs/>
-                <w:color w:val="2F5496" w:themeColor="accent1" w:themeShade="BF"/>
+                <w:color w:val="538135" w:themeColor="accent6" w:themeShade="BF"/>
                 <w:sz w:val="24"/>
                 <w:szCs w:val="24"/>
               </w:rPr>
@@ -2529,7 +2538,7 @@
             <w:r>
               <w:rPr>
                 <w:rFonts w:ascii="Roboto Black" w:hAnsi="Roboto Black"/>
-                <w:color w:val="2F5496" w:themeColor="accent1" w:themeShade="BF"/>
+                <w:color w:val="538135" w:themeColor="accent6" w:themeShade="BF"/>
                 <w:sz w:val="24"/>
                 <w:szCs w:val="24"/>
               </w:rPr>
@@ -2540,7 +2549,7 @@
                 <w:rFonts w:ascii="Roboto Black" w:hAnsi="Roboto Black"/>
                 <w:b/>
                 <w:bCs/>
-                <w:color w:val="2F5496" w:themeColor="accent1" w:themeShade="BF"/>
+                <w:color w:val="538135" w:themeColor="accent6" w:themeShade="BF"/>
                 <w:sz w:val="24"/>
                 <w:szCs w:val="24"/>
               </w:rPr>

</xml_diff>

<commit_message>
change experience to chronological order
</commit_message>
<xml_diff>
--- a/NicholasVadivelu_DSResume.docx
+++ b/NicholasVadivelu_DSResume.docx
@@ -191,42 +191,24 @@
                 <w:sz w:val="24"/>
                 <w:szCs w:val="24"/>
               </w:rPr>
-              <w:t>Uber ATG</w:t>
+              <w:t xml:space="preserve">NVIDIA </w:t>
             </w:r>
             <w:r>
               <w:rPr>
                 <w:rFonts w:ascii="Roboto Black" w:hAnsi="Roboto Black"/>
-                <w:color w:val="2F5496" w:themeColor="accent1" w:themeShade="BF"/>
+                <w:b/>
+                <w:bCs/>
                 <w:sz w:val="24"/>
                 <w:szCs w:val="24"/>
               </w:rPr>
-              <w:t xml:space="preserve"> </w:t>
-            </w:r>
-            <w:r>
-              <w:rPr>
-                <w:rFonts w:ascii="Roboto Black" w:hAnsi="Roboto Black"/>
-                <w:b/>
-                <w:bCs/>
+              <w:t>·</w:t>
+            </w:r>
+            <w:r>
+              <w:rPr>
                 <w:sz w:val="24"/>
                 <w:szCs w:val="24"/>
               </w:rPr>
-              <w:t>·</w:t>
-            </w:r>
-            <w:r>
-              <w:rPr>
-                <w:b/>
-                <w:bCs/>
-                <w:sz w:val="24"/>
-                <w:szCs w:val="24"/>
-              </w:rPr>
-              <w:t xml:space="preserve"> </w:t>
-            </w:r>
-            <w:r>
-              <w:rPr>
-                <w:sz w:val="24"/>
-                <w:szCs w:val="24"/>
-              </w:rPr>
-              <w:t>Research Intern</w:t>
+              <w:t xml:space="preserve"> Performance Software Engineering Intern</w:t>
             </w:r>
             <w:r>
               <w:rPr>
@@ -242,7 +224,7 @@
                 <w:sz w:val="20"/>
                 <w:szCs w:val="20"/>
               </w:rPr>
-              <w:t xml:space="preserve">Jan 2020 – </w:t>
+              <w:t>Aug</w:t>
             </w:r>
             <w:r>
               <w:rPr>
@@ -251,7 +233,16 @@
                 <w:sz w:val="20"/>
                 <w:szCs w:val="20"/>
               </w:rPr>
-              <w:t>Aug 2020</w:t>
+              <w:t xml:space="preserve"> 2020 – </w:t>
+            </w:r>
+            <w:r>
+              <w:rPr>
+                <w:i/>
+                <w:iCs/>
+                <w:sz w:val="20"/>
+                <w:szCs w:val="20"/>
+              </w:rPr>
+              <w:t>Present</w:t>
             </w:r>
           </w:p>
           <w:p>
@@ -264,8 +255,6 @@
               <w:spacing w:after="80" w:line="276" w:lineRule="auto"/>
               <w:contextualSpacing w:val="0"/>
               <w:rPr>
-                <w:b/>
-                <w:bCs/>
                 <w:sz w:val="21"/>
                 <w:szCs w:val="21"/>
               </w:rPr>
@@ -275,152 +264,149 @@
                 <w:sz w:val="21"/>
                 <w:szCs w:val="21"/>
               </w:rPr>
-              <w:t xml:space="preserve">Improved </w:t>
-            </w:r>
-            <w:r>
-              <w:rPr>
-                <w:b/>
-                <w:bCs/>
-                <w:sz w:val="21"/>
-                <w:szCs w:val="21"/>
-              </w:rPr>
-              <w:t>object detection by</w:t>
-            </w:r>
-            <w:r>
-              <w:rPr>
-                <w:sz w:val="21"/>
-                <w:szCs w:val="21"/>
+              <w:t xml:space="preserve">Optimizing sparse BERT inference performance for </w:t>
+            </w:r>
+            <w:proofErr w:type="spellStart"/>
+            <w:r>
+              <w:rPr>
+                <w:b/>
+                <w:bCs/>
+                <w:sz w:val="21"/>
+                <w:szCs w:val="21"/>
+              </w:rPr>
+              <w:t>TensorRT</w:t>
+            </w:r>
+            <w:proofErr w:type="spellEnd"/>
+            <w:r>
+              <w:rPr>
+                <w:sz w:val="21"/>
+                <w:szCs w:val="21"/>
+              </w:rPr>
+              <w:t xml:space="preserve"> in </w:t>
+            </w:r>
+            <w:r>
+              <w:rPr>
+                <w:b/>
+                <w:bCs/>
+                <w:sz w:val="21"/>
+                <w:szCs w:val="21"/>
+              </w:rPr>
+              <w:t>C++</w:t>
+            </w:r>
+            <w:r>
+              <w:rPr>
+                <w:sz w:val="21"/>
+                <w:szCs w:val="21"/>
+              </w:rPr>
+              <w:t xml:space="preserve">, enabling a potential </w:t>
+            </w:r>
+            <w:r>
+              <w:rPr>
+                <w:b/>
+                <w:bCs/>
+                <w:sz w:val="21"/>
+                <w:szCs w:val="21"/>
+              </w:rPr>
+              <w:t>50% reduction</w:t>
+            </w:r>
+            <w:r>
+              <w:rPr>
+                <w:sz w:val="21"/>
+                <w:szCs w:val="21"/>
+              </w:rPr>
+              <w:t xml:space="preserve"> in inference time, memory usage, and power usage for customers</w:t>
+            </w:r>
+          </w:p>
+          <w:p>
+            <w:pPr>
+              <w:spacing w:after="80" w:line="276" w:lineRule="auto"/>
+              <w:rPr>
+                <w:sz w:val="2"/>
+                <w:szCs w:val="5"/>
+              </w:rPr>
+            </w:pPr>
+          </w:p>
+          <w:p>
+            <w:pPr>
+              <w:tabs>
+                <w:tab w:val="right" w:pos="9555"/>
+              </w:tabs>
+              <w:spacing w:after="40" w:line="276" w:lineRule="auto"/>
+              <w:rPr>
+                <w:i/>
+                <w:iCs/>
+                <w:sz w:val="20"/>
+                <w:szCs w:val="20"/>
+              </w:rPr>
+            </w:pPr>
+            <w:r>
+              <w:rPr>
+                <w:rFonts w:ascii="Roboto Black" w:hAnsi="Roboto Black"/>
+                <w:color w:val="538135" w:themeColor="accent6" w:themeShade="BF"/>
+                <w:sz w:val="24"/>
+                <w:szCs w:val="24"/>
+              </w:rPr>
+              <w:t>Uber ATG</w:t>
+            </w:r>
+            <w:r>
+              <w:rPr>
+                <w:rFonts w:ascii="Roboto Black" w:hAnsi="Roboto Black"/>
+                <w:color w:val="2F5496" w:themeColor="accent1" w:themeShade="BF"/>
+                <w:sz w:val="24"/>
+                <w:szCs w:val="24"/>
               </w:rPr>
               <w:t xml:space="preserve"> </w:t>
             </w:r>
             <w:r>
               <w:rPr>
-                <w:b/>
-                <w:bCs/>
-                <w:sz w:val="21"/>
-                <w:szCs w:val="21"/>
-              </w:rPr>
-              <w:t>9</w:t>
-            </w:r>
-            <w:r>
-              <w:rPr>
-                <w:b/>
-                <w:bCs/>
-                <w:sz w:val="21"/>
-                <w:szCs w:val="21"/>
-              </w:rPr>
-              <w:t>0%</w:t>
-            </w:r>
-            <w:r>
-              <w:rPr>
-                <w:sz w:val="21"/>
-                <w:szCs w:val="21"/>
+                <w:rFonts w:ascii="Roboto Black" w:hAnsi="Roboto Black"/>
+                <w:b/>
+                <w:bCs/>
+                <w:sz w:val="24"/>
+                <w:szCs w:val="24"/>
+              </w:rPr>
+              <w:t>·</w:t>
+            </w:r>
+            <w:r>
+              <w:rPr>
+                <w:b/>
+                <w:bCs/>
+                <w:sz w:val="24"/>
+                <w:szCs w:val="24"/>
               </w:rPr>
               <w:t xml:space="preserve"> </w:t>
             </w:r>
             <w:r>
               <w:rPr>
-                <w:sz w:val="21"/>
-                <w:szCs w:val="21"/>
-              </w:rPr>
-              <w:t xml:space="preserve">(AP) </w:t>
-            </w:r>
-            <w:r>
-              <w:rPr>
-                <w:sz w:val="21"/>
-                <w:szCs w:val="21"/>
-              </w:rPr>
-              <w:t xml:space="preserve">and </w:t>
-            </w:r>
-            <w:r>
-              <w:rPr>
-                <w:b/>
-                <w:bCs/>
-                <w:sz w:val="21"/>
-                <w:szCs w:val="21"/>
-              </w:rPr>
-              <w:t>motion forecasting by</w:t>
-            </w:r>
-            <w:r>
-              <w:rPr>
-                <w:sz w:val="21"/>
-                <w:szCs w:val="21"/>
-              </w:rPr>
-              <w:t xml:space="preserve"> </w:t>
-            </w:r>
-            <w:r>
-              <w:rPr>
-                <w:b/>
-                <w:bCs/>
-                <w:sz w:val="21"/>
-                <w:szCs w:val="21"/>
-              </w:rPr>
-              <w:t>22%</w:t>
-            </w:r>
-            <w:r>
-              <w:rPr>
-                <w:b/>
-                <w:bCs/>
-                <w:sz w:val="21"/>
-                <w:szCs w:val="21"/>
-              </w:rPr>
-              <w:t xml:space="preserve"> </w:t>
-            </w:r>
-            <w:r>
-              <w:rPr>
-                <w:sz w:val="21"/>
-                <w:szCs w:val="21"/>
-              </w:rPr>
-              <w:t>(L2)</w:t>
-            </w:r>
-            <w:r>
-              <w:rPr>
-                <w:sz w:val="21"/>
-                <w:szCs w:val="21"/>
-              </w:rPr>
-              <w:t xml:space="preserve"> of a </w:t>
-            </w:r>
-            <w:r>
-              <w:rPr>
-                <w:sz w:val="21"/>
-                <w:szCs w:val="21"/>
-              </w:rPr>
-              <w:t>self-driving</w:t>
-            </w:r>
-            <w:r>
-              <w:rPr>
-                <w:sz w:val="21"/>
-                <w:szCs w:val="21"/>
-              </w:rPr>
-              <w:t xml:space="preserve"> neural net</w:t>
-            </w:r>
-            <w:r>
-              <w:rPr>
-                <w:sz w:val="21"/>
-                <w:szCs w:val="21"/>
-              </w:rPr>
-              <w:t xml:space="preserve"> under realist</w:t>
-            </w:r>
-            <w:r>
-              <w:rPr>
-                <w:sz w:val="21"/>
-                <w:szCs w:val="21"/>
-              </w:rPr>
-              <w:t>ic positional error</w:t>
-            </w:r>
-            <w:r>
-              <w:rPr>
-                <w:sz w:val="21"/>
-                <w:szCs w:val="21"/>
-              </w:rPr>
-              <w:t xml:space="preserve">, significantly improving safety </w:t>
-            </w:r>
-            <w:r>
-              <w:rPr>
-                <w:sz w:val="21"/>
-                <w:szCs w:val="21"/>
-              </w:rPr>
-              <w:t>for future riders</w:t>
+                <w:sz w:val="24"/>
+                <w:szCs w:val="24"/>
+              </w:rPr>
+              <w:t>Research Intern</w:t>
+            </w:r>
+            <w:r>
+              <w:rPr>
+                <w:sz w:val="24"/>
+                <w:szCs w:val="24"/>
+              </w:rPr>
+              <w:tab/>
+            </w:r>
+            <w:r>
+              <w:rPr>
+                <w:i/>
+                <w:iCs/>
+                <w:sz w:val="20"/>
+                <w:szCs w:val="20"/>
+              </w:rPr>
+              <w:t xml:space="preserve">Jan 2020 – </w:t>
+            </w:r>
+            <w:r>
+              <w:rPr>
+                <w:i/>
+                <w:iCs/>
+                <w:sz w:val="20"/>
+                <w:szCs w:val="20"/>
+              </w:rPr>
+              <w:t>Aug 2020</w:t>
             </w:r>
           </w:p>
           <w:p>
@@ -444,134 +430,152 @@
                 <w:sz w:val="21"/>
                 <w:szCs w:val="21"/>
               </w:rPr>
-              <w:t xml:space="preserve">Wrote a </w:t>
-            </w:r>
-            <w:r>
-              <w:rPr>
-                <w:b/>
-                <w:bCs/>
-                <w:sz w:val="21"/>
-                <w:szCs w:val="21"/>
-              </w:rPr>
-              <w:t>first author paper</w:t>
-            </w:r>
-            <w:r>
-              <w:rPr>
-                <w:sz w:val="21"/>
-                <w:szCs w:val="21"/>
-              </w:rPr>
-              <w:t xml:space="preserve"> on the learned positional error correction</w:t>
-            </w:r>
-            <w:r>
-              <w:rPr>
-                <w:sz w:val="21"/>
-                <w:szCs w:val="21"/>
-              </w:rPr>
-              <w:t xml:space="preserve"> system</w:t>
-            </w:r>
-            <w:r>
-              <w:rPr>
-                <w:sz w:val="21"/>
-                <w:szCs w:val="21"/>
-              </w:rPr>
-              <w:t xml:space="preserve"> (under review</w:t>
-            </w:r>
-            <w:r>
-              <w:rPr>
-                <w:sz w:val="21"/>
-                <w:szCs w:val="21"/>
-              </w:rPr>
-              <w:t xml:space="preserve"> at </w:t>
-            </w:r>
-            <w:proofErr w:type="spellStart"/>
-            <w:r>
-              <w:rPr>
-                <w:sz w:val="21"/>
-                <w:szCs w:val="21"/>
-              </w:rPr>
-              <w:t>CoRL</w:t>
-            </w:r>
-            <w:proofErr w:type="spellEnd"/>
-            <w:r>
-              <w:rPr>
-                <w:sz w:val="21"/>
-                <w:szCs w:val="21"/>
-              </w:rPr>
-              <w:t>)</w:t>
-            </w:r>
-          </w:p>
-          <w:p>
-            <w:pPr>
-              <w:spacing w:after="120" w:line="276" w:lineRule="auto"/>
-              <w:rPr>
-                <w:sz w:val="2"/>
-                <w:szCs w:val="2"/>
-              </w:rPr>
-            </w:pPr>
-          </w:p>
-          <w:p>
-            <w:pPr>
-              <w:tabs>
-                <w:tab w:val="right" w:pos="9555"/>
-              </w:tabs>
-              <w:spacing w:after="40" w:line="276" w:lineRule="auto"/>
-              <w:rPr>
-                <w:sz w:val="28"/>
-                <w:szCs w:val="28"/>
-              </w:rPr>
-            </w:pPr>
-            <w:r>
-              <w:rPr>
-                <w:rFonts w:ascii="Roboto Black" w:hAnsi="Roboto Black"/>
-                <w:color w:val="538135" w:themeColor="accent6" w:themeShade="BF"/>
-                <w:sz w:val="24"/>
-                <w:szCs w:val="24"/>
-              </w:rPr>
-              <w:t>Google Brain</w:t>
-            </w:r>
-            <w:r>
-              <w:rPr>
-                <w:rFonts w:ascii="Roboto Black" w:hAnsi="Roboto Black"/>
-                <w:b/>
-                <w:bCs/>
-                <w:color w:val="538135" w:themeColor="accent6" w:themeShade="BF"/>
-                <w:sz w:val="24"/>
-                <w:szCs w:val="24"/>
+              <w:t xml:space="preserve">Improved </w:t>
+            </w:r>
+            <w:r>
+              <w:rPr>
+                <w:b/>
+                <w:bCs/>
+                <w:sz w:val="21"/>
+                <w:szCs w:val="21"/>
+              </w:rPr>
+              <w:t>object detection by</w:t>
+            </w:r>
+            <w:r>
+              <w:rPr>
+                <w:sz w:val="21"/>
+                <w:szCs w:val="21"/>
               </w:rPr>
               <w:t xml:space="preserve"> </w:t>
             </w:r>
             <w:r>
               <w:rPr>
-                <w:rFonts w:ascii="Roboto Black" w:hAnsi="Roboto Black"/>
-                <w:b/>
-                <w:bCs/>
-                <w:sz w:val="24"/>
-                <w:szCs w:val="24"/>
-              </w:rPr>
-              <w:t>·</w:t>
-            </w:r>
-            <w:r>
-              <w:rPr>
-                <w:sz w:val="24"/>
-                <w:szCs w:val="24"/>
-              </w:rPr>
-              <w:t xml:space="preserve"> Software Engineering Intern</w:t>
-            </w:r>
-            <w:r>
-              <w:rPr>
-                <w:sz w:val="28"/>
-                <w:szCs w:val="28"/>
-              </w:rPr>
-              <w:tab/>
-            </w:r>
-            <w:r>
-              <w:rPr>
-                <w:i/>
-                <w:iCs/>
-                <w:sz w:val="20"/>
-                <w:szCs w:val="20"/>
-              </w:rPr>
-              <w:t>May 2019 – Aug 2019</w:t>
+                <w:b/>
+                <w:bCs/>
+                <w:sz w:val="21"/>
+                <w:szCs w:val="21"/>
+              </w:rPr>
+              <w:t>9</w:t>
+            </w:r>
+            <w:r>
+              <w:rPr>
+                <w:b/>
+                <w:bCs/>
+                <w:sz w:val="21"/>
+                <w:szCs w:val="21"/>
+              </w:rPr>
+              <w:t>0%</w:t>
+            </w:r>
+            <w:r>
+              <w:rPr>
+                <w:sz w:val="21"/>
+                <w:szCs w:val="21"/>
+              </w:rPr>
+              <w:t xml:space="preserve"> </w:t>
+            </w:r>
+            <w:r>
+              <w:rPr>
+                <w:sz w:val="21"/>
+                <w:szCs w:val="21"/>
+              </w:rPr>
+              <w:t xml:space="preserve">(AP) </w:t>
+            </w:r>
+            <w:r>
+              <w:rPr>
+                <w:sz w:val="21"/>
+                <w:szCs w:val="21"/>
+              </w:rPr>
+              <w:t xml:space="preserve">and </w:t>
+            </w:r>
+            <w:r>
+              <w:rPr>
+                <w:b/>
+                <w:bCs/>
+                <w:sz w:val="21"/>
+                <w:szCs w:val="21"/>
+              </w:rPr>
+              <w:t>motion forecasting by</w:t>
+            </w:r>
+            <w:r>
+              <w:rPr>
+                <w:sz w:val="21"/>
+                <w:szCs w:val="21"/>
+              </w:rPr>
+              <w:t xml:space="preserve"> </w:t>
+            </w:r>
+            <w:r>
+              <w:rPr>
+                <w:b/>
+                <w:bCs/>
+                <w:sz w:val="21"/>
+                <w:szCs w:val="21"/>
+              </w:rPr>
+              <w:t>22%</w:t>
+            </w:r>
+            <w:r>
+              <w:rPr>
+                <w:b/>
+                <w:bCs/>
+                <w:sz w:val="21"/>
+                <w:szCs w:val="21"/>
+              </w:rPr>
+              <w:t xml:space="preserve"> </w:t>
+            </w:r>
+            <w:r>
+              <w:rPr>
+                <w:sz w:val="21"/>
+                <w:szCs w:val="21"/>
+              </w:rPr>
+              <w:t>(L2)</w:t>
+            </w:r>
+            <w:r>
+              <w:rPr>
+                <w:sz w:val="21"/>
+                <w:szCs w:val="21"/>
+              </w:rPr>
+              <w:t xml:space="preserve"> of a </w:t>
+            </w:r>
+            <w:r>
+              <w:rPr>
+                <w:sz w:val="21"/>
+                <w:szCs w:val="21"/>
+              </w:rPr>
+              <w:t>self-driving</w:t>
+            </w:r>
+            <w:r>
+              <w:rPr>
+                <w:sz w:val="21"/>
+                <w:szCs w:val="21"/>
+              </w:rPr>
+              <w:t xml:space="preserve"> neural net</w:t>
+            </w:r>
+            <w:r>
+              <w:rPr>
+                <w:sz w:val="21"/>
+                <w:szCs w:val="21"/>
+              </w:rPr>
+              <w:t xml:space="preserve"> under realist</w:t>
+            </w:r>
+            <w:r>
+              <w:rPr>
+                <w:sz w:val="21"/>
+                <w:szCs w:val="21"/>
+              </w:rPr>
+              <w:t>ic positional error</w:t>
+            </w:r>
+            <w:r>
+              <w:rPr>
+                <w:sz w:val="21"/>
+                <w:szCs w:val="21"/>
+              </w:rPr>
+              <w:t xml:space="preserve">, significantly improving safety </w:t>
+            </w:r>
+            <w:r>
+              <w:rPr>
+                <w:sz w:val="21"/>
+                <w:szCs w:val="21"/>
+              </w:rPr>
+              <w:t>for future riders</w:t>
             </w:r>
           </w:p>
           <w:p>
@@ -584,6 +588,8 @@
               <w:spacing w:after="80" w:line="276" w:lineRule="auto"/>
               <w:contextualSpacing w:val="0"/>
               <w:rPr>
+                <w:b/>
+                <w:bCs/>
                 <w:sz w:val="21"/>
                 <w:szCs w:val="21"/>
               </w:rPr>
@@ -593,102 +599,134 @@
                 <w:sz w:val="21"/>
                 <w:szCs w:val="21"/>
               </w:rPr>
-              <w:t xml:space="preserve">Unlocked K-FAC for </w:t>
-            </w:r>
-            <w:r>
-              <w:rPr>
-                <w:b/>
-                <w:bCs/>
-                <w:sz w:val="21"/>
-                <w:szCs w:val="21"/>
-              </w:rPr>
-              <w:t>over 370,000 users</w:t>
-            </w:r>
-            <w:r>
-              <w:rPr>
-                <w:sz w:val="21"/>
-                <w:szCs w:val="21"/>
-              </w:rPr>
-              <w:t xml:space="preserve"> by implementing </w:t>
-            </w:r>
-            <w:r>
-              <w:rPr>
-                <w:sz w:val="21"/>
-                <w:szCs w:val="21"/>
-              </w:rPr>
-              <w:t xml:space="preserve">and open sourcing </w:t>
-            </w:r>
-            <w:r>
-              <w:rPr>
-                <w:sz w:val="21"/>
-                <w:szCs w:val="21"/>
-              </w:rPr>
-              <w:t>automatic support for arbitrary</w:t>
-            </w:r>
-            <w:r>
-              <w:rPr>
-                <w:sz w:val="21"/>
-                <w:szCs w:val="21"/>
+              <w:t xml:space="preserve">Wrote a </w:t>
+            </w:r>
+            <w:r>
+              <w:rPr>
+                <w:b/>
+                <w:bCs/>
+                <w:sz w:val="21"/>
+                <w:szCs w:val="21"/>
+              </w:rPr>
+              <w:t>first author paper</w:t>
+            </w:r>
+            <w:r>
+              <w:rPr>
+                <w:sz w:val="21"/>
+                <w:szCs w:val="21"/>
+              </w:rPr>
+              <w:t xml:space="preserve"> on the learned positional error correction</w:t>
+            </w:r>
+            <w:r>
+              <w:rPr>
+                <w:sz w:val="21"/>
+                <w:szCs w:val="21"/>
+              </w:rPr>
+              <w:t xml:space="preserve"> system</w:t>
+            </w:r>
+            <w:r>
+              <w:rPr>
+                <w:sz w:val="21"/>
+                <w:szCs w:val="21"/>
+              </w:rPr>
+              <w:t xml:space="preserve"> (under review</w:t>
+            </w:r>
+            <w:r>
+              <w:rPr>
+                <w:sz w:val="21"/>
+                <w:szCs w:val="21"/>
+              </w:rPr>
+              <w:t xml:space="preserve"> at </w:t>
+            </w:r>
+            <w:proofErr w:type="spellStart"/>
+            <w:r>
+              <w:rPr>
+                <w:sz w:val="21"/>
+                <w:szCs w:val="21"/>
+              </w:rPr>
+              <w:t>CoRL</w:t>
+            </w:r>
+            <w:proofErr w:type="spellEnd"/>
+            <w:r>
+              <w:rPr>
+                <w:sz w:val="21"/>
+                <w:szCs w:val="21"/>
+              </w:rPr>
+              <w:t>)</w:t>
+            </w:r>
+          </w:p>
+          <w:p>
+            <w:pPr>
+              <w:spacing w:after="120" w:line="276" w:lineRule="auto"/>
+              <w:rPr>
+                <w:sz w:val="2"/>
+                <w:szCs w:val="2"/>
+              </w:rPr>
+            </w:pPr>
+          </w:p>
+          <w:p>
+            <w:pPr>
+              <w:tabs>
+                <w:tab w:val="right" w:pos="9555"/>
+              </w:tabs>
+              <w:spacing w:after="40" w:line="276" w:lineRule="auto"/>
+              <w:rPr>
+                <w:sz w:val="28"/>
+                <w:szCs w:val="28"/>
+              </w:rPr>
+            </w:pPr>
+            <w:r>
+              <w:rPr>
+                <w:rFonts w:ascii="Roboto Black" w:hAnsi="Roboto Black"/>
+                <w:color w:val="538135" w:themeColor="accent6" w:themeShade="BF"/>
+                <w:sz w:val="24"/>
+                <w:szCs w:val="24"/>
+              </w:rPr>
+              <w:t>Google Brain</w:t>
+            </w:r>
+            <w:r>
+              <w:rPr>
+                <w:rFonts w:ascii="Roboto Black" w:hAnsi="Roboto Black"/>
+                <w:b/>
+                <w:bCs/>
+                <w:color w:val="538135" w:themeColor="accent6" w:themeShade="BF"/>
+                <w:sz w:val="24"/>
+                <w:szCs w:val="24"/>
               </w:rPr>
               <w:t xml:space="preserve"> </w:t>
             </w:r>
             <w:r>
               <w:rPr>
-                <w:sz w:val="21"/>
-                <w:szCs w:val="21"/>
-              </w:rPr>
-              <w:t>neural network</w:t>
-            </w:r>
-            <w:r>
-              <w:rPr>
-                <w:sz w:val="21"/>
-                <w:szCs w:val="21"/>
-              </w:rPr>
-              <w:t xml:space="preserve"> architectures and </w:t>
-            </w:r>
-            <w:r>
-              <w:rPr>
-                <w:sz w:val="21"/>
-                <w:szCs w:val="21"/>
-              </w:rPr>
-              <w:t>integrat</w:t>
-            </w:r>
-            <w:r>
-              <w:rPr>
-                <w:sz w:val="21"/>
-                <w:szCs w:val="21"/>
-              </w:rPr>
-              <w:t>ing</w:t>
-            </w:r>
-            <w:r>
-              <w:rPr>
-                <w:sz w:val="21"/>
-                <w:szCs w:val="21"/>
-              </w:rPr>
-              <w:t xml:space="preserve"> it</w:t>
-            </w:r>
-            <w:r>
-              <w:rPr>
-                <w:sz w:val="21"/>
-                <w:szCs w:val="21"/>
-              </w:rPr>
-              <w:t xml:space="preserve"> into the </w:t>
-            </w:r>
-            <w:proofErr w:type="spellStart"/>
-            <w:r>
-              <w:rPr>
-                <w:sz w:val="21"/>
-                <w:szCs w:val="21"/>
-              </w:rPr>
-              <w:t>Keras</w:t>
-            </w:r>
-            <w:proofErr w:type="spellEnd"/>
-            <w:r>
-              <w:rPr>
-                <w:sz w:val="21"/>
-                <w:szCs w:val="21"/>
-              </w:rPr>
-              <w:t xml:space="preserve"> ecosystem</w:t>
+                <w:rFonts w:ascii="Roboto Black" w:hAnsi="Roboto Black"/>
+                <w:b/>
+                <w:bCs/>
+                <w:sz w:val="24"/>
+                <w:szCs w:val="24"/>
+              </w:rPr>
+              <w:t>·</w:t>
+            </w:r>
+            <w:r>
+              <w:rPr>
+                <w:sz w:val="24"/>
+                <w:szCs w:val="24"/>
+              </w:rPr>
+              <w:t xml:space="preserve"> Software Engineering Intern</w:t>
+            </w:r>
+            <w:r>
+              <w:rPr>
+                <w:sz w:val="28"/>
+                <w:szCs w:val="28"/>
+              </w:rPr>
+              <w:tab/>
+            </w:r>
+            <w:r>
+              <w:rPr>
+                <w:i/>
+                <w:iCs/>
+                <w:sz w:val="20"/>
+                <w:szCs w:val="20"/>
+              </w:rPr>
+              <w:t>May 2019 – Aug 2019</w:t>
             </w:r>
           </w:p>
           <w:p>
@@ -710,14 +748,37 @@
                 <w:sz w:val="21"/>
                 <w:szCs w:val="21"/>
               </w:rPr>
-              <w:t>Enable</w:t>
-            </w:r>
-            <w:r>
-              <w:rPr>
-                <w:sz w:val="21"/>
-                <w:szCs w:val="21"/>
-              </w:rPr>
-              <w:t>d</w:t>
+              <w:t xml:space="preserve">Unlocked K-FAC for </w:t>
+            </w:r>
+            <w:r>
+              <w:rPr>
+                <w:b/>
+                <w:bCs/>
+                <w:sz w:val="21"/>
+                <w:szCs w:val="21"/>
+              </w:rPr>
+              <w:t>over 370,000 users</w:t>
+            </w:r>
+            <w:r>
+              <w:rPr>
+                <w:sz w:val="21"/>
+                <w:szCs w:val="21"/>
+              </w:rPr>
+              <w:t xml:space="preserve"> by implementing </w:t>
+            </w:r>
+            <w:r>
+              <w:rPr>
+                <w:sz w:val="21"/>
+                <w:szCs w:val="21"/>
+              </w:rPr>
+              <w:t xml:space="preserve">and open sourcing </w:t>
+            </w:r>
+            <w:r>
+              <w:rPr>
+                <w:sz w:val="21"/>
+                <w:szCs w:val="21"/>
+              </w:rPr>
+              <w:t>automatic support for arbitrary</w:t>
             </w:r>
             <w:r>
               <w:rPr>
@@ -731,108 +792,58 @@
                 <w:sz w:val="21"/>
                 <w:szCs w:val="21"/>
               </w:rPr>
-              <w:t>simple</w:t>
-            </w:r>
-            <w:r>
-              <w:rPr>
-                <w:sz w:val="21"/>
-                <w:szCs w:val="21"/>
-              </w:rPr>
-              <w:t xml:space="preserve"> </w:t>
-            </w:r>
-            <w:r>
-              <w:rPr>
-                <w:b/>
-                <w:bCs/>
-                <w:sz w:val="21"/>
-                <w:szCs w:val="21"/>
-              </w:rPr>
-              <w:t>multi-node</w:t>
-            </w:r>
-            <w:r>
-              <w:rPr>
-                <w:b/>
-                <w:bCs/>
-                <w:sz w:val="21"/>
-                <w:szCs w:val="21"/>
-              </w:rPr>
-              <w:t>,</w:t>
-            </w:r>
-            <w:r>
-              <w:rPr>
-                <w:b/>
-                <w:bCs/>
-                <w:sz w:val="21"/>
-                <w:szCs w:val="21"/>
-              </w:rPr>
-              <w:t xml:space="preserve"> </w:t>
-            </w:r>
-            <w:r>
-              <w:rPr>
-                <w:b/>
-                <w:bCs/>
-                <w:sz w:val="21"/>
-                <w:szCs w:val="21"/>
-              </w:rPr>
-              <w:t>multi-GPU/TPU training</w:t>
-            </w:r>
-            <w:r>
-              <w:rPr>
-                <w:sz w:val="21"/>
-                <w:szCs w:val="21"/>
-              </w:rPr>
-              <w:t xml:space="preserve"> for users</w:t>
-            </w:r>
-            <w:r>
-              <w:rPr>
-                <w:sz w:val="21"/>
-                <w:szCs w:val="21"/>
-              </w:rPr>
-              <w:t xml:space="preserve"> by </w:t>
-            </w:r>
-            <w:r>
-              <w:rPr>
-                <w:sz w:val="21"/>
-                <w:szCs w:val="21"/>
-              </w:rPr>
-              <w:t>incorporating</w:t>
-            </w:r>
-            <w:r>
-              <w:rPr>
-                <w:sz w:val="21"/>
-                <w:szCs w:val="21"/>
-              </w:rPr>
-              <w:t xml:space="preserve"> </w:t>
-            </w:r>
-            <w:r>
-              <w:rPr>
-                <w:b/>
-                <w:bCs/>
-                <w:sz w:val="21"/>
-                <w:szCs w:val="21"/>
-              </w:rPr>
-              <w:t>TensorFlow's</w:t>
-            </w:r>
-            <w:r>
-              <w:rPr>
-                <w:sz w:val="21"/>
-                <w:szCs w:val="21"/>
-              </w:rPr>
-              <w:t xml:space="preserve"> Distribution Strategy</w:t>
-            </w:r>
-            <w:r>
-              <w:rPr>
-                <w:sz w:val="21"/>
-                <w:szCs w:val="21"/>
-              </w:rPr>
-              <w:t xml:space="preserve"> and efficient</w:t>
-            </w:r>
-            <w:r>
-              <w:rPr>
-                <w:sz w:val="21"/>
-                <w:szCs w:val="21"/>
-              </w:rPr>
-              <w:t xml:space="preserve"> distributed operation placement</w:t>
+              <w:t>neural network</w:t>
+            </w:r>
+            <w:r>
+              <w:rPr>
+                <w:sz w:val="21"/>
+                <w:szCs w:val="21"/>
+              </w:rPr>
+              <w:t xml:space="preserve"> architectures and </w:t>
+            </w:r>
+            <w:r>
+              <w:rPr>
+                <w:sz w:val="21"/>
+                <w:szCs w:val="21"/>
+              </w:rPr>
+              <w:t>integrat</w:t>
+            </w:r>
+            <w:r>
+              <w:rPr>
+                <w:sz w:val="21"/>
+                <w:szCs w:val="21"/>
+              </w:rPr>
+              <w:t>ing</w:t>
+            </w:r>
+            <w:r>
+              <w:rPr>
+                <w:sz w:val="21"/>
+                <w:szCs w:val="21"/>
+              </w:rPr>
+              <w:t xml:space="preserve"> it</w:t>
+            </w:r>
+            <w:r>
+              <w:rPr>
+                <w:sz w:val="21"/>
+                <w:szCs w:val="21"/>
+              </w:rPr>
+              <w:t xml:space="preserve"> into the </w:t>
+            </w:r>
+            <w:proofErr w:type="spellStart"/>
+            <w:r>
+              <w:rPr>
+                <w:sz w:val="21"/>
+                <w:szCs w:val="21"/>
+              </w:rPr>
+              <w:t>Keras</w:t>
+            </w:r>
+            <w:proofErr w:type="spellEnd"/>
+            <w:r>
+              <w:rPr>
+                <w:sz w:val="21"/>
+                <w:szCs w:val="21"/>
+              </w:rPr>
+              <w:t xml:space="preserve"> ecosystem</w:t>
             </w:r>
           </w:p>
           <w:p>
@@ -854,28 +865,14 @@
                 <w:sz w:val="21"/>
                 <w:szCs w:val="21"/>
               </w:rPr>
-              <w:t>Designed</w:t>
-            </w:r>
-            <w:r>
-              <w:rPr>
-                <w:sz w:val="21"/>
-                <w:szCs w:val="21"/>
-              </w:rPr>
-              <w:t xml:space="preserve">, </w:t>
-            </w:r>
-            <w:r>
-              <w:rPr>
-                <w:sz w:val="21"/>
-                <w:szCs w:val="21"/>
-              </w:rPr>
-              <w:t>created</w:t>
-            </w:r>
-            <w:r>
-              <w:rPr>
-                <w:sz w:val="21"/>
-                <w:szCs w:val="21"/>
-              </w:rPr>
-              <w:t>, and</w:t>
+              <w:t>Enable</w:t>
+            </w:r>
+            <w:r>
+              <w:rPr>
+                <w:sz w:val="21"/>
+                <w:szCs w:val="21"/>
+              </w:rPr>
+              <w:t>d</w:t>
             </w:r>
             <w:r>
               <w:rPr>
@@ -889,14 +886,7 @@
                 <w:sz w:val="21"/>
                 <w:szCs w:val="21"/>
               </w:rPr>
-              <w:t xml:space="preserve">open-sourced </w:t>
-            </w:r>
-            <w:r>
-              <w:rPr>
-                <w:sz w:val="21"/>
-                <w:szCs w:val="21"/>
-              </w:rPr>
-              <w:t>idiomatic, reproducible training recipes for users</w:t>
+              <w:t>simple</w:t>
             </w:r>
             <w:r>
               <w:rPr>
@@ -907,100 +897,97 @@
             </w:r>
             <w:r>
               <w:rPr>
-                <w:sz w:val="21"/>
-                <w:szCs w:val="21"/>
-              </w:rPr>
-              <w:t xml:space="preserve">while </w:t>
-            </w:r>
-            <w:r>
-              <w:rPr>
-                <w:sz w:val="21"/>
-                <w:szCs w:val="21"/>
-              </w:rPr>
-              <w:t>carefully considering hyperparameter ranges, baselines, datasets, and models</w:t>
-            </w:r>
-          </w:p>
-          <w:p>
-            <w:pPr>
-              <w:spacing w:after="80" w:line="276" w:lineRule="auto"/>
-              <w:rPr>
-                <w:sz w:val="2"/>
-                <w:szCs w:val="2"/>
-              </w:rPr>
-            </w:pPr>
-          </w:p>
-          <w:p>
-            <w:pPr>
-              <w:tabs>
-                <w:tab w:val="right" w:pos="9555"/>
-              </w:tabs>
-              <w:spacing w:after="40" w:line="276" w:lineRule="auto"/>
-              <w:rPr>
-                <w:i/>
-                <w:iCs/>
-                <w:sz w:val="20"/>
-                <w:szCs w:val="20"/>
-              </w:rPr>
-            </w:pPr>
-            <w:r>
-              <w:rPr>
-                <w:rFonts w:ascii="Roboto Black" w:hAnsi="Roboto Black"/>
-                <w:color w:val="538135" w:themeColor="accent6" w:themeShade="BF"/>
-                <w:sz w:val="24"/>
-                <w:szCs w:val="24"/>
-              </w:rPr>
-              <w:t xml:space="preserve">NVIDIA </w:t>
-            </w:r>
-            <w:r>
-              <w:rPr>
-                <w:rFonts w:ascii="Roboto Black" w:hAnsi="Roboto Black"/>
-                <w:b/>
-                <w:bCs/>
-                <w:sz w:val="24"/>
-                <w:szCs w:val="24"/>
-              </w:rPr>
-              <w:t>·</w:t>
-            </w:r>
-            <w:r>
-              <w:rPr>
-                <w:sz w:val="24"/>
-                <w:szCs w:val="24"/>
-              </w:rPr>
-              <w:t xml:space="preserve"> Performance Software Engineering Intern</w:t>
-            </w:r>
-            <w:r>
-              <w:rPr>
-                <w:sz w:val="24"/>
-                <w:szCs w:val="24"/>
-              </w:rPr>
-              <w:tab/>
-            </w:r>
-            <w:r>
-              <w:rPr>
-                <w:i/>
-                <w:iCs/>
-                <w:sz w:val="20"/>
-                <w:szCs w:val="20"/>
-              </w:rPr>
-              <w:t>Aug</w:t>
-            </w:r>
-            <w:r>
-              <w:rPr>
-                <w:i/>
-                <w:iCs/>
-                <w:sz w:val="20"/>
-                <w:szCs w:val="20"/>
-              </w:rPr>
-              <w:t xml:space="preserve"> 2020 – </w:t>
-            </w:r>
-            <w:r>
-              <w:rPr>
-                <w:i/>
-                <w:iCs/>
-                <w:sz w:val="20"/>
-                <w:szCs w:val="20"/>
-              </w:rPr>
-              <w:t>Present</w:t>
+                <w:b/>
+                <w:bCs/>
+                <w:sz w:val="21"/>
+                <w:szCs w:val="21"/>
+              </w:rPr>
+              <w:t>multi-node</w:t>
+            </w:r>
+            <w:r>
+              <w:rPr>
+                <w:b/>
+                <w:bCs/>
+                <w:sz w:val="21"/>
+                <w:szCs w:val="21"/>
+              </w:rPr>
+              <w:t>,</w:t>
+            </w:r>
+            <w:r>
+              <w:rPr>
+                <w:b/>
+                <w:bCs/>
+                <w:sz w:val="21"/>
+                <w:szCs w:val="21"/>
+              </w:rPr>
+              <w:t xml:space="preserve"> </w:t>
+            </w:r>
+            <w:r>
+              <w:rPr>
+                <w:b/>
+                <w:bCs/>
+                <w:sz w:val="21"/>
+                <w:szCs w:val="21"/>
+              </w:rPr>
+              <w:t>multi-GPU/TPU training</w:t>
+            </w:r>
+            <w:r>
+              <w:rPr>
+                <w:sz w:val="21"/>
+                <w:szCs w:val="21"/>
+              </w:rPr>
+              <w:t xml:space="preserve"> for users</w:t>
+            </w:r>
+            <w:r>
+              <w:rPr>
+                <w:sz w:val="21"/>
+                <w:szCs w:val="21"/>
+              </w:rPr>
+              <w:t xml:space="preserve"> by </w:t>
+            </w:r>
+            <w:r>
+              <w:rPr>
+                <w:sz w:val="21"/>
+                <w:szCs w:val="21"/>
+              </w:rPr>
+              <w:t>incorporating</w:t>
+            </w:r>
+            <w:r>
+              <w:rPr>
+                <w:sz w:val="21"/>
+                <w:szCs w:val="21"/>
+              </w:rPr>
+              <w:t xml:space="preserve"> </w:t>
+            </w:r>
+            <w:r>
+              <w:rPr>
+                <w:b/>
+                <w:bCs/>
+                <w:sz w:val="21"/>
+                <w:szCs w:val="21"/>
+              </w:rPr>
+              <w:t>TensorFlow's</w:t>
+            </w:r>
+            <w:r>
+              <w:rPr>
+                <w:sz w:val="21"/>
+                <w:szCs w:val="21"/>
+              </w:rPr>
+              <w:t xml:space="preserve"> Distribution Strategy</w:t>
+            </w:r>
+            <w:r>
+              <w:rPr>
+                <w:sz w:val="21"/>
+                <w:szCs w:val="21"/>
+              </w:rPr>
+              <w:t xml:space="preserve"> and efficient</w:t>
+            </w:r>
+            <w:r>
+              <w:rPr>
+                <w:sz w:val="21"/>
+                <w:szCs w:val="21"/>
+              </w:rPr>
+              <w:t xml:space="preserve"> distributed operation placement</w:t>
             </w:r>
           </w:p>
           <w:p>
@@ -1022,57 +1009,70 @@
                 <w:sz w:val="21"/>
                 <w:szCs w:val="21"/>
               </w:rPr>
-              <w:t xml:space="preserve">Optimizing sparse BERT inference performance for </w:t>
-            </w:r>
-            <w:proofErr w:type="spellStart"/>
-            <w:r>
-              <w:rPr>
-                <w:b/>
-                <w:bCs/>
-                <w:sz w:val="21"/>
-                <w:szCs w:val="21"/>
-              </w:rPr>
-              <w:t>TensorRT</w:t>
-            </w:r>
-            <w:proofErr w:type="spellEnd"/>
-            <w:r>
-              <w:rPr>
-                <w:sz w:val="21"/>
-                <w:szCs w:val="21"/>
-              </w:rPr>
-              <w:t xml:space="preserve"> in </w:t>
-            </w:r>
-            <w:r>
-              <w:rPr>
-                <w:b/>
-                <w:bCs/>
-                <w:sz w:val="21"/>
-                <w:szCs w:val="21"/>
-              </w:rPr>
-              <w:t>C++</w:t>
-            </w:r>
-            <w:r>
-              <w:rPr>
-                <w:sz w:val="21"/>
-                <w:szCs w:val="21"/>
-              </w:rPr>
-              <w:t xml:space="preserve">, enabling a potential </w:t>
-            </w:r>
-            <w:r>
-              <w:rPr>
-                <w:b/>
-                <w:bCs/>
-                <w:sz w:val="21"/>
-                <w:szCs w:val="21"/>
-              </w:rPr>
-              <w:t>50% reduction</w:t>
-            </w:r>
-            <w:r>
-              <w:rPr>
-                <w:sz w:val="21"/>
-                <w:szCs w:val="21"/>
-              </w:rPr>
-              <w:t xml:space="preserve"> in inference time, memory usage, and power usage for customers</w:t>
+              <w:t>Designed</w:t>
+            </w:r>
+            <w:r>
+              <w:rPr>
+                <w:sz w:val="21"/>
+                <w:szCs w:val="21"/>
+              </w:rPr>
+              <w:t xml:space="preserve">, </w:t>
+            </w:r>
+            <w:r>
+              <w:rPr>
+                <w:sz w:val="21"/>
+                <w:szCs w:val="21"/>
+              </w:rPr>
+              <w:t>created</w:t>
+            </w:r>
+            <w:r>
+              <w:rPr>
+                <w:sz w:val="21"/>
+                <w:szCs w:val="21"/>
+              </w:rPr>
+              <w:t>, and</w:t>
+            </w:r>
+            <w:r>
+              <w:rPr>
+                <w:sz w:val="21"/>
+                <w:szCs w:val="21"/>
+              </w:rPr>
+              <w:t xml:space="preserve"> </w:t>
+            </w:r>
+            <w:r>
+              <w:rPr>
+                <w:sz w:val="21"/>
+                <w:szCs w:val="21"/>
+              </w:rPr>
+              <w:t xml:space="preserve">open-sourced </w:t>
+            </w:r>
+            <w:r>
+              <w:rPr>
+                <w:sz w:val="21"/>
+                <w:szCs w:val="21"/>
+              </w:rPr>
+              <w:t>idiomatic, reproducible training recipes for users</w:t>
+            </w:r>
+            <w:r>
+              <w:rPr>
+                <w:sz w:val="21"/>
+                <w:szCs w:val="21"/>
+              </w:rPr>
+              <w:t xml:space="preserve"> </w:t>
+            </w:r>
+            <w:r>
+              <w:rPr>
+                <w:sz w:val="21"/>
+                <w:szCs w:val="21"/>
+              </w:rPr>
+              <w:t xml:space="preserve">while </w:t>
+            </w:r>
+            <w:r>
+              <w:rPr>
+                <w:sz w:val="21"/>
+                <w:szCs w:val="21"/>
+              </w:rPr>
+              <w:t>carefully considering hyperparameter ranges, baselines, datasets, and models</w:t>
             </w:r>
           </w:p>
           <w:p>
@@ -1080,7 +1080,7 @@
               <w:spacing w:after="80" w:line="276" w:lineRule="auto"/>
               <w:rPr>
                 <w:sz w:val="2"/>
-                <w:szCs w:val="5"/>
+                <w:szCs w:val="2"/>
               </w:rPr>
             </w:pPr>
           </w:p>

</xml_diff>

<commit_message>
change accent from green to blue
</commit_message>
<xml_diff>
--- a/NicholasVadivelu_DSResume.docx
+++ b/NicholasVadivelu_DSResume.docx
@@ -40,6 +40,7 @@
               <w:rPr>
                 <w:b/>
                 <w:bCs/>
+                <w:color w:val="2E74B5" w:themeColor="accent5" w:themeShade="BF"/>
                 <w:sz w:val="56"/>
                 <w:szCs w:val="56"/>
               </w:rPr>
@@ -187,7 +188,7 @@
             <w:r>
               <w:rPr>
                 <w:rFonts w:ascii="Roboto Black" w:hAnsi="Roboto Black"/>
-                <w:color w:val="538135" w:themeColor="accent6" w:themeShade="BF"/>
+                <w:color w:val="2E74B5" w:themeColor="accent5" w:themeShade="BF"/>
                 <w:sz w:val="24"/>
                 <w:szCs w:val="24"/>
               </w:rPr>
@@ -342,20 +343,11 @@
             <w:r>
               <w:rPr>
                 <w:rFonts w:ascii="Roboto Black" w:hAnsi="Roboto Black"/>
-                <w:color w:val="538135" w:themeColor="accent6" w:themeShade="BF"/>
+                <w:color w:val="2E74B5" w:themeColor="accent5" w:themeShade="BF"/>
                 <w:sz w:val="24"/>
                 <w:szCs w:val="24"/>
               </w:rPr>
-              <w:t>Uber ATG</w:t>
-            </w:r>
-            <w:r>
-              <w:rPr>
-                <w:rFonts w:ascii="Roboto Black" w:hAnsi="Roboto Black"/>
-                <w:color w:val="2F5496" w:themeColor="accent1" w:themeShade="BF"/>
-                <w:sz w:val="24"/>
-                <w:szCs w:val="24"/>
-              </w:rPr>
-              <w:t xml:space="preserve"> </w:t>
+              <w:t xml:space="preserve">Uber ATG </w:t>
             </w:r>
             <w:r>
               <w:rPr>
@@ -685,7 +677,7 @@
             <w:r>
               <w:rPr>
                 <w:rFonts w:ascii="Roboto Black" w:hAnsi="Roboto Black"/>
-                <w:color w:val="538135" w:themeColor="accent6" w:themeShade="BF"/>
+                <w:color w:val="2E74B5" w:themeColor="accent5" w:themeShade="BF"/>
                 <w:sz w:val="24"/>
                 <w:szCs w:val="24"/>
               </w:rPr>
@@ -696,7 +688,7 @@
                 <w:rFonts w:ascii="Roboto Black" w:hAnsi="Roboto Black"/>
                 <w:b/>
                 <w:bCs/>
-                <w:color w:val="538135" w:themeColor="accent6" w:themeShade="BF"/>
+                <w:color w:val="2E74B5" w:themeColor="accent5" w:themeShade="BF"/>
                 <w:sz w:val="24"/>
                 <w:szCs w:val="24"/>
               </w:rPr>
@@ -1105,7 +1097,7 @@
             <w:r>
               <w:rPr>
                 <w:rFonts w:ascii="Roboto Black" w:hAnsi="Roboto Black"/>
-                <w:color w:val="538135" w:themeColor="accent6" w:themeShade="BF"/>
+                <w:color w:val="2E74B5" w:themeColor="accent5" w:themeShade="BF"/>
                 <w:sz w:val="24"/>
                 <w:szCs w:val="24"/>
               </w:rPr>
@@ -1116,7 +1108,7 @@
                 <w:rFonts w:ascii="Roboto Black" w:hAnsi="Roboto Black"/>
                 <w:b/>
                 <w:bCs/>
-                <w:color w:val="538135" w:themeColor="accent6" w:themeShade="BF"/>
+                <w:color w:val="2E74B5" w:themeColor="accent5" w:themeShade="BF"/>
                 <w:sz w:val="24"/>
                 <w:szCs w:val="24"/>
               </w:rPr>
@@ -1449,7 +1441,7 @@
             <w:r>
               <w:rPr>
                 <w:rFonts w:ascii="Roboto Black" w:hAnsi="Roboto Black"/>
-                <w:color w:val="538135" w:themeColor="accent6" w:themeShade="BF"/>
+                <w:color w:val="2E74B5" w:themeColor="accent5" w:themeShade="BF"/>
                 <w:sz w:val="24"/>
                 <w:szCs w:val="24"/>
               </w:rPr>
@@ -1460,7 +1452,7 @@
                 <w:rFonts w:ascii="Roboto Black" w:hAnsi="Roboto Black"/>
                 <w:b/>
                 <w:bCs/>
-                <w:color w:val="538135" w:themeColor="accent6" w:themeShade="BF"/>
+                <w:color w:val="2E74B5" w:themeColor="accent5" w:themeShade="BF"/>
                 <w:sz w:val="24"/>
                 <w:szCs w:val="24"/>
               </w:rPr>
@@ -1937,7 +1929,7 @@
             <w:r>
               <w:rPr>
                 <w:rFonts w:ascii="Roboto Black" w:hAnsi="Roboto Black"/>
-                <w:color w:val="538135" w:themeColor="accent6" w:themeShade="BF"/>
+                <w:color w:val="2E74B5" w:themeColor="accent5" w:themeShade="BF"/>
                 <w:sz w:val="23"/>
                 <w:szCs w:val="23"/>
               </w:rPr>
@@ -1947,7 +1939,7 @@
             <w:r>
               <w:rPr>
                 <w:rFonts w:ascii="Roboto Black" w:hAnsi="Roboto Black"/>
-                <w:color w:val="538135" w:themeColor="accent6" w:themeShade="BF"/>
+                <w:color w:val="2E74B5" w:themeColor="accent5" w:themeShade="BF"/>
                 <w:sz w:val="23"/>
                 <w:szCs w:val="23"/>
               </w:rPr>
@@ -1957,7 +1949,7 @@
               <w:rPr>
                 <w:b/>
                 <w:bCs/>
-                <w:color w:val="538135" w:themeColor="accent6" w:themeShade="BF"/>
+                <w:color w:val="2F5496" w:themeColor="accent1" w:themeShade="BF"/>
                 <w:sz w:val="24"/>
                 <w:szCs w:val="24"/>
               </w:rPr>
@@ -2082,7 +2074,7 @@
             <w:r>
               <w:rPr>
                 <w:rFonts w:ascii="Roboto Black" w:hAnsi="Roboto Black"/>
-                <w:color w:val="538135" w:themeColor="accent6" w:themeShade="BF"/>
+                <w:color w:val="2E74B5" w:themeColor="accent5" w:themeShade="BF"/>
                 <w:sz w:val="23"/>
                 <w:szCs w:val="23"/>
               </w:rPr>
@@ -2203,7 +2195,7 @@
             <w:r>
               <w:rPr>
                 <w:rFonts w:ascii="Roboto Black" w:hAnsi="Roboto Black"/>
-                <w:color w:val="538135" w:themeColor="accent6" w:themeShade="BF"/>
+                <w:color w:val="2E74B5" w:themeColor="accent5" w:themeShade="BF"/>
                 <w:sz w:val="23"/>
                 <w:szCs w:val="23"/>
               </w:rPr>
@@ -2213,7 +2205,7 @@
             <w:r>
               <w:rPr>
                 <w:rFonts w:ascii="Roboto Black" w:hAnsi="Roboto Black"/>
-                <w:color w:val="538135" w:themeColor="accent6" w:themeShade="BF"/>
+                <w:color w:val="2E74B5" w:themeColor="accent5" w:themeShade="BF"/>
                 <w:sz w:val="23"/>
                 <w:szCs w:val="23"/>
               </w:rPr>
@@ -2322,7 +2314,7 @@
             <w:r>
               <w:rPr>
                 <w:rFonts w:ascii="Roboto Black" w:hAnsi="Roboto Black"/>
-                <w:color w:val="538135" w:themeColor="accent6" w:themeShade="BF"/>
+                <w:color w:val="2E74B5" w:themeColor="accent5" w:themeShade="BF"/>
                 <w:sz w:val="23"/>
                 <w:szCs w:val="23"/>
               </w:rPr>
@@ -2332,7 +2324,7 @@
             <w:r>
               <w:rPr>
                 <w:rFonts w:ascii="Roboto Black" w:hAnsi="Roboto Black"/>
-                <w:color w:val="538135" w:themeColor="accent6" w:themeShade="BF"/>
+                <w:color w:val="2E74B5" w:themeColor="accent5" w:themeShade="BF"/>
                 <w:sz w:val="23"/>
                 <w:szCs w:val="23"/>
               </w:rPr>
@@ -2342,7 +2334,7 @@
             <w:r>
               <w:rPr>
                 <w:rFonts w:ascii="Roboto Black" w:hAnsi="Roboto Black"/>
-                <w:color w:val="538135" w:themeColor="accent6" w:themeShade="BF"/>
+                <w:color w:val="2E74B5" w:themeColor="accent5" w:themeShade="BF"/>
                 <w:sz w:val="23"/>
                 <w:szCs w:val="23"/>
               </w:rPr>
@@ -2452,7 +2444,7 @@
             <w:r>
               <w:rPr>
                 <w:rFonts w:ascii="Roboto Black" w:hAnsi="Roboto Black"/>
-                <w:color w:val="538135" w:themeColor="accent6" w:themeShade="BF"/>
+                <w:color w:val="2E74B5" w:themeColor="accent5" w:themeShade="BF"/>
                 <w:sz w:val="23"/>
                 <w:szCs w:val="23"/>
               </w:rPr>
@@ -2608,7 +2600,7 @@
             <w:r>
               <w:rPr>
                 <w:rFonts w:ascii="Roboto Black" w:hAnsi="Roboto Black"/>
-                <w:color w:val="538135" w:themeColor="accent6" w:themeShade="BF"/>
+                <w:color w:val="2E74B5" w:themeColor="accent5" w:themeShade="BF"/>
                 <w:sz w:val="24"/>
                 <w:szCs w:val="24"/>
               </w:rPr>
@@ -2619,7 +2611,7 @@
                 <w:rFonts w:ascii="Roboto Black" w:hAnsi="Roboto Black"/>
                 <w:b/>
                 <w:bCs/>
-                <w:color w:val="538135" w:themeColor="accent6" w:themeShade="BF"/>
+                <w:color w:val="2E74B5" w:themeColor="accent5" w:themeShade="BF"/>
                 <w:sz w:val="24"/>
                 <w:szCs w:val="24"/>
               </w:rPr>

</xml_diff>